<commit_message>
fix on usecase diagram
</commit_message>
<xml_diff>
--- a/ISSApp/ISSApp/Resources/DescriereUseCase.docx
+++ b/ISSApp/ISSApp/Resources/DescriereUseCase.docx
@@ -1,6 +1,6 @@
 
 <file path=word/document.xml><?xml version="1.0" encoding="utf-8"?>
-<w:document xmlns:wpc="http://schemas.microsoft.com/office/word/2010/wordprocessingCanvas" xmlns:cx="http://schemas.microsoft.com/office/drawing/2014/chartex" xmlns:cx1="http://schemas.microsoft.com/office/drawing/2015/9/8/chartex" xmlns:cx2="http://schemas.microsoft.com/office/drawing/2015/10/21/chartex" xmlns:cx3="http://schemas.microsoft.com/office/drawing/2016/5/9/chartex" xmlns:cx4="http://schemas.microsoft.com/office/drawing/2016/5/10/chartex" xmlns:cx5="http://schemas.microsoft.com/office/drawing/2016/5/11/chartex" xmlns:cx6="http://schemas.microsoft.com/office/drawing/2016/5/12/chartex" xmlns:cx7="http://schemas.microsoft.com/office/drawing/2016/5/13/chartex" xmlns:cx8="http://schemas.microsoft.com/office/drawing/2016/5/14/chartex" xmlns:mc="http://schemas.openxmlformats.org/markup-compatibility/2006" xmlns:aink="http://schemas.microsoft.com/office/drawing/2016/ink" xmlns:am3d="http://schemas.microsoft.com/office/drawing/2017/model3d" xmlns:o="urn:schemas-microsoft-com:office:office" xmlns:r="http://schemas.openxmlformats.org/officeDocument/2006/relationships" xmlns:m="http://schemas.openxmlformats.org/officeDocument/2006/math" xmlns:v="urn:schemas-microsoft-com:vml" xmlns:wp14="http://schemas.microsoft.com/office/word/2010/wordprocessingDrawing" xmlns:wp="http://schemas.openxmlformats.org/drawingml/2006/wordprocessingDrawing" xmlns:w10="urn:schemas-microsoft-com:office:word" xmlns:w="http://schemas.openxmlformats.org/wordprocessingml/2006/main" xmlns:w14="http://schemas.microsoft.com/office/word/2010/wordml" xmlns:w15="http://schemas.microsoft.com/office/word/2012/wordml" xmlns:w16cid="http://schemas.microsoft.com/office/word/2016/wordml/cid" xmlns:w16se="http://schemas.microsoft.com/office/word/2015/wordml/symex" xmlns:wpg="http://schemas.microsoft.com/office/word/2010/wordprocessingGroup" xmlns:wpi="http://schemas.microsoft.com/office/word/2010/wordprocessingInk" xmlns:wne="http://schemas.microsoft.com/office/word/2006/wordml" xmlns:wps="http://schemas.microsoft.com/office/word/2010/wordprocessingShape" mc:Ignorable="w14 w15 w16se w16cid wp14">
+<w:document xmlns:wpc="http://schemas.microsoft.com/office/word/2010/wordprocessingCanvas" xmlns:mc="http://schemas.openxmlformats.org/markup-compatibility/2006" xmlns:o="urn:schemas-microsoft-com:office:office" xmlns:r="http://schemas.openxmlformats.org/officeDocument/2006/relationships" xmlns:m="http://schemas.openxmlformats.org/officeDocument/2006/math" xmlns:v="urn:schemas-microsoft-com:vml" xmlns:wp14="http://schemas.microsoft.com/office/word/2010/wordprocessingDrawing" xmlns:wp="http://schemas.openxmlformats.org/drawingml/2006/wordprocessingDrawing" xmlns:w10="urn:schemas-microsoft-com:office:word" xmlns:w="http://schemas.openxmlformats.org/wordprocessingml/2006/main" xmlns:w14="http://schemas.microsoft.com/office/word/2010/wordml" xmlns:wpg="http://schemas.microsoft.com/office/word/2010/wordprocessingGroup" xmlns:wpi="http://schemas.microsoft.com/office/word/2010/wordprocessingInk" xmlns:wne="http://schemas.microsoft.com/office/word/2006/wordml" xmlns:wps="http://schemas.microsoft.com/office/word/2010/wordprocessingShape" mc:Ignorable="w14 wp14">
   <w:body>
     <w:p>
       <w:pPr>
@@ -19,7 +19,25 @@
           <w:szCs w:val="24"/>
           <w:lang w:val="ro-RO"/>
         </w:rPr>
-        <w:t>Completare chestionar:</w:t>
+        <w:t>Completare chestionar</w:t>
+      </w:r>
+      <w:r>
+        <w:rPr>
+          <w:b/>
+          <w:sz w:val="24"/>
+          <w:szCs w:val="24"/>
+          <w:lang w:val="ro-RO"/>
+        </w:rPr>
+        <w:t xml:space="preserve"> de donare</w:t>
+      </w:r>
+      <w:r>
+        <w:rPr>
+          <w:b/>
+          <w:sz w:val="24"/>
+          <w:szCs w:val="24"/>
+          <w:lang w:val="ro-RO"/>
+        </w:rPr>
+        <w:t>:</w:t>
       </w:r>
     </w:p>
     <w:p>
@@ -175,7 +193,27 @@
           <w:szCs w:val="24"/>
           <w:lang w:val="ro-RO"/>
         </w:rPr>
-        <w:t>Istoric analize:</w:t>
+        <w:t>Vizualizare i</w:t>
+      </w:r>
+      <w:r>
+        <w:rPr>
+          <w:b/>
+          <w:sz w:val="24"/>
+          <w:szCs w:val="24"/>
+          <w:lang w:val="ro-RO"/>
+        </w:rPr>
+        <w:t xml:space="preserve">storic </w:t>
+      </w:r>
+      <w:bookmarkStart w:id="0" w:name="_GoBack"/>
+      <w:bookmarkEnd w:id="0"/>
+      <w:r>
+        <w:rPr>
+          <w:b/>
+          <w:sz w:val="24"/>
+          <w:szCs w:val="24"/>
+          <w:lang w:val="ro-RO"/>
+        </w:rPr>
+        <w:t>analize:</w:t>
       </w:r>
     </w:p>
     <w:p>
@@ -536,13 +574,7 @@
         <w:rPr>
           <w:lang w:val="ro-RO"/>
         </w:rPr>
-        <w:t>f</w:t>
-      </w:r>
-      <w:r>
-        <w:rPr>
-          <w:lang w:val="ro-RO"/>
-        </w:rPr>
-        <w:t>emeile să nu fie: însărcinate, în perioada de lăuzie, în perioada menstruală</w:t>
+        <w:t>femeile să nu fie: însărcinate, în perioada de lăuzie, în perioada menstruală</w:t>
       </w:r>
     </w:p>
     <w:p>
@@ -581,163 +613,7 @@
         <w:rPr>
           <w:lang w:val="ro-RO"/>
         </w:rPr>
-        <w:t>sa nu fii sub tratament pentru diferite afectiuni: hipertensiune,boli de inima,boli renale,boli psihice,boli hepatice,boli endocrine</w:t>
-      </w:r>
-      <w:r>
-        <w:rPr>
-          <w:lang w:val="ro-RO"/>
-        </w:rPr>
-        <w:t xml:space="preserve"> d</w:t>
-      </w:r>
-      <w:r>
-        <w:rPr>
-          <w:lang w:val="ro-RO"/>
-        </w:rPr>
-        <w:t>onatorii nu trebuie să aiba sau sa fi avut urmatoarele boli</w:t>
-      </w:r>
-      <w:r>
-        <w:rPr>
-          <w:lang w:val="ro-RO"/>
-        </w:rPr>
-        <w:t xml:space="preserve">: </w:t>
-      </w:r>
-      <w:r>
-        <w:rPr>
-          <w:lang w:val="ro-RO"/>
-        </w:rPr>
-        <w:t>hepatită (de orice tip)</w:t>
-      </w:r>
-      <w:r>
-        <w:rPr>
-          <w:lang w:val="ro-RO"/>
-        </w:rPr>
-        <w:t xml:space="preserve">, </w:t>
-      </w:r>
-      <w:r>
-        <w:rPr>
-          <w:lang w:val="ro-RO"/>
-        </w:rPr>
-        <w:t>TBC</w:t>
-      </w:r>
-      <w:r>
-        <w:rPr>
-          <w:lang w:val="ro-RO"/>
-        </w:rPr>
-        <w:t xml:space="preserve">, </w:t>
-      </w:r>
-      <w:r>
-        <w:rPr>
-          <w:lang w:val="ro-RO"/>
-        </w:rPr>
-        <w:t>sifilis</w:t>
-      </w:r>
-      <w:r>
-        <w:rPr>
-          <w:lang w:val="ro-RO"/>
-        </w:rPr>
-        <w:t xml:space="preserve">, malaria, </w:t>
-      </w:r>
-      <w:r>
-        <w:rPr>
-          <w:lang w:val="ro-RO"/>
-        </w:rPr>
-        <w:t>epilepsie si alte boli neurologice</w:t>
-      </w:r>
-      <w:r>
-        <w:rPr>
-          <w:lang w:val="ro-RO"/>
-        </w:rPr>
-        <w:t xml:space="preserve">, </w:t>
-      </w:r>
-      <w:r>
-        <w:rPr>
-          <w:lang w:val="ro-RO"/>
-        </w:rPr>
-        <w:t>boli psihice</w:t>
-      </w:r>
-      <w:r>
-        <w:rPr>
-          <w:lang w:val="ro-RO"/>
-        </w:rPr>
-        <w:t xml:space="preserve">, </w:t>
-      </w:r>
-      <w:r>
-        <w:rPr>
-          <w:lang w:val="ro-RO"/>
-        </w:rPr>
-        <w:t>bruceloză</w:t>
-      </w:r>
-      <w:r>
-        <w:rPr>
-          <w:lang w:val="ro-RO"/>
-        </w:rPr>
-        <w:t xml:space="preserve">, </w:t>
-      </w:r>
-      <w:r>
-        <w:rPr>
-          <w:lang w:val="ro-RO"/>
-        </w:rPr>
-        <w:t>ulcer</w:t>
-      </w:r>
-      <w:r>
-        <w:rPr>
-          <w:lang w:val="ro-RO"/>
-        </w:rPr>
-        <w:t xml:space="preserve">, </w:t>
-      </w:r>
-      <w:r>
-        <w:rPr>
-          <w:lang w:val="ro-RO"/>
-        </w:rPr>
-        <w:t>diabet zaharat</w:t>
-      </w:r>
-      <w:r>
-        <w:rPr>
-          <w:lang w:val="ro-RO"/>
-        </w:rPr>
-        <w:t xml:space="preserve">, </w:t>
-      </w:r>
-      <w:r>
-        <w:rPr>
-          <w:lang w:val="ro-RO"/>
-        </w:rPr>
-        <w:t>boli de inimă</w:t>
-      </w:r>
-      <w:r>
-        <w:rPr>
-          <w:lang w:val="ro-RO"/>
-        </w:rPr>
-        <w:t xml:space="preserve">, </w:t>
-      </w:r>
-      <w:r>
-        <w:rPr>
-          <w:lang w:val="ro-RO"/>
-        </w:rPr>
-        <w:t>boli de piele: psoriazis, vitiligo</w:t>
-      </w:r>
-      <w:r>
-        <w:rPr>
-          <w:lang w:val="ro-RO"/>
-        </w:rPr>
-        <w:t xml:space="preserve">, </w:t>
-      </w:r>
-      <w:r>
-        <w:rPr>
-          <w:lang w:val="ro-RO"/>
-        </w:rPr>
-        <w:t>miopie forte peste (-) 6 dioptrii</w:t>
-      </w:r>
-      <w:r>
-        <w:rPr>
-          <w:lang w:val="ro-RO"/>
-        </w:rPr>
-        <w:t xml:space="preserve">, </w:t>
-      </w:r>
-      <w:r>
-        <w:rPr>
-          <w:lang w:val="ro-RO"/>
-        </w:rPr>
-        <w:t>cancer</w:t>
+        <w:t>sa nu fii sub tratament pentru diferite afectiuni: hipertensiune,boli de inima,boli renale,boli psihice,boli hepatice,boli endocrine donatorii nu trebuie să aiba sau sa fi avut urmatoarele boli: hepatită (de orice tip), TBC, sifilis, malaria, epilepsie si alte boli neurologice, boli psihice, bruceloză, ulcer, diabet zaharat, boli de inimă, boli de piele: psoriazis, vitiligo, miopie forte peste (-) 6 dioptrii, cancer</w:t>
       </w:r>
     </w:p>
     <w:p>
@@ -1638,8 +1514,6 @@
         <w:tab/>
         <w:t>Pastrarea unor date reale si concrete in baza de date.</w:t>
       </w:r>
-      <w:bookmarkStart w:id="0" w:name="_GoBack"/>
-      <w:bookmarkEnd w:id="0"/>
     </w:p>
     <w:sectPr>
       <w:pgSz w:w="12240" w:h="15840"/>
@@ -1652,8 +1526,8 @@
 </file>
 
 <file path=word/numbering.xml><?xml version="1.0" encoding="utf-8"?>
-<w:numbering xmlns:wpc="http://schemas.microsoft.com/office/word/2010/wordprocessingCanvas" xmlns:cx="http://schemas.microsoft.com/office/drawing/2014/chartex" xmlns:cx1="http://schemas.microsoft.com/office/drawing/2015/9/8/chartex" xmlns:cx2="http://schemas.microsoft.com/office/drawing/2015/10/21/chartex" xmlns:cx3="http://schemas.microsoft.com/office/drawing/2016/5/9/chartex" xmlns:cx4="http://schemas.microsoft.com/office/drawing/2016/5/10/chartex" xmlns:cx5="http://schemas.microsoft.com/office/drawing/2016/5/11/chartex" xmlns:cx6="http://schemas.microsoft.com/office/drawing/2016/5/12/chartex" xmlns:cx7="http://schemas.microsoft.com/office/drawing/2016/5/13/chartex" xmlns:cx8="http://schemas.microsoft.com/office/drawing/2016/5/14/chartex" xmlns:mc="http://schemas.openxmlformats.org/markup-compatibility/2006" xmlns:aink="http://schemas.microsoft.com/office/drawing/2016/ink" xmlns:am3d="http://schemas.microsoft.com/office/drawing/2017/model3d" xmlns:o="urn:schemas-microsoft-com:office:office" xmlns:r="http://schemas.openxmlformats.org/officeDocument/2006/relationships" xmlns:m="http://schemas.openxmlformats.org/officeDocument/2006/math" xmlns:v="urn:schemas-microsoft-com:vml" xmlns:wp14="http://schemas.microsoft.com/office/word/2010/wordprocessingDrawing" xmlns:wp="http://schemas.openxmlformats.org/drawingml/2006/wordprocessingDrawing" xmlns:w10="urn:schemas-microsoft-com:office:word" xmlns:w="http://schemas.openxmlformats.org/wordprocessingml/2006/main" xmlns:w14="http://schemas.microsoft.com/office/word/2010/wordml" xmlns:w15="http://schemas.microsoft.com/office/word/2012/wordml" xmlns:w16cid="http://schemas.microsoft.com/office/word/2016/wordml/cid" xmlns:w16se="http://schemas.microsoft.com/office/word/2015/wordml/symex" xmlns:wpg="http://schemas.microsoft.com/office/word/2010/wordprocessingGroup" xmlns:wpi="http://schemas.microsoft.com/office/word/2010/wordprocessingInk" xmlns:wne="http://schemas.microsoft.com/office/word/2006/wordml" xmlns:wps="http://schemas.microsoft.com/office/word/2010/wordprocessingShape" mc:Ignorable="w14 w15 w16se w16cid wp14">
-  <w:abstractNum w:abstractNumId="0" w15:restartNumberingAfterBreak="0">
+<w:numbering xmlns:wpc="http://schemas.microsoft.com/office/word/2010/wordprocessingCanvas" xmlns:mc="http://schemas.openxmlformats.org/markup-compatibility/2006" xmlns:o="urn:schemas-microsoft-com:office:office" xmlns:r="http://schemas.openxmlformats.org/officeDocument/2006/relationships" xmlns:m="http://schemas.openxmlformats.org/officeDocument/2006/math" xmlns:v="urn:schemas-microsoft-com:vml" xmlns:wp14="http://schemas.microsoft.com/office/word/2010/wordprocessingDrawing" xmlns:wp="http://schemas.openxmlformats.org/drawingml/2006/wordprocessingDrawing" xmlns:w10="urn:schemas-microsoft-com:office:word" xmlns:w="http://schemas.openxmlformats.org/wordprocessingml/2006/main" xmlns:w14="http://schemas.microsoft.com/office/word/2010/wordml" xmlns:wpg="http://schemas.microsoft.com/office/word/2010/wordprocessingGroup" xmlns:wpi="http://schemas.microsoft.com/office/word/2010/wordprocessingInk" xmlns:wne="http://schemas.microsoft.com/office/word/2006/wordml" xmlns:wps="http://schemas.microsoft.com/office/word/2010/wordprocessingShape" mc:Ignorable="w14 wp14">
+  <w:abstractNum w:abstractNumId="0">
     <w:nsid w:val="141B1006"/>
     <w:multiLevelType w:val="hybridMultilevel"/>
     <w:tmpl w:val="DB72369A"/>
@@ -1739,7 +1613,7 @@
       </w:pPr>
     </w:lvl>
   </w:abstractNum>
-  <w:abstractNum w:abstractNumId="1" w15:restartNumberingAfterBreak="0">
+  <w:abstractNum w:abstractNumId="1">
     <w:nsid w:val="27812A77"/>
     <w:multiLevelType w:val="hybridMultilevel"/>
     <w:tmpl w:val="576AD5F2"/>
@@ -1825,7 +1699,7 @@
       </w:pPr>
     </w:lvl>
   </w:abstractNum>
-  <w:abstractNum w:abstractNumId="2" w15:restartNumberingAfterBreak="0">
+  <w:abstractNum w:abstractNumId="2">
     <w:nsid w:val="37D4117C"/>
     <w:multiLevelType w:val="hybridMultilevel"/>
     <w:tmpl w:val="0B38D8B0"/>
@@ -1911,7 +1785,7 @@
       </w:pPr>
     </w:lvl>
   </w:abstractNum>
-  <w:abstractNum w:abstractNumId="3" w15:restartNumberingAfterBreak="0">
+  <w:abstractNum w:abstractNumId="3">
     <w:nsid w:val="4ABD086C"/>
     <w:multiLevelType w:val="hybridMultilevel"/>
     <w:tmpl w:val="576AD5F2"/>
@@ -1997,7 +1871,7 @@
       </w:pPr>
     </w:lvl>
   </w:abstractNum>
-  <w:abstractNum w:abstractNumId="4" w15:restartNumberingAfterBreak="0">
+  <w:abstractNum w:abstractNumId="4">
     <w:nsid w:val="52D45162"/>
     <w:multiLevelType w:val="hybridMultilevel"/>
     <w:tmpl w:val="CBF4033C"/>
@@ -2083,7 +1957,7 @@
       </w:pPr>
     </w:lvl>
   </w:abstractNum>
-  <w:abstractNum w:abstractNumId="5" w15:restartNumberingAfterBreak="0">
+  <w:abstractNum w:abstractNumId="5">
     <w:nsid w:val="5AFF41AA"/>
     <w:multiLevelType w:val="hybridMultilevel"/>
     <w:tmpl w:val="B4A0D92C"/>
@@ -2196,7 +2070,7 @@
       </w:rPr>
     </w:lvl>
   </w:abstractNum>
-  <w:abstractNum w:abstractNumId="6" w15:restartNumberingAfterBreak="0">
+  <w:abstractNum w:abstractNumId="6">
     <w:nsid w:val="5BB20562"/>
     <w:multiLevelType w:val="hybridMultilevel"/>
     <w:tmpl w:val="0DE8D66A"/>
@@ -2282,7 +2156,7 @@
       </w:pPr>
     </w:lvl>
   </w:abstractNum>
-  <w:abstractNum w:abstractNumId="7" w15:restartNumberingAfterBreak="0">
+  <w:abstractNum w:abstractNumId="7">
     <w:nsid w:val="60AB411F"/>
     <w:multiLevelType w:val="hybridMultilevel"/>
     <w:tmpl w:val="0DE8D66A"/>
@@ -2368,7 +2242,7 @@
       </w:pPr>
     </w:lvl>
   </w:abstractNum>
-  <w:abstractNum w:abstractNumId="8" w15:restartNumberingAfterBreak="0">
+  <w:abstractNum w:abstractNumId="8">
     <w:nsid w:val="79DA723F"/>
     <w:multiLevelType w:val="hybridMultilevel"/>
     <w:tmpl w:val="521C7932"/>
@@ -2454,7 +2328,7 @@
       </w:pPr>
     </w:lvl>
   </w:abstractNum>
-  <w:abstractNum w:abstractNumId="9" w15:restartNumberingAfterBreak="0">
+  <w:abstractNum w:abstractNumId="9">
     <w:nsid w:val="7B122624"/>
     <w:multiLevelType w:val="hybridMultilevel"/>
     <w:tmpl w:val="DB72369A"/>
@@ -2574,7 +2448,7 @@
 </file>
 
 <file path=word/styles.xml><?xml version="1.0" encoding="utf-8"?>
-<w:styles xmlns:mc="http://schemas.openxmlformats.org/markup-compatibility/2006" xmlns:r="http://schemas.openxmlformats.org/officeDocument/2006/relationships" xmlns:w="http://schemas.openxmlformats.org/wordprocessingml/2006/main" xmlns:w14="http://schemas.microsoft.com/office/word/2010/wordml" xmlns:w15="http://schemas.microsoft.com/office/word/2012/wordml" xmlns:w16cid="http://schemas.microsoft.com/office/word/2016/wordml/cid" xmlns:w16se="http://schemas.microsoft.com/office/word/2015/wordml/symex" mc:Ignorable="w14 w15 w16se w16cid">
+<w:styles xmlns:mc="http://schemas.openxmlformats.org/markup-compatibility/2006" xmlns:r="http://schemas.openxmlformats.org/officeDocument/2006/relationships" xmlns:w="http://schemas.openxmlformats.org/wordprocessingml/2006/main" xmlns:w14="http://schemas.microsoft.com/office/word/2010/wordml" mc:Ignorable="w14">
   <w:docDefaults>
     <w:rPrDefault>
       <w:rPr>
@@ -2590,382 +2464,345 @@
       </w:pPr>
     </w:pPrDefault>
   </w:docDefaults>
-  <w:latentStyles w:defLockedState="0" w:defUIPriority="99" w:defSemiHidden="0" w:defUnhideWhenUsed="0" w:defQFormat="0" w:count="375">
-    <w:lsdException w:name="Normal" w:uiPriority="0" w:qFormat="1"/>
-    <w:lsdException w:name="heading 1" w:uiPriority="9" w:qFormat="1"/>
-    <w:lsdException w:name="heading 2" w:semiHidden="1" w:uiPriority="9" w:unhideWhenUsed="1" w:qFormat="1"/>
-    <w:lsdException w:name="heading 3" w:semiHidden="1" w:uiPriority="9" w:unhideWhenUsed="1" w:qFormat="1"/>
-    <w:lsdException w:name="heading 4" w:semiHidden="1" w:uiPriority="9" w:unhideWhenUsed="1" w:qFormat="1"/>
-    <w:lsdException w:name="heading 5" w:semiHidden="1" w:uiPriority="9" w:unhideWhenUsed="1" w:qFormat="1"/>
-    <w:lsdException w:name="heading 6" w:semiHidden="1" w:uiPriority="9" w:unhideWhenUsed="1" w:qFormat="1"/>
-    <w:lsdException w:name="heading 7" w:semiHidden="1" w:uiPriority="9" w:unhideWhenUsed="1" w:qFormat="1"/>
-    <w:lsdException w:name="heading 8" w:semiHidden="1" w:uiPriority="9" w:unhideWhenUsed="1" w:qFormat="1"/>
-    <w:lsdException w:name="heading 9" w:semiHidden="1" w:uiPriority="9" w:unhideWhenUsed="1" w:qFormat="1"/>
-    <w:lsdException w:name="index 1" w:semiHidden="1" w:unhideWhenUsed="1"/>
-    <w:lsdException w:name="index 2" w:semiHidden="1" w:unhideWhenUsed="1"/>
-    <w:lsdException w:name="index 3" w:semiHidden="1" w:unhideWhenUsed="1"/>
-    <w:lsdException w:name="index 4" w:semiHidden="1" w:unhideWhenUsed="1"/>
-    <w:lsdException w:name="index 5" w:semiHidden="1" w:unhideWhenUsed="1"/>
-    <w:lsdException w:name="index 6" w:semiHidden="1" w:unhideWhenUsed="1"/>
-    <w:lsdException w:name="index 7" w:semiHidden="1" w:unhideWhenUsed="1"/>
-    <w:lsdException w:name="index 8" w:semiHidden="1" w:unhideWhenUsed="1"/>
-    <w:lsdException w:name="index 9" w:semiHidden="1" w:unhideWhenUsed="1"/>
-    <w:lsdException w:name="toc 1" w:semiHidden="1" w:uiPriority="39" w:unhideWhenUsed="1"/>
-    <w:lsdException w:name="toc 2" w:semiHidden="1" w:uiPriority="39" w:unhideWhenUsed="1"/>
-    <w:lsdException w:name="toc 3" w:semiHidden="1" w:uiPriority="39" w:unhideWhenUsed="1"/>
-    <w:lsdException w:name="toc 4" w:semiHidden="1" w:uiPriority="39" w:unhideWhenUsed="1"/>
-    <w:lsdException w:name="toc 5" w:semiHidden="1" w:uiPriority="39" w:unhideWhenUsed="1"/>
-    <w:lsdException w:name="toc 6" w:semiHidden="1" w:uiPriority="39" w:unhideWhenUsed="1"/>
-    <w:lsdException w:name="toc 7" w:semiHidden="1" w:uiPriority="39" w:unhideWhenUsed="1"/>
-    <w:lsdException w:name="toc 8" w:semiHidden="1" w:uiPriority="39" w:unhideWhenUsed="1"/>
-    <w:lsdException w:name="toc 9" w:semiHidden="1" w:uiPriority="39" w:unhideWhenUsed="1"/>
-    <w:lsdException w:name="Normal Indent" w:semiHidden="1" w:unhideWhenUsed="1"/>
-    <w:lsdException w:name="footnote text" w:semiHidden="1" w:unhideWhenUsed="1"/>
-    <w:lsdException w:name="annotation text" w:semiHidden="1" w:unhideWhenUsed="1"/>
-    <w:lsdException w:name="header" w:semiHidden="1" w:unhideWhenUsed="1"/>
-    <w:lsdException w:name="footer" w:semiHidden="1" w:unhideWhenUsed="1"/>
-    <w:lsdException w:name="index heading" w:semiHidden="1" w:unhideWhenUsed="1"/>
-    <w:lsdException w:name="caption" w:semiHidden="1" w:uiPriority="35" w:unhideWhenUsed="1" w:qFormat="1"/>
-    <w:lsdException w:name="table of figures" w:semiHidden="1" w:unhideWhenUsed="1"/>
-    <w:lsdException w:name="envelope address" w:semiHidden="1" w:unhideWhenUsed="1"/>
-    <w:lsdException w:name="envelope return" w:semiHidden="1" w:unhideWhenUsed="1"/>
-    <w:lsdException w:name="footnote reference" w:semiHidden="1" w:unhideWhenUsed="1"/>
-    <w:lsdException w:name="annotation reference" w:semiHidden="1" w:unhideWhenUsed="1"/>
-    <w:lsdException w:name="line number" w:semiHidden="1" w:unhideWhenUsed="1"/>
-    <w:lsdException w:name="page number" w:semiHidden="1" w:unhideWhenUsed="1"/>
-    <w:lsdException w:name="endnote reference" w:semiHidden="1" w:unhideWhenUsed="1"/>
-    <w:lsdException w:name="endnote text" w:semiHidden="1" w:unhideWhenUsed="1"/>
-    <w:lsdException w:name="table of authorities" w:semiHidden="1" w:unhideWhenUsed="1"/>
-    <w:lsdException w:name="macro" w:semiHidden="1" w:unhideWhenUsed="1"/>
-    <w:lsdException w:name="toa heading" w:semiHidden="1" w:unhideWhenUsed="1"/>
-    <w:lsdException w:name="List" w:semiHidden="1" w:unhideWhenUsed="1"/>
-    <w:lsdException w:name="List Bullet" w:semiHidden="1" w:unhideWhenUsed="1"/>
-    <w:lsdException w:name="List Number" w:semiHidden="1" w:unhideWhenUsed="1"/>
-    <w:lsdException w:name="List 2" w:semiHidden="1" w:unhideWhenUsed="1"/>
-    <w:lsdException w:name="List 3" w:semiHidden="1" w:unhideWhenUsed="1"/>
-    <w:lsdException w:name="List 4" w:semiHidden="1" w:unhideWhenUsed="1"/>
-    <w:lsdException w:name="List 5" w:semiHidden="1" w:unhideWhenUsed="1"/>
-    <w:lsdException w:name="List Bullet 2" w:semiHidden="1" w:unhideWhenUsed="1"/>
-    <w:lsdException w:name="List Bullet 3" w:semiHidden="1" w:unhideWhenUsed="1"/>
-    <w:lsdException w:name="List Bullet 4" w:semiHidden="1" w:unhideWhenUsed="1"/>
-    <w:lsdException w:name="List Bullet 5" w:semiHidden="1" w:unhideWhenUsed="1"/>
-    <w:lsdException w:name="List Number 2" w:semiHidden="1" w:unhideWhenUsed="1"/>
-    <w:lsdException w:name="List Number 3" w:semiHidden="1" w:unhideWhenUsed="1"/>
-    <w:lsdException w:name="List Number 4" w:semiHidden="1" w:unhideWhenUsed="1"/>
-    <w:lsdException w:name="List Number 5" w:semiHidden="1" w:unhideWhenUsed="1"/>
-    <w:lsdException w:name="Title" w:uiPriority="10" w:qFormat="1"/>
-    <w:lsdException w:name="Closing" w:semiHidden="1" w:unhideWhenUsed="1"/>
-    <w:lsdException w:name="Signature" w:semiHidden="1" w:unhideWhenUsed="1"/>
-    <w:lsdException w:name="Default Paragraph Font" w:semiHidden="1" w:uiPriority="1" w:unhideWhenUsed="1"/>
-    <w:lsdException w:name="Body Text" w:semiHidden="1" w:unhideWhenUsed="1"/>
-    <w:lsdException w:name="Body Text Indent" w:semiHidden="1" w:unhideWhenUsed="1"/>
-    <w:lsdException w:name="List Continue" w:semiHidden="1" w:unhideWhenUsed="1"/>
-    <w:lsdException w:name="List Continue 2" w:semiHidden="1" w:unhideWhenUsed="1"/>
-    <w:lsdException w:name="List Continue 3" w:semiHidden="1" w:unhideWhenUsed="1"/>
-    <w:lsdException w:name="List Continue 4" w:semiHidden="1" w:unhideWhenUsed="1"/>
-    <w:lsdException w:name="List Continue 5" w:semiHidden="1" w:unhideWhenUsed="1"/>
-    <w:lsdException w:name="Message Header" w:semiHidden="1" w:unhideWhenUsed="1"/>
-    <w:lsdException w:name="Subtitle" w:uiPriority="11" w:qFormat="1"/>
-    <w:lsdException w:name="Salutation" w:semiHidden="1" w:unhideWhenUsed="1"/>
-    <w:lsdException w:name="Date" w:semiHidden="1" w:unhideWhenUsed="1"/>
-    <w:lsdException w:name="Body Text First Indent" w:semiHidden="1" w:unhideWhenUsed="1"/>
-    <w:lsdException w:name="Body Text First Indent 2" w:semiHidden="1" w:unhideWhenUsed="1"/>
-    <w:lsdException w:name="Note Heading" w:semiHidden="1" w:unhideWhenUsed="1"/>
-    <w:lsdException w:name="Body Text 2" w:semiHidden="1" w:unhideWhenUsed="1"/>
-    <w:lsdException w:name="Body Text 3" w:semiHidden="1" w:unhideWhenUsed="1"/>
-    <w:lsdException w:name="Body Text Indent 2" w:semiHidden="1" w:unhideWhenUsed="1"/>
-    <w:lsdException w:name="Body Text Indent 3" w:semiHidden="1" w:unhideWhenUsed="1"/>
-    <w:lsdException w:name="Block Text" w:semiHidden="1" w:unhideWhenUsed="1"/>
-    <w:lsdException w:name="Hyperlink" w:semiHidden="1" w:unhideWhenUsed="1"/>
-    <w:lsdException w:name="FollowedHyperlink" w:semiHidden="1" w:unhideWhenUsed="1"/>
-    <w:lsdException w:name="Strong" w:uiPriority="22" w:qFormat="1"/>
-    <w:lsdException w:name="Emphasis" w:uiPriority="20" w:qFormat="1"/>
-    <w:lsdException w:name="Document Map" w:semiHidden="1" w:unhideWhenUsed="1"/>
-    <w:lsdException w:name="Plain Text" w:semiHidden="1" w:unhideWhenUsed="1"/>
-    <w:lsdException w:name="E-mail Signature" w:semiHidden="1" w:unhideWhenUsed="1"/>
-    <w:lsdException w:name="HTML Top of Form" w:semiHidden="1" w:unhideWhenUsed="1"/>
-    <w:lsdException w:name="HTML Bottom of Form" w:semiHidden="1" w:unhideWhenUsed="1"/>
-    <w:lsdException w:name="Normal (Web)" w:semiHidden="1" w:unhideWhenUsed="1"/>
-    <w:lsdException w:name="HTML Acronym" w:semiHidden="1" w:unhideWhenUsed="1"/>
-    <w:lsdException w:name="HTML Address" w:semiHidden="1" w:unhideWhenUsed="1"/>
-    <w:lsdException w:name="HTML Cite" w:semiHidden="1" w:unhideWhenUsed="1"/>
-    <w:lsdException w:name="HTML Code" w:semiHidden="1" w:unhideWhenUsed="1"/>
-    <w:lsdException w:name="HTML Definition" w:semiHidden="1" w:unhideWhenUsed="1"/>
-    <w:lsdException w:name="HTML Keyboard" w:semiHidden="1" w:unhideWhenUsed="1"/>
-    <w:lsdException w:name="HTML Preformatted" w:semiHidden="1" w:unhideWhenUsed="1"/>
-    <w:lsdException w:name="HTML Sample" w:semiHidden="1" w:unhideWhenUsed="1"/>
-    <w:lsdException w:name="HTML Typewriter" w:semiHidden="1" w:unhideWhenUsed="1"/>
-    <w:lsdException w:name="HTML Variable" w:semiHidden="1" w:unhideWhenUsed="1"/>
-    <w:lsdException w:name="Normal Table" w:semiHidden="1" w:unhideWhenUsed="1"/>
-    <w:lsdException w:name="annotation subject" w:semiHidden="1" w:unhideWhenUsed="1"/>
-    <w:lsdException w:name="No List" w:semiHidden="1" w:unhideWhenUsed="1"/>
-    <w:lsdException w:name="Outline List 1" w:semiHidden="1" w:unhideWhenUsed="1"/>
-    <w:lsdException w:name="Outline List 2" w:semiHidden="1" w:unhideWhenUsed="1"/>
-    <w:lsdException w:name="Outline List 3" w:semiHidden="1" w:unhideWhenUsed="1"/>
-    <w:lsdException w:name="Table Simple 1" w:semiHidden="1" w:unhideWhenUsed="1"/>
-    <w:lsdException w:name="Table Simple 2" w:semiHidden="1" w:unhideWhenUsed="1"/>
-    <w:lsdException w:name="Table Simple 3" w:semiHidden="1" w:unhideWhenUsed="1"/>
-    <w:lsdException w:name="Table Classic 1" w:semiHidden="1" w:unhideWhenUsed="1"/>
-    <w:lsdException w:name="Table Classic 2" w:semiHidden="1" w:unhideWhenUsed="1"/>
-    <w:lsdException w:name="Table Classic 3" w:semiHidden="1" w:unhideWhenUsed="1"/>
-    <w:lsdException w:name="Table Classic 4" w:semiHidden="1" w:unhideWhenUsed="1"/>
-    <w:lsdException w:name="Table Colorful 1" w:semiHidden="1" w:unhideWhenUsed="1"/>
-    <w:lsdException w:name="Table Colorful 2" w:semiHidden="1" w:unhideWhenUsed="1"/>
-    <w:lsdException w:name="Table Colorful 3" w:semiHidden="1" w:unhideWhenUsed="1"/>
-    <w:lsdException w:name="Table Columns 1" w:semiHidden="1" w:unhideWhenUsed="1"/>
-    <w:lsdException w:name="Table Columns 2" w:semiHidden="1" w:unhideWhenUsed="1"/>
-    <w:lsdException w:name="Table Columns 3" w:semiHidden="1" w:unhideWhenUsed="1"/>
-    <w:lsdException w:name="Table Columns 4" w:semiHidden="1" w:unhideWhenUsed="1"/>
-    <w:lsdException w:name="Table Columns 5" w:semiHidden="1" w:unhideWhenUsed="1"/>
-    <w:lsdException w:name="Table Grid 1" w:semiHidden="1" w:unhideWhenUsed="1"/>
-    <w:lsdException w:name="Table Grid 2" w:semiHidden="1" w:unhideWhenUsed="1"/>
-    <w:lsdException w:name="Table Grid 3" w:semiHidden="1" w:unhideWhenUsed="1"/>
-    <w:lsdException w:name="Table Grid 4" w:semiHidden="1" w:unhideWhenUsed="1"/>
-    <w:lsdException w:name="Table Grid 5" w:semiHidden="1" w:unhideWhenUsed="1"/>
-    <w:lsdException w:name="Table Grid 6" w:semiHidden="1" w:unhideWhenUsed="1"/>
-    <w:lsdException w:name="Table Grid 7" w:semiHidden="1" w:unhideWhenUsed="1"/>
-    <w:lsdException w:name="Table Grid 8" w:semiHidden="1" w:unhideWhenUsed="1"/>
-    <w:lsdException w:name="Table List 1" w:semiHidden="1" w:unhideWhenUsed="1"/>
-    <w:lsdException w:name="Table List 2" w:semiHidden="1" w:unhideWhenUsed="1"/>
-    <w:lsdException w:name="Table List 3" w:semiHidden="1" w:unhideWhenUsed="1"/>
-    <w:lsdException w:name="Table List 4" w:semiHidden="1" w:unhideWhenUsed="1"/>
-    <w:lsdException w:name="Table List 5" w:semiHidden="1" w:unhideWhenUsed="1"/>
-    <w:lsdException w:name="Table List 6" w:semiHidden="1" w:unhideWhenUsed="1"/>
-    <w:lsdException w:name="Table List 7" w:semiHidden="1" w:unhideWhenUsed="1"/>
-    <w:lsdException w:name="Table List 8" w:semiHidden="1" w:unhideWhenUsed="1"/>
-    <w:lsdException w:name="Table 3D effects 1" w:semiHidden="1" w:unhideWhenUsed="1"/>
-    <w:lsdException w:name="Table 3D effects 2" w:semiHidden="1" w:unhideWhenUsed="1"/>
-    <w:lsdException w:name="Table 3D effects 3" w:semiHidden="1" w:unhideWhenUsed="1"/>
-    <w:lsdException w:name="Table Contemporary" w:semiHidden="1" w:unhideWhenUsed="1"/>
-    <w:lsdException w:name="Table Elegant" w:semiHidden="1" w:unhideWhenUsed="1"/>
-    <w:lsdException w:name="Table Professional" w:semiHidden="1" w:unhideWhenUsed="1"/>
-    <w:lsdException w:name="Table Subtle 1" w:semiHidden="1" w:unhideWhenUsed="1"/>
-    <w:lsdException w:name="Table Subtle 2" w:semiHidden="1" w:unhideWhenUsed="1"/>
-    <w:lsdException w:name="Table Web 1" w:semiHidden="1" w:unhideWhenUsed="1"/>
-    <w:lsdException w:name="Table Web 2" w:semiHidden="1" w:unhideWhenUsed="1"/>
-    <w:lsdException w:name="Table Web 3" w:semiHidden="1" w:unhideWhenUsed="1"/>
-    <w:lsdException w:name="Balloon Text" w:semiHidden="1" w:unhideWhenUsed="1"/>
-    <w:lsdException w:name="Table Grid" w:uiPriority="39"/>
-    <w:lsdException w:name="Table Theme" w:semiHidden="1" w:unhideWhenUsed="1"/>
-    <w:lsdException w:name="Placeholder Text" w:semiHidden="1"/>
-    <w:lsdException w:name="No Spacing" w:uiPriority="1" w:qFormat="1"/>
-    <w:lsdException w:name="Light Shading" w:uiPriority="60"/>
-    <w:lsdException w:name="Light List" w:uiPriority="61"/>
-    <w:lsdException w:name="Light Grid" w:uiPriority="62"/>
-    <w:lsdException w:name="Medium Shading 1" w:uiPriority="63"/>
-    <w:lsdException w:name="Medium Shading 2" w:uiPriority="64"/>
-    <w:lsdException w:name="Medium List 1" w:uiPriority="65"/>
-    <w:lsdException w:name="Medium List 2" w:uiPriority="66"/>
-    <w:lsdException w:name="Medium Grid 1" w:uiPriority="67"/>
-    <w:lsdException w:name="Medium Grid 2" w:uiPriority="68"/>
-    <w:lsdException w:name="Medium Grid 3" w:uiPriority="69"/>
-    <w:lsdException w:name="Dark List" w:uiPriority="70"/>
-    <w:lsdException w:name="Colorful Shading" w:uiPriority="71"/>
-    <w:lsdException w:name="Colorful List" w:uiPriority="72"/>
-    <w:lsdException w:name="Colorful Grid" w:uiPriority="73"/>
-    <w:lsdException w:name="Light Shading Accent 1" w:uiPriority="60"/>
-    <w:lsdException w:name="Light List Accent 1" w:uiPriority="61"/>
-    <w:lsdException w:name="Light Grid Accent 1" w:uiPriority="62"/>
-    <w:lsdException w:name="Medium Shading 1 Accent 1" w:uiPriority="63"/>
-    <w:lsdException w:name="Medium Shading 2 Accent 1" w:uiPriority="64"/>
-    <w:lsdException w:name="Medium List 1 Accent 1" w:uiPriority="65"/>
-    <w:lsdException w:name="Revision" w:semiHidden="1"/>
-    <w:lsdException w:name="List Paragraph" w:uiPriority="34" w:qFormat="1"/>
-    <w:lsdException w:name="Quote" w:uiPriority="29" w:qFormat="1"/>
-    <w:lsdException w:name="Intense Quote" w:uiPriority="30" w:qFormat="1"/>
-    <w:lsdException w:name="Medium List 2 Accent 1" w:uiPriority="66"/>
-    <w:lsdException w:name="Medium Grid 1 Accent 1" w:uiPriority="67"/>
-    <w:lsdException w:name="Medium Grid 2 Accent 1" w:uiPriority="68"/>
-    <w:lsdException w:name="Medium Grid 3 Accent 1" w:uiPriority="69"/>
-    <w:lsdException w:name="Dark List Accent 1" w:uiPriority="70"/>
-    <w:lsdException w:name="Colorful Shading Accent 1" w:uiPriority="71"/>
-    <w:lsdException w:name="Colorful List Accent 1" w:uiPriority="72"/>
-    <w:lsdException w:name="Colorful Grid Accent 1" w:uiPriority="73"/>
-    <w:lsdException w:name="Light Shading Accent 2" w:uiPriority="60"/>
-    <w:lsdException w:name="Light List Accent 2" w:uiPriority="61"/>
-    <w:lsdException w:name="Light Grid Accent 2" w:uiPriority="62"/>
-    <w:lsdException w:name="Medium Shading 1 Accent 2" w:uiPriority="63"/>
-    <w:lsdException w:name="Medium Shading 2 Accent 2" w:uiPriority="64"/>
-    <w:lsdException w:name="Medium List 1 Accent 2" w:uiPriority="65"/>
-    <w:lsdException w:name="Medium List 2 Accent 2" w:uiPriority="66"/>
-    <w:lsdException w:name="Medium Grid 1 Accent 2" w:uiPriority="67"/>
-    <w:lsdException w:name="Medium Grid 2 Accent 2" w:uiPriority="68"/>
-    <w:lsdException w:name="Medium Grid 3 Accent 2" w:uiPriority="69"/>
-    <w:lsdException w:name="Dark List Accent 2" w:uiPriority="70"/>
-    <w:lsdException w:name="Colorful Shading Accent 2" w:uiPriority="71"/>
-    <w:lsdException w:name="Colorful List Accent 2" w:uiPriority="72"/>
-    <w:lsdException w:name="Colorful Grid Accent 2" w:uiPriority="73"/>
-    <w:lsdException w:name="Light Shading Accent 3" w:uiPriority="60"/>
-    <w:lsdException w:name="Light List Accent 3" w:uiPriority="61"/>
-    <w:lsdException w:name="Light Grid Accent 3" w:uiPriority="62"/>
-    <w:lsdException w:name="Medium Shading 1 Accent 3" w:uiPriority="63"/>
-    <w:lsdException w:name="Medium Shading 2 Accent 3" w:uiPriority="64"/>
-    <w:lsdException w:name="Medium List 1 Accent 3" w:uiPriority="65"/>
-    <w:lsdException w:name="Medium List 2 Accent 3" w:uiPriority="66"/>
-    <w:lsdException w:name="Medium Grid 1 Accent 3" w:uiPriority="67"/>
-    <w:lsdException w:name="Medium Grid 2 Accent 3" w:uiPriority="68"/>
-    <w:lsdException w:name="Medium Grid 3 Accent 3" w:uiPriority="69"/>
-    <w:lsdException w:name="Dark List Accent 3" w:uiPriority="70"/>
-    <w:lsdException w:name="Colorful Shading Accent 3" w:uiPriority="71"/>
-    <w:lsdException w:name="Colorful List Accent 3" w:uiPriority="72"/>
-    <w:lsdException w:name="Colorful Grid Accent 3" w:uiPriority="73"/>
-    <w:lsdException w:name="Light Shading Accent 4" w:uiPriority="60"/>
-    <w:lsdException w:name="Light List Accent 4" w:uiPriority="61"/>
-    <w:lsdException w:name="Light Grid Accent 4" w:uiPriority="62"/>
-    <w:lsdException w:name="Medium Shading 1 Accent 4" w:uiPriority="63"/>
-    <w:lsdException w:name="Medium Shading 2 Accent 4" w:uiPriority="64"/>
-    <w:lsdException w:name="Medium List 1 Accent 4" w:uiPriority="65"/>
-    <w:lsdException w:name="Medium List 2 Accent 4" w:uiPriority="66"/>
-    <w:lsdException w:name="Medium Grid 1 Accent 4" w:uiPriority="67"/>
-    <w:lsdException w:name="Medium Grid 2 Accent 4" w:uiPriority="68"/>
-    <w:lsdException w:name="Medium Grid 3 Accent 4" w:uiPriority="69"/>
-    <w:lsdException w:name="Dark List Accent 4" w:uiPriority="70"/>
-    <w:lsdException w:name="Colorful Shading Accent 4" w:uiPriority="71"/>
-    <w:lsdException w:name="Colorful List Accent 4" w:uiPriority="72"/>
-    <w:lsdException w:name="Colorful Grid Accent 4" w:uiPriority="73"/>
-    <w:lsdException w:name="Light Shading Accent 5" w:uiPriority="60"/>
-    <w:lsdException w:name="Light List Accent 5" w:uiPriority="61"/>
-    <w:lsdException w:name="Light Grid Accent 5" w:uiPriority="62"/>
-    <w:lsdException w:name="Medium Shading 1 Accent 5" w:uiPriority="63"/>
-    <w:lsdException w:name="Medium Shading 2 Accent 5" w:uiPriority="64"/>
-    <w:lsdException w:name="Medium List 1 Accent 5" w:uiPriority="65"/>
-    <w:lsdException w:name="Medium List 2 Accent 5" w:uiPriority="66"/>
-    <w:lsdException w:name="Medium Grid 1 Accent 5" w:uiPriority="67"/>
-    <w:lsdException w:name="Medium Grid 2 Accent 5" w:uiPriority="68"/>
-    <w:lsdException w:name="Medium Grid 3 Accent 5" w:uiPriority="69"/>
-    <w:lsdException w:name="Dark List Accent 5" w:uiPriority="70"/>
-    <w:lsdException w:name="Colorful Shading Accent 5" w:uiPriority="71"/>
-    <w:lsdException w:name="Colorful List Accent 5" w:uiPriority="72"/>
-    <w:lsdException w:name="Colorful Grid Accent 5" w:uiPriority="73"/>
-    <w:lsdException w:name="Light Shading Accent 6" w:uiPriority="60"/>
-    <w:lsdException w:name="Light List Accent 6" w:uiPriority="61"/>
-    <w:lsdException w:name="Light Grid Accent 6" w:uiPriority="62"/>
-    <w:lsdException w:name="Medium Shading 1 Accent 6" w:uiPriority="63"/>
-    <w:lsdException w:name="Medium Shading 2 Accent 6" w:uiPriority="64"/>
-    <w:lsdException w:name="Medium List 1 Accent 6" w:uiPriority="65"/>
-    <w:lsdException w:name="Medium List 2 Accent 6" w:uiPriority="66"/>
-    <w:lsdException w:name="Medium Grid 1 Accent 6" w:uiPriority="67"/>
-    <w:lsdException w:name="Medium Grid 2 Accent 6" w:uiPriority="68"/>
-    <w:lsdException w:name="Medium Grid 3 Accent 6" w:uiPriority="69"/>
-    <w:lsdException w:name="Dark List Accent 6" w:uiPriority="70"/>
-    <w:lsdException w:name="Colorful Shading Accent 6" w:uiPriority="71"/>
-    <w:lsdException w:name="Colorful List Accent 6" w:uiPriority="72"/>
-    <w:lsdException w:name="Colorful Grid Accent 6" w:uiPriority="73"/>
-    <w:lsdException w:name="Subtle Emphasis" w:uiPriority="19" w:qFormat="1"/>
-    <w:lsdException w:name="Intense Emphasis" w:uiPriority="21" w:qFormat="1"/>
-    <w:lsdException w:name="Subtle Reference" w:uiPriority="31" w:qFormat="1"/>
-    <w:lsdException w:name="Intense Reference" w:uiPriority="32" w:qFormat="1"/>
-    <w:lsdException w:name="Book Title" w:uiPriority="33" w:qFormat="1"/>
-    <w:lsdException w:name="Bibliography" w:semiHidden="1" w:uiPriority="37" w:unhideWhenUsed="1"/>
-    <w:lsdException w:name="TOC Heading" w:semiHidden="1" w:uiPriority="39" w:unhideWhenUsed="1" w:qFormat="1"/>
-    <w:lsdException w:name="Plain Table 1" w:uiPriority="41"/>
-    <w:lsdException w:name="Plain Table 2" w:uiPriority="42"/>
-    <w:lsdException w:name="Plain Table 3" w:uiPriority="43"/>
-    <w:lsdException w:name="Plain Table 4" w:uiPriority="44"/>
-    <w:lsdException w:name="Plain Table 5" w:uiPriority="45"/>
-    <w:lsdException w:name="Grid Table Light" w:uiPriority="40"/>
-    <w:lsdException w:name="Grid Table 1 Light" w:uiPriority="46"/>
-    <w:lsdException w:name="Grid Table 2" w:uiPriority="47"/>
-    <w:lsdException w:name="Grid Table 3" w:uiPriority="48"/>
-    <w:lsdException w:name="Grid Table 4" w:uiPriority="49"/>
-    <w:lsdException w:name="Grid Table 5 Dark" w:uiPriority="50"/>
-    <w:lsdException w:name="Grid Table 6 Colorful" w:uiPriority="51"/>
-    <w:lsdException w:name="Grid Table 7 Colorful" w:uiPriority="52"/>
-    <w:lsdException w:name="Grid Table 1 Light Accent 1" w:uiPriority="46"/>
-    <w:lsdException w:name="Grid Table 2 Accent 1" w:uiPriority="47"/>
-    <w:lsdException w:name="Grid Table 3 Accent 1" w:uiPriority="48"/>
-    <w:lsdException w:name="Grid Table 4 Accent 1" w:uiPriority="49"/>
-    <w:lsdException w:name="Grid Table 5 Dark Accent 1" w:uiPriority="50"/>
-    <w:lsdException w:name="Grid Table 6 Colorful Accent 1" w:uiPriority="51"/>
-    <w:lsdException w:name="Grid Table 7 Colorful Accent 1" w:uiPriority="52"/>
-    <w:lsdException w:name="Grid Table 1 Light Accent 2" w:uiPriority="46"/>
-    <w:lsdException w:name="Grid Table 2 Accent 2" w:uiPriority="47"/>
-    <w:lsdException w:name="Grid Table 3 Accent 2" w:uiPriority="48"/>
-    <w:lsdException w:name="Grid Table 4 Accent 2" w:uiPriority="49"/>
-    <w:lsdException w:name="Grid Table 5 Dark Accent 2" w:uiPriority="50"/>
-    <w:lsdException w:name="Grid Table 6 Colorful Accent 2" w:uiPriority="51"/>
-    <w:lsdException w:name="Grid Table 7 Colorful Accent 2" w:uiPriority="52"/>
-    <w:lsdException w:name="Grid Table 1 Light Accent 3" w:uiPriority="46"/>
-    <w:lsdException w:name="Grid Table 2 Accent 3" w:uiPriority="47"/>
-    <w:lsdException w:name="Grid Table 3 Accent 3" w:uiPriority="48"/>
-    <w:lsdException w:name="Grid Table 4 Accent 3" w:uiPriority="49"/>
-    <w:lsdException w:name="Grid Table 5 Dark Accent 3" w:uiPriority="50"/>
-    <w:lsdException w:name="Grid Table 6 Colorful Accent 3" w:uiPriority="51"/>
-    <w:lsdException w:name="Grid Table 7 Colorful Accent 3" w:uiPriority="52"/>
-    <w:lsdException w:name="Grid Table 1 Light Accent 4" w:uiPriority="46"/>
-    <w:lsdException w:name="Grid Table 2 Accent 4" w:uiPriority="47"/>
-    <w:lsdException w:name="Grid Table 3 Accent 4" w:uiPriority="48"/>
-    <w:lsdException w:name="Grid Table 4 Accent 4" w:uiPriority="49"/>
-    <w:lsdException w:name="Grid Table 5 Dark Accent 4" w:uiPriority="50"/>
-    <w:lsdException w:name="Grid Table 6 Colorful Accent 4" w:uiPriority="51"/>
-    <w:lsdException w:name="Grid Table 7 Colorful Accent 4" w:uiPriority="52"/>
-    <w:lsdException w:name="Grid Table 1 Light Accent 5" w:uiPriority="46"/>
-    <w:lsdException w:name="Grid Table 2 Accent 5" w:uiPriority="47"/>
-    <w:lsdException w:name="Grid Table 3 Accent 5" w:uiPriority="48"/>
-    <w:lsdException w:name="Grid Table 4 Accent 5" w:uiPriority="49"/>
-    <w:lsdException w:name="Grid Table 5 Dark Accent 5" w:uiPriority="50"/>
-    <w:lsdException w:name="Grid Table 6 Colorful Accent 5" w:uiPriority="51"/>
-    <w:lsdException w:name="Grid Table 7 Colorful Accent 5" w:uiPriority="52"/>
-    <w:lsdException w:name="Grid Table 1 Light Accent 6" w:uiPriority="46"/>
-    <w:lsdException w:name="Grid Table 2 Accent 6" w:uiPriority="47"/>
-    <w:lsdException w:name="Grid Table 3 Accent 6" w:uiPriority="48"/>
-    <w:lsdException w:name="Grid Table 4 Accent 6" w:uiPriority="49"/>
-    <w:lsdException w:name="Grid Table 5 Dark Accent 6" w:uiPriority="50"/>
-    <w:lsdException w:name="Grid Table 6 Colorful Accent 6" w:uiPriority="51"/>
-    <w:lsdException w:name="Grid Table 7 Colorful Accent 6" w:uiPriority="52"/>
-    <w:lsdException w:name="List Table 1 Light" w:uiPriority="46"/>
-    <w:lsdException w:name="List Table 2" w:uiPriority="47"/>
-    <w:lsdException w:name="List Table 3" w:uiPriority="48"/>
-    <w:lsdException w:name="List Table 4" w:uiPriority="49"/>
-    <w:lsdException w:name="List Table 5 Dark" w:uiPriority="50"/>
-    <w:lsdException w:name="List Table 6 Colorful" w:uiPriority="51"/>
-    <w:lsdException w:name="List Table 7 Colorful" w:uiPriority="52"/>
-    <w:lsdException w:name="List Table 1 Light Accent 1" w:uiPriority="46"/>
-    <w:lsdException w:name="List Table 2 Accent 1" w:uiPriority="47"/>
-    <w:lsdException w:name="List Table 3 Accent 1" w:uiPriority="48"/>
-    <w:lsdException w:name="List Table 4 Accent 1" w:uiPriority="49"/>
-    <w:lsdException w:name="List Table 5 Dark Accent 1" w:uiPriority="50"/>
-    <w:lsdException w:name="List Table 6 Colorful Accent 1" w:uiPriority="51"/>
-    <w:lsdException w:name="List Table 7 Colorful Accent 1" w:uiPriority="52"/>
-    <w:lsdException w:name="List Table 1 Light Accent 2" w:uiPriority="46"/>
-    <w:lsdException w:name="List Table 2 Accent 2" w:uiPriority="47"/>
-    <w:lsdException w:name="List Table 3 Accent 2" w:uiPriority="48"/>
-    <w:lsdException w:name="List Table 4 Accent 2" w:uiPriority="49"/>
-    <w:lsdException w:name="List Table 5 Dark Accent 2" w:uiPriority="50"/>
-    <w:lsdException w:name="List Table 6 Colorful Accent 2" w:uiPriority="51"/>
-    <w:lsdException w:name="List Table 7 Colorful Accent 2" w:uiPriority="52"/>
-    <w:lsdException w:name="List Table 1 Light Accent 3" w:uiPriority="46"/>
-    <w:lsdException w:name="List Table 2 Accent 3" w:uiPriority="47"/>
-    <w:lsdException w:name="List Table 3 Accent 3" w:uiPriority="48"/>
-    <w:lsdException w:name="List Table 4 Accent 3" w:uiPriority="49"/>
-    <w:lsdException w:name="List Table 5 Dark Accent 3" w:uiPriority="50"/>
-    <w:lsdException w:name="List Table 6 Colorful Accent 3" w:uiPriority="51"/>
-    <w:lsdException w:name="List Table 7 Colorful Accent 3" w:uiPriority="52"/>
-    <w:lsdException w:name="List Table 1 Light Accent 4" w:uiPriority="46"/>
-    <w:lsdException w:name="List Table 2 Accent 4" w:uiPriority="47"/>
-    <w:lsdException w:name="List Table 3 Accent 4" w:uiPriority="48"/>
-    <w:lsdException w:name="List Table 4 Accent 4" w:uiPriority="49"/>
-    <w:lsdException w:name="List Table 5 Dark Accent 4" w:uiPriority="50"/>
-    <w:lsdException w:name="List Table 6 Colorful Accent 4" w:uiPriority="51"/>
-    <w:lsdException w:name="List Table 7 Colorful Accent 4" w:uiPriority="52"/>
-    <w:lsdException w:name="List Table 1 Light Accent 5" w:uiPriority="46"/>
-    <w:lsdException w:name="List Table 2 Accent 5" w:uiPriority="47"/>
-    <w:lsdException w:name="List Table 3 Accent 5" w:uiPriority="48"/>
-    <w:lsdException w:name="List Table 4 Accent 5" w:uiPriority="49"/>
-    <w:lsdException w:name="List Table 5 Dark Accent 5" w:uiPriority="50"/>
-    <w:lsdException w:name="List Table 6 Colorful Accent 5" w:uiPriority="51"/>
-    <w:lsdException w:name="List Table 7 Colorful Accent 5" w:uiPriority="52"/>
-    <w:lsdException w:name="List Table 1 Light Accent 6" w:uiPriority="46"/>
-    <w:lsdException w:name="List Table 2 Accent 6" w:uiPriority="47"/>
-    <w:lsdException w:name="List Table 3 Accent 6" w:uiPriority="48"/>
-    <w:lsdException w:name="List Table 4 Accent 6" w:uiPriority="49"/>
-    <w:lsdException w:name="List Table 5 Dark Accent 6" w:uiPriority="50"/>
-    <w:lsdException w:name="List Table 6 Colorful Accent 6" w:uiPriority="51"/>
-    <w:lsdException w:name="List Table 7 Colorful Accent 6" w:uiPriority="52"/>
-    <w:lsdException w:name="Mention" w:semiHidden="1" w:unhideWhenUsed="1"/>
-    <w:lsdException w:name="Smart Hyperlink" w:semiHidden="1" w:unhideWhenUsed="1"/>
-    <w:lsdException w:name="Hashtag" w:semiHidden="1" w:unhideWhenUsed="1"/>
-    <w:lsdException w:name="Unresolved Mention" w:semiHidden="1" w:unhideWhenUsed="1"/>
+  <w:latentStyles w:defLockedState="0" w:defUIPriority="99" w:defSemiHidden="1" w:defUnhideWhenUsed="1" w:defQFormat="0" w:count="267">
+    <w:lsdException w:name="Normal" w:semiHidden="0" w:uiPriority="0" w:unhideWhenUsed="0" w:qFormat="1"/>
+    <w:lsdException w:name="heading 1" w:semiHidden="0" w:uiPriority="9" w:unhideWhenUsed="0" w:qFormat="1"/>
+    <w:lsdException w:name="heading 2" w:uiPriority="9" w:qFormat="1"/>
+    <w:lsdException w:name="heading 3" w:uiPriority="9" w:qFormat="1"/>
+    <w:lsdException w:name="heading 4" w:uiPriority="9" w:qFormat="1"/>
+    <w:lsdException w:name="heading 5" w:uiPriority="9" w:qFormat="1"/>
+    <w:lsdException w:name="heading 6" w:uiPriority="9" w:qFormat="1"/>
+    <w:lsdException w:name="heading 7" w:uiPriority="9" w:qFormat="1"/>
+    <w:lsdException w:name="heading 8" w:uiPriority="9" w:qFormat="1"/>
+    <w:lsdException w:name="heading 9" w:uiPriority="9" w:qFormat="1"/>
+    <w:lsdException w:name="toc 1" w:uiPriority="39"/>
+    <w:lsdException w:name="toc 2" w:uiPriority="39"/>
+    <w:lsdException w:name="toc 3" w:uiPriority="39"/>
+    <w:lsdException w:name="toc 4" w:uiPriority="39"/>
+    <w:lsdException w:name="toc 5" w:uiPriority="39"/>
+    <w:lsdException w:name="toc 6" w:uiPriority="39"/>
+    <w:lsdException w:name="toc 7" w:uiPriority="39"/>
+    <w:lsdException w:name="toc 8" w:uiPriority="39"/>
+    <w:lsdException w:name="toc 9" w:uiPriority="39"/>
+    <w:lsdException w:name="caption" w:uiPriority="35" w:qFormat="1"/>
+    <w:lsdException w:name="Title" w:semiHidden="0" w:uiPriority="10" w:unhideWhenUsed="0" w:qFormat="1"/>
+    <w:lsdException w:name="Default Paragraph Font" w:uiPriority="1"/>
+    <w:lsdException w:name="Subtitle" w:semiHidden="0" w:uiPriority="11" w:unhideWhenUsed="0" w:qFormat="1"/>
+    <w:lsdException w:name="Strong" w:semiHidden="0" w:uiPriority="22" w:unhideWhenUsed="0" w:qFormat="1"/>
+    <w:lsdException w:name="Emphasis" w:semiHidden="0" w:uiPriority="20" w:unhideWhenUsed="0" w:qFormat="1"/>
+    <w:lsdException w:name="Table Grid" w:semiHidden="0" w:uiPriority="39" w:unhideWhenUsed="0"/>
+    <w:lsdException w:name="Placeholder Text" w:unhideWhenUsed="0"/>
+    <w:lsdException w:name="No Spacing" w:semiHidden="0" w:uiPriority="1" w:unhideWhenUsed="0" w:qFormat="1"/>
+    <w:lsdException w:name="Light Shading" w:semiHidden="0" w:uiPriority="60" w:unhideWhenUsed="0"/>
+    <w:lsdException w:name="Light List" w:semiHidden="0" w:uiPriority="61" w:unhideWhenUsed="0"/>
+    <w:lsdException w:name="Light Grid" w:semiHidden="0" w:uiPriority="62" w:unhideWhenUsed="0"/>
+    <w:lsdException w:name="Medium Shading 1" w:semiHidden="0" w:uiPriority="63" w:unhideWhenUsed="0"/>
+    <w:lsdException w:name="Medium Shading 2" w:semiHidden="0" w:uiPriority="64" w:unhideWhenUsed="0"/>
+    <w:lsdException w:name="Medium List 1" w:semiHidden="0" w:uiPriority="65" w:unhideWhenUsed="0"/>
+    <w:lsdException w:name="Medium List 2" w:semiHidden="0" w:uiPriority="66" w:unhideWhenUsed="0"/>
+    <w:lsdException w:name="Medium Grid 1" w:semiHidden="0" w:uiPriority="67" w:unhideWhenUsed="0"/>
+    <w:lsdException w:name="Medium Grid 2" w:semiHidden="0" w:uiPriority="68" w:unhideWhenUsed="0"/>
+    <w:lsdException w:name="Medium Grid 3" w:semiHidden="0" w:uiPriority="69" w:unhideWhenUsed="0"/>
+    <w:lsdException w:name="Dark List" w:semiHidden="0" w:uiPriority="70" w:unhideWhenUsed="0"/>
+    <w:lsdException w:name="Colorful Shading" w:semiHidden="0" w:uiPriority="71" w:unhideWhenUsed="0"/>
+    <w:lsdException w:name="Colorful List" w:semiHidden="0" w:uiPriority="72" w:unhideWhenUsed="0"/>
+    <w:lsdException w:name="Colorful Grid" w:semiHidden="0" w:uiPriority="73" w:unhideWhenUsed="0"/>
+    <w:lsdException w:name="Light Shading Accent 1" w:semiHidden="0" w:uiPriority="60" w:unhideWhenUsed="0"/>
+    <w:lsdException w:name="Light List Accent 1" w:semiHidden="0" w:uiPriority="61" w:unhideWhenUsed="0"/>
+    <w:lsdException w:name="Light Grid Accent 1" w:semiHidden="0" w:uiPriority="62" w:unhideWhenUsed="0"/>
+    <w:lsdException w:name="Medium Shading 1 Accent 1" w:semiHidden="0" w:uiPriority="63" w:unhideWhenUsed="0"/>
+    <w:lsdException w:name="Medium Shading 2 Accent 1" w:semiHidden="0" w:uiPriority="64" w:unhideWhenUsed="0"/>
+    <w:lsdException w:name="Medium List 1 Accent 1" w:semiHidden="0" w:uiPriority="65" w:unhideWhenUsed="0"/>
+    <w:lsdException w:name="Revision" w:unhideWhenUsed="0"/>
+    <w:lsdException w:name="List Paragraph" w:semiHidden="0" w:uiPriority="34" w:unhideWhenUsed="0" w:qFormat="1"/>
+    <w:lsdException w:name="Quote" w:semiHidden="0" w:uiPriority="29" w:unhideWhenUsed="0" w:qFormat="1"/>
+    <w:lsdException w:name="Intense Quote" w:semiHidden="0" w:uiPriority="30" w:unhideWhenUsed="0" w:qFormat="1"/>
+    <w:lsdException w:name="Medium List 2 Accent 1" w:semiHidden="0" w:uiPriority="66" w:unhideWhenUsed="0"/>
+    <w:lsdException w:name="Medium Grid 1 Accent 1" w:semiHidden="0" w:uiPriority="67" w:unhideWhenUsed="0"/>
+    <w:lsdException w:name="Medium Grid 2 Accent 1" w:semiHidden="0" w:uiPriority="68" w:unhideWhenUsed="0"/>
+    <w:lsdException w:name="Medium Grid 3 Accent 1" w:semiHidden="0" w:uiPriority="69" w:unhideWhenUsed="0"/>
+    <w:lsdException w:name="Dark List Accent 1" w:semiHidden="0" w:uiPriority="70" w:unhideWhenUsed="0"/>
+    <w:lsdException w:name="Colorful Shading Accent 1" w:semiHidden="0" w:uiPriority="71" w:unhideWhenUsed="0"/>
+    <w:lsdException w:name="Colorful List Accent 1" w:semiHidden="0" w:uiPriority="72" w:unhideWhenUsed="0"/>
+    <w:lsdException w:name="Colorful Grid Accent 1" w:semiHidden="0" w:uiPriority="73" w:unhideWhenUsed="0"/>
+    <w:lsdException w:name="Light Shading Accent 2" w:semiHidden="0" w:uiPriority="60" w:unhideWhenUsed="0"/>
+    <w:lsdException w:name="Light List Accent 2" w:semiHidden="0" w:uiPriority="61" w:unhideWhenUsed="0"/>
+    <w:lsdException w:name="Light Grid Accent 2" w:semiHidden="0" w:uiPriority="62" w:unhideWhenUsed="0"/>
+    <w:lsdException w:name="Medium Shading 1 Accent 2" w:semiHidden="0" w:uiPriority="63" w:unhideWhenUsed="0"/>
+    <w:lsdException w:name="Medium Shading 2 Accent 2" w:semiHidden="0" w:uiPriority="64" w:unhideWhenUsed="0"/>
+    <w:lsdException w:name="Medium List 1 Accent 2" w:semiHidden="0" w:uiPriority="65" w:unhideWhenUsed="0"/>
+    <w:lsdException w:name="Medium List 2 Accent 2" w:semiHidden="0" w:uiPriority="66" w:unhideWhenUsed="0"/>
+    <w:lsdException w:name="Medium Grid 1 Accent 2" w:semiHidden="0" w:uiPriority="67" w:unhideWhenUsed="0"/>
+    <w:lsdException w:name="Medium Grid 2 Accent 2" w:semiHidden="0" w:uiPriority="68" w:unhideWhenUsed="0"/>
+    <w:lsdException w:name="Medium Grid 3 Accent 2" w:semiHidden="0" w:uiPriority="69" w:unhideWhenUsed="0"/>
+    <w:lsdException w:name="Dark List Accent 2" w:semiHidden="0" w:uiPriority="70" w:unhideWhenUsed="0"/>
+    <w:lsdException w:name="Colorful Shading Accent 2" w:semiHidden="0" w:uiPriority="71" w:unhideWhenUsed="0"/>
+    <w:lsdException w:name="Colorful List Accent 2" w:semiHidden="0" w:uiPriority="72" w:unhideWhenUsed="0"/>
+    <w:lsdException w:name="Colorful Grid Accent 2" w:semiHidden="0" w:uiPriority="73" w:unhideWhenUsed="0"/>
+    <w:lsdException w:name="Light Shading Accent 3" w:semiHidden="0" w:uiPriority="60" w:unhideWhenUsed="0"/>
+    <w:lsdException w:name="Light List Accent 3" w:semiHidden="0" w:uiPriority="61" w:unhideWhenUsed="0"/>
+    <w:lsdException w:name="Light Grid Accent 3" w:semiHidden="0" w:uiPriority="62" w:unhideWhenUsed="0"/>
+    <w:lsdException w:name="Medium Shading 1 Accent 3" w:semiHidden="0" w:uiPriority="63" w:unhideWhenUsed="0"/>
+    <w:lsdException w:name="Medium Shading 2 Accent 3" w:semiHidden="0" w:uiPriority="64" w:unhideWhenUsed="0"/>
+    <w:lsdException w:name="Medium List 1 Accent 3" w:semiHidden="0" w:uiPriority="65" w:unhideWhenUsed="0"/>
+    <w:lsdException w:name="Medium List 2 Accent 3" w:semiHidden="0" w:uiPriority="66" w:unhideWhenUsed="0"/>
+    <w:lsdException w:name="Medium Grid 1 Accent 3" w:semiHidden="0" w:uiPriority="67" w:unhideWhenUsed="0"/>
+    <w:lsdException w:name="Medium Grid 2 Accent 3" w:semiHidden="0" w:uiPriority="68" w:unhideWhenUsed="0"/>
+    <w:lsdException w:name="Medium Grid 3 Accent 3" w:semiHidden="0" w:uiPriority="69" w:unhideWhenUsed="0"/>
+    <w:lsdException w:name="Dark List Accent 3" w:semiHidden="0" w:uiPriority="70" w:unhideWhenUsed="0"/>
+    <w:lsdException w:name="Colorful Shading Accent 3" w:semiHidden="0" w:uiPriority="71" w:unhideWhenUsed="0"/>
+    <w:lsdException w:name="Colorful List Accent 3" w:semiHidden="0" w:uiPriority="72" w:unhideWhenUsed="0"/>
+    <w:lsdException w:name="Colorful Grid Accent 3" w:semiHidden="0" w:uiPriority="73" w:unhideWhenUsed="0"/>
+    <w:lsdException w:name="Light Shading Accent 4" w:semiHidden="0" w:uiPriority="60" w:unhideWhenUsed="0"/>
+    <w:lsdException w:name="Light List Accent 4" w:semiHidden="0" w:uiPriority="61" w:unhideWhenUsed="0"/>
+    <w:lsdException w:name="Light Grid Accent 4" w:semiHidden="0" w:uiPriority="62" w:unhideWhenUsed="0"/>
+    <w:lsdException w:name="Medium Shading 1 Accent 4" w:semiHidden="0" w:uiPriority="63" w:unhideWhenUsed="0"/>
+    <w:lsdException w:name="Medium Shading 2 Accent 4" w:semiHidden="0" w:uiPriority="64" w:unhideWhenUsed="0"/>
+    <w:lsdException w:name="Medium List 1 Accent 4" w:semiHidden="0" w:uiPriority="65" w:unhideWhenUsed="0"/>
+    <w:lsdException w:name="Medium List 2 Accent 4" w:semiHidden="0" w:uiPriority="66" w:unhideWhenUsed="0"/>
+    <w:lsdException w:name="Medium Grid 1 Accent 4" w:semiHidden="0" w:uiPriority="67" w:unhideWhenUsed="0"/>
+    <w:lsdException w:name="Medium Grid 2 Accent 4" w:semiHidden="0" w:uiPriority="68" w:unhideWhenUsed="0"/>
+    <w:lsdException w:name="Medium Grid 3 Accent 4" w:semiHidden="0" w:uiPriority="69" w:unhideWhenUsed="0"/>
+    <w:lsdException w:name="Dark List Accent 4" w:semiHidden="0" w:uiPriority="70" w:unhideWhenUsed="0"/>
+    <w:lsdException w:name="Colorful Shading Accent 4" w:semiHidden="0" w:uiPriority="71" w:unhideWhenUsed="0"/>
+    <w:lsdException w:name="Colorful List Accent 4" w:semiHidden="0" w:uiPriority="72" w:unhideWhenUsed="0"/>
+    <w:lsdException w:name="Colorful Grid Accent 4" w:semiHidden="0" w:uiPriority="73" w:unhideWhenUsed="0"/>
+    <w:lsdException w:name="Light Shading Accent 5" w:semiHidden="0" w:uiPriority="60" w:unhideWhenUsed="0"/>
+    <w:lsdException w:name="Light List Accent 5" w:semiHidden="0" w:uiPriority="61" w:unhideWhenUsed="0"/>
+    <w:lsdException w:name="Light Grid Accent 5" w:semiHidden="0" w:uiPriority="62" w:unhideWhenUsed="0"/>
+    <w:lsdException w:name="Medium Shading 1 Accent 5" w:semiHidden="0" w:uiPriority="63" w:unhideWhenUsed="0"/>
+    <w:lsdException w:name="Medium Shading 2 Accent 5" w:semiHidden="0" w:uiPriority="64" w:unhideWhenUsed="0"/>
+    <w:lsdException w:name="Medium List 1 Accent 5" w:semiHidden="0" w:uiPriority="65" w:unhideWhenUsed="0"/>
+    <w:lsdException w:name="Medium List 2 Accent 5" w:semiHidden="0" w:uiPriority="66" w:unhideWhenUsed="0"/>
+    <w:lsdException w:name="Medium Grid 1 Accent 5" w:semiHidden="0" w:uiPriority="67" w:unhideWhenUsed="0"/>
+    <w:lsdException w:name="Medium Grid 2 Accent 5" w:semiHidden="0" w:uiPriority="68" w:unhideWhenUsed="0"/>
+    <w:lsdException w:name="Medium Grid 3 Accent 5" w:semiHidden="0" w:uiPriority="69" w:unhideWhenUsed="0"/>
+    <w:lsdException w:name="Dark List Accent 5" w:semiHidden="0" w:uiPriority="70" w:unhideWhenUsed="0"/>
+    <w:lsdException w:name="Colorful Shading Accent 5" w:semiHidden="0" w:uiPriority="71" w:unhideWhenUsed="0"/>
+    <w:lsdException w:name="Colorful List Accent 5" w:semiHidden="0" w:uiPriority="72" w:unhideWhenUsed="0"/>
+    <w:lsdException w:name="Colorful Grid Accent 5" w:semiHidden="0" w:uiPriority="73" w:unhideWhenUsed="0"/>
+    <w:lsdException w:name="Light Shading Accent 6" w:semiHidden="0" w:uiPriority="60" w:unhideWhenUsed="0"/>
+    <w:lsdException w:name="Light List Accent 6" w:semiHidden="0" w:uiPriority="61" w:unhideWhenUsed="0"/>
+    <w:lsdException w:name="Light Grid Accent 6" w:semiHidden="0" w:uiPriority="62" w:unhideWhenUsed="0"/>
+    <w:lsdException w:name="Medium Shading 1 Accent 6" w:semiHidden="0" w:uiPriority="63" w:unhideWhenUsed="0"/>
+    <w:lsdException w:name="Medium Shading 2 Accent 6" w:semiHidden="0" w:uiPriority="64" w:unhideWhenUsed="0"/>
+    <w:lsdException w:name="Medium List 1 Accent 6" w:semiHidden="0" w:uiPriority="65" w:unhideWhenUsed="0"/>
+    <w:lsdException w:name="Medium List 2 Accent 6" w:semiHidden="0" w:uiPriority="66" w:unhideWhenUsed="0"/>
+    <w:lsdException w:name="Medium Grid 1 Accent 6" w:semiHidden="0" w:uiPriority="67" w:unhideWhenUsed="0"/>
+    <w:lsdException w:name="Medium Grid 2 Accent 6" w:semiHidden="0" w:uiPriority="68" w:unhideWhenUsed="0"/>
+    <w:lsdException w:name="Medium Grid 3 Accent 6" w:semiHidden="0" w:uiPriority="69" w:unhideWhenUsed="0"/>
+    <w:lsdException w:name="Dark List Accent 6" w:semiHidden="0" w:uiPriority="70" w:unhideWhenUsed="0"/>
+    <w:lsdException w:name="Colorful Shading Accent 6" w:semiHidden="0" w:uiPriority="71" w:unhideWhenUsed="0"/>
+    <w:lsdException w:name="Colorful List Accent 6" w:semiHidden="0" w:uiPriority="72" w:unhideWhenUsed="0"/>
+    <w:lsdException w:name="Colorful Grid Accent 6" w:semiHidden="0" w:uiPriority="73" w:unhideWhenUsed="0"/>
+    <w:lsdException w:name="Subtle Emphasis" w:semiHidden="0" w:uiPriority="19" w:unhideWhenUsed="0" w:qFormat="1"/>
+    <w:lsdException w:name="Intense Emphasis" w:semiHidden="0" w:uiPriority="21" w:unhideWhenUsed="0" w:qFormat="1"/>
+    <w:lsdException w:name="Subtle Reference" w:semiHidden="0" w:uiPriority="31" w:unhideWhenUsed="0" w:qFormat="1"/>
+    <w:lsdException w:name="Intense Reference" w:semiHidden="0" w:uiPriority="32" w:unhideWhenUsed="0" w:qFormat="1"/>
+    <w:lsdException w:name="Book Title" w:semiHidden="0" w:uiPriority="33" w:unhideWhenUsed="0" w:qFormat="1"/>
+    <w:lsdException w:name="Bibliography" w:uiPriority="37"/>
+    <w:lsdException w:name="TOC Heading" w:uiPriority="39" w:qFormat="1"/>
+  </w:latentStyles>
+  <w:style w:type="paragraph" w:default="1" w:styleId="Normal">
+    <w:name w:val="Normal"/>
+    <w:qFormat/>
+  </w:style>
+  <w:style w:type="character" w:default="1" w:styleId="DefaultParagraphFont">
+    <w:name w:val="Default Paragraph Font"/>
+    <w:uiPriority w:val="1"/>
+    <w:semiHidden/>
+    <w:unhideWhenUsed/>
+  </w:style>
+  <w:style w:type="table" w:default="1" w:styleId="TableNormal">
+    <w:name w:val="Normal Table"/>
+    <w:uiPriority w:val="99"/>
+    <w:semiHidden/>
+    <w:unhideWhenUsed/>
+    <w:tblPr>
+      <w:tblInd w:w="0" w:type="dxa"/>
+      <w:tblCellMar>
+        <w:top w:w="0" w:type="dxa"/>
+        <w:left w:w="108" w:type="dxa"/>
+        <w:bottom w:w="0" w:type="dxa"/>
+        <w:right w:w="108" w:type="dxa"/>
+      </w:tblCellMar>
+    </w:tblPr>
+  </w:style>
+  <w:style w:type="numbering" w:default="1" w:styleId="NoList">
+    <w:name w:val="No List"/>
+    <w:uiPriority w:val="99"/>
+    <w:semiHidden/>
+    <w:unhideWhenUsed/>
+  </w:style>
+  <w:style w:type="paragraph" w:styleId="ListParagraph">
+    <w:name w:val="List Paragraph"/>
+    <w:basedOn w:val="Normal"/>
+    <w:uiPriority w:val="34"/>
+    <w:qFormat/>
+    <w:rsid w:val="009A59B3"/>
+    <w:pPr>
+      <w:ind w:left="720"/>
+      <w:contextualSpacing/>
+    </w:pPr>
+  </w:style>
+</w:styles>
+</file>
+
+<file path=word/stylesWithEffects.xml><?xml version="1.0" encoding="utf-8"?>
+<w:styles xmlns:wpc="http://schemas.microsoft.com/office/word/2010/wordprocessingCanvas" xmlns:mc="http://schemas.openxmlformats.org/markup-compatibility/2006" xmlns:o="urn:schemas-microsoft-com:office:office" xmlns:r="http://schemas.openxmlformats.org/officeDocument/2006/relationships" xmlns:m="http://schemas.openxmlformats.org/officeDocument/2006/math" xmlns:v="urn:schemas-microsoft-com:vml" xmlns:wp14="http://schemas.microsoft.com/office/word/2010/wordprocessingDrawing" xmlns:wp="http://schemas.openxmlformats.org/drawingml/2006/wordprocessingDrawing" xmlns:w10="urn:schemas-microsoft-com:office:word" xmlns:w="http://schemas.openxmlformats.org/wordprocessingml/2006/main" xmlns:w14="http://schemas.microsoft.com/office/word/2010/wordml" xmlns:wpg="http://schemas.microsoft.com/office/word/2010/wordprocessingGroup" xmlns:wpi="http://schemas.microsoft.com/office/word/2010/wordprocessingInk" xmlns:wne="http://schemas.microsoft.com/office/word/2006/wordml" xmlns:wps="http://schemas.microsoft.com/office/word/2010/wordprocessingShape" mc:Ignorable="w14 wp14">
+  <w:docDefaults>
+    <w:rPrDefault>
+      <w:rPr>
+        <w:rFonts w:asciiTheme="minorHAnsi" w:eastAsiaTheme="minorHAnsi" w:hAnsiTheme="minorHAnsi" w:cstheme="minorBidi"/>
+        <w:sz w:val="22"/>
+        <w:szCs w:val="22"/>
+        <w:lang w:val="en-US" w:eastAsia="en-US" w:bidi="ar-SA"/>
+      </w:rPr>
+    </w:rPrDefault>
+    <w:pPrDefault>
+      <w:pPr>
+        <w:spacing w:after="160" w:line="259" w:lineRule="auto"/>
+      </w:pPr>
+    </w:pPrDefault>
+  </w:docDefaults>
+  <w:latentStyles w:defLockedState="0" w:defUIPriority="99" w:defSemiHidden="1" w:defUnhideWhenUsed="1" w:defQFormat="0" w:count="267">
+    <w:lsdException w:name="Normal" w:semiHidden="0" w:uiPriority="0" w:unhideWhenUsed="0" w:qFormat="1"/>
+    <w:lsdException w:name="heading 1" w:semiHidden="0" w:uiPriority="9" w:unhideWhenUsed="0" w:qFormat="1"/>
+    <w:lsdException w:name="heading 2" w:uiPriority="9" w:qFormat="1"/>
+    <w:lsdException w:name="heading 3" w:uiPriority="9" w:qFormat="1"/>
+    <w:lsdException w:name="heading 4" w:uiPriority="9" w:qFormat="1"/>
+    <w:lsdException w:name="heading 5" w:uiPriority="9" w:qFormat="1"/>
+    <w:lsdException w:name="heading 6" w:uiPriority="9" w:qFormat="1"/>
+    <w:lsdException w:name="heading 7" w:uiPriority="9" w:qFormat="1"/>
+    <w:lsdException w:name="heading 8" w:uiPriority="9" w:qFormat="1"/>
+    <w:lsdException w:name="heading 9" w:uiPriority="9" w:qFormat="1"/>
+    <w:lsdException w:name="toc 1" w:uiPriority="39"/>
+    <w:lsdException w:name="toc 2" w:uiPriority="39"/>
+    <w:lsdException w:name="toc 3" w:uiPriority="39"/>
+    <w:lsdException w:name="toc 4" w:uiPriority="39"/>
+    <w:lsdException w:name="toc 5" w:uiPriority="39"/>
+    <w:lsdException w:name="toc 6" w:uiPriority="39"/>
+    <w:lsdException w:name="toc 7" w:uiPriority="39"/>
+    <w:lsdException w:name="toc 8" w:uiPriority="39"/>
+    <w:lsdException w:name="toc 9" w:uiPriority="39"/>
+    <w:lsdException w:name="caption" w:uiPriority="35" w:qFormat="1"/>
+    <w:lsdException w:name="Title" w:semiHidden="0" w:uiPriority="10" w:unhideWhenUsed="0" w:qFormat="1"/>
+    <w:lsdException w:name="Default Paragraph Font" w:uiPriority="1"/>
+    <w:lsdException w:name="Subtitle" w:semiHidden="0" w:uiPriority="11" w:unhideWhenUsed="0" w:qFormat="1"/>
+    <w:lsdException w:name="Strong" w:semiHidden="0" w:uiPriority="22" w:unhideWhenUsed="0" w:qFormat="1"/>
+    <w:lsdException w:name="Emphasis" w:semiHidden="0" w:uiPriority="20" w:unhideWhenUsed="0" w:qFormat="1"/>
+    <w:lsdException w:name="Table Grid" w:semiHidden="0" w:uiPriority="39" w:unhideWhenUsed="0"/>
+    <w:lsdException w:name="Placeholder Text" w:unhideWhenUsed="0"/>
+    <w:lsdException w:name="No Spacing" w:semiHidden="0" w:uiPriority="1" w:unhideWhenUsed="0" w:qFormat="1"/>
+    <w:lsdException w:name="Light Shading" w:semiHidden="0" w:uiPriority="60" w:unhideWhenUsed="0"/>
+    <w:lsdException w:name="Light List" w:semiHidden="0" w:uiPriority="61" w:unhideWhenUsed="0"/>
+    <w:lsdException w:name="Light Grid" w:semiHidden="0" w:uiPriority="62" w:unhideWhenUsed="0"/>
+    <w:lsdException w:name="Medium Shading 1" w:semiHidden="0" w:uiPriority="63" w:unhideWhenUsed="0"/>
+    <w:lsdException w:name="Medium Shading 2" w:semiHidden="0" w:uiPriority="64" w:unhideWhenUsed="0"/>
+    <w:lsdException w:name="Medium List 1" w:semiHidden="0" w:uiPriority="65" w:unhideWhenUsed="0"/>
+    <w:lsdException w:name="Medium List 2" w:semiHidden="0" w:uiPriority="66" w:unhideWhenUsed="0"/>
+    <w:lsdException w:name="Medium Grid 1" w:semiHidden="0" w:uiPriority="67" w:unhideWhenUsed="0"/>
+    <w:lsdException w:name="Medium Grid 2" w:semiHidden="0" w:uiPriority="68" w:unhideWhenUsed="0"/>
+    <w:lsdException w:name="Medium Grid 3" w:semiHidden="0" w:uiPriority="69" w:unhideWhenUsed="0"/>
+    <w:lsdException w:name="Dark List" w:semiHidden="0" w:uiPriority="70" w:unhideWhenUsed="0"/>
+    <w:lsdException w:name="Colorful Shading" w:semiHidden="0" w:uiPriority="71" w:unhideWhenUsed="0"/>
+    <w:lsdException w:name="Colorful List" w:semiHidden="0" w:uiPriority="72" w:unhideWhenUsed="0"/>
+    <w:lsdException w:name="Colorful Grid" w:semiHidden="0" w:uiPriority="73" w:unhideWhenUsed="0"/>
+    <w:lsdException w:name="Light Shading Accent 1" w:semiHidden="0" w:uiPriority="60" w:unhideWhenUsed="0"/>
+    <w:lsdException w:name="Light List Accent 1" w:semiHidden="0" w:uiPriority="61" w:unhideWhenUsed="0"/>
+    <w:lsdException w:name="Light Grid Accent 1" w:semiHidden="0" w:uiPriority="62" w:unhideWhenUsed="0"/>
+    <w:lsdException w:name="Medium Shading 1 Accent 1" w:semiHidden="0" w:uiPriority="63" w:unhideWhenUsed="0"/>
+    <w:lsdException w:name="Medium Shading 2 Accent 1" w:semiHidden="0" w:uiPriority="64" w:unhideWhenUsed="0"/>
+    <w:lsdException w:name="Medium List 1 Accent 1" w:semiHidden="0" w:uiPriority="65" w:unhideWhenUsed="0"/>
+    <w:lsdException w:name="Revision" w:unhideWhenUsed="0"/>
+    <w:lsdException w:name="List Paragraph" w:semiHidden="0" w:uiPriority="34" w:unhideWhenUsed="0" w:qFormat="1"/>
+    <w:lsdException w:name="Quote" w:semiHidden="0" w:uiPriority="29" w:unhideWhenUsed="0" w:qFormat="1"/>
+    <w:lsdException w:name="Intense Quote" w:semiHidden="0" w:uiPriority="30" w:unhideWhenUsed="0" w:qFormat="1"/>
+    <w:lsdException w:name="Medium List 2 Accent 1" w:semiHidden="0" w:uiPriority="66" w:unhideWhenUsed="0"/>
+    <w:lsdException w:name="Medium Grid 1 Accent 1" w:semiHidden="0" w:uiPriority="67" w:unhideWhenUsed="0"/>
+    <w:lsdException w:name="Medium Grid 2 Accent 1" w:semiHidden="0" w:uiPriority="68" w:unhideWhenUsed="0"/>
+    <w:lsdException w:name="Medium Grid 3 Accent 1" w:semiHidden="0" w:uiPriority="69" w:unhideWhenUsed="0"/>
+    <w:lsdException w:name="Dark List Accent 1" w:semiHidden="0" w:uiPriority="70" w:unhideWhenUsed="0"/>
+    <w:lsdException w:name="Colorful Shading Accent 1" w:semiHidden="0" w:uiPriority="71" w:unhideWhenUsed="0"/>
+    <w:lsdException w:name="Colorful List Accent 1" w:semiHidden="0" w:uiPriority="72" w:unhideWhenUsed="0"/>
+    <w:lsdException w:name="Colorful Grid Accent 1" w:semiHidden="0" w:uiPriority="73" w:unhideWhenUsed="0"/>
+    <w:lsdException w:name="Light Shading Accent 2" w:semiHidden="0" w:uiPriority="60" w:unhideWhenUsed="0"/>
+    <w:lsdException w:name="Light List Accent 2" w:semiHidden="0" w:uiPriority="61" w:unhideWhenUsed="0"/>
+    <w:lsdException w:name="Light Grid Accent 2" w:semiHidden="0" w:uiPriority="62" w:unhideWhenUsed="0"/>
+    <w:lsdException w:name="Medium Shading 1 Accent 2" w:semiHidden="0" w:uiPriority="63" w:unhideWhenUsed="0"/>
+    <w:lsdException w:name="Medium Shading 2 Accent 2" w:semiHidden="0" w:uiPriority="64" w:unhideWhenUsed="0"/>
+    <w:lsdException w:name="Medium List 1 Accent 2" w:semiHidden="0" w:uiPriority="65" w:unhideWhenUsed="0"/>
+    <w:lsdException w:name="Medium List 2 Accent 2" w:semiHidden="0" w:uiPriority="66" w:unhideWhenUsed="0"/>
+    <w:lsdException w:name="Medium Grid 1 Accent 2" w:semiHidden="0" w:uiPriority="67" w:unhideWhenUsed="0"/>
+    <w:lsdException w:name="Medium Grid 2 Accent 2" w:semiHidden="0" w:uiPriority="68" w:unhideWhenUsed="0"/>
+    <w:lsdException w:name="Medium Grid 3 Accent 2" w:semiHidden="0" w:uiPriority="69" w:unhideWhenUsed="0"/>
+    <w:lsdException w:name="Dark List Accent 2" w:semiHidden="0" w:uiPriority="70" w:unhideWhenUsed="0"/>
+    <w:lsdException w:name="Colorful Shading Accent 2" w:semiHidden="0" w:uiPriority="71" w:unhideWhenUsed="0"/>
+    <w:lsdException w:name="Colorful List Accent 2" w:semiHidden="0" w:uiPriority="72" w:unhideWhenUsed="0"/>
+    <w:lsdException w:name="Colorful Grid Accent 2" w:semiHidden="0" w:uiPriority="73" w:unhideWhenUsed="0"/>
+    <w:lsdException w:name="Light Shading Accent 3" w:semiHidden="0" w:uiPriority="60" w:unhideWhenUsed="0"/>
+    <w:lsdException w:name="Light List Accent 3" w:semiHidden="0" w:uiPriority="61" w:unhideWhenUsed="0"/>
+    <w:lsdException w:name="Light Grid Accent 3" w:semiHidden="0" w:uiPriority="62" w:unhideWhenUsed="0"/>
+    <w:lsdException w:name="Medium Shading 1 Accent 3" w:semiHidden="0" w:uiPriority="63" w:unhideWhenUsed="0"/>
+    <w:lsdException w:name="Medium Shading 2 Accent 3" w:semiHidden="0" w:uiPriority="64" w:unhideWhenUsed="0"/>
+    <w:lsdException w:name="Medium List 1 Accent 3" w:semiHidden="0" w:uiPriority="65" w:unhideWhenUsed="0"/>
+    <w:lsdException w:name="Medium List 2 Accent 3" w:semiHidden="0" w:uiPriority="66" w:unhideWhenUsed="0"/>
+    <w:lsdException w:name="Medium Grid 1 Accent 3" w:semiHidden="0" w:uiPriority="67" w:unhideWhenUsed="0"/>
+    <w:lsdException w:name="Medium Grid 2 Accent 3" w:semiHidden="0" w:uiPriority="68" w:unhideWhenUsed="0"/>
+    <w:lsdException w:name="Medium Grid 3 Accent 3" w:semiHidden="0" w:uiPriority="69" w:unhideWhenUsed="0"/>
+    <w:lsdException w:name="Dark List Accent 3" w:semiHidden="0" w:uiPriority="70" w:unhideWhenUsed="0"/>
+    <w:lsdException w:name="Colorful Shading Accent 3" w:semiHidden="0" w:uiPriority="71" w:unhideWhenUsed="0"/>
+    <w:lsdException w:name="Colorful List Accent 3" w:semiHidden="0" w:uiPriority="72" w:unhideWhenUsed="0"/>
+    <w:lsdException w:name="Colorful Grid Accent 3" w:semiHidden="0" w:uiPriority="73" w:unhideWhenUsed="0"/>
+    <w:lsdException w:name="Light Shading Accent 4" w:semiHidden="0" w:uiPriority="60" w:unhideWhenUsed="0"/>
+    <w:lsdException w:name="Light List Accent 4" w:semiHidden="0" w:uiPriority="61" w:unhideWhenUsed="0"/>
+    <w:lsdException w:name="Light Grid Accent 4" w:semiHidden="0" w:uiPriority="62" w:unhideWhenUsed="0"/>
+    <w:lsdException w:name="Medium Shading 1 Accent 4" w:semiHidden="0" w:uiPriority="63" w:unhideWhenUsed="0"/>
+    <w:lsdException w:name="Medium Shading 2 Accent 4" w:semiHidden="0" w:uiPriority="64" w:unhideWhenUsed="0"/>
+    <w:lsdException w:name="Medium List 1 Accent 4" w:semiHidden="0" w:uiPriority="65" w:unhideWhenUsed="0"/>
+    <w:lsdException w:name="Medium List 2 Accent 4" w:semiHidden="0" w:uiPriority="66" w:unhideWhenUsed="0"/>
+    <w:lsdException w:name="Medium Grid 1 Accent 4" w:semiHidden="0" w:uiPriority="67" w:unhideWhenUsed="0"/>
+    <w:lsdException w:name="Medium Grid 2 Accent 4" w:semiHidden="0" w:uiPriority="68" w:unhideWhenUsed="0"/>
+    <w:lsdException w:name="Medium Grid 3 Accent 4" w:semiHidden="0" w:uiPriority="69" w:unhideWhenUsed="0"/>
+    <w:lsdException w:name="Dark List Accent 4" w:semiHidden="0" w:uiPriority="70" w:unhideWhenUsed="0"/>
+    <w:lsdException w:name="Colorful Shading Accent 4" w:semiHidden="0" w:uiPriority="71" w:unhideWhenUsed="0"/>
+    <w:lsdException w:name="Colorful List Accent 4" w:semiHidden="0" w:uiPriority="72" w:unhideWhenUsed="0"/>
+    <w:lsdException w:name="Colorful Grid Accent 4" w:semiHidden="0" w:uiPriority="73" w:unhideWhenUsed="0"/>
+    <w:lsdException w:name="Light Shading Accent 5" w:semiHidden="0" w:uiPriority="60" w:unhideWhenUsed="0"/>
+    <w:lsdException w:name="Light List Accent 5" w:semiHidden="0" w:uiPriority="61" w:unhideWhenUsed="0"/>
+    <w:lsdException w:name="Light Grid Accent 5" w:semiHidden="0" w:uiPriority="62" w:unhideWhenUsed="0"/>
+    <w:lsdException w:name="Medium Shading 1 Accent 5" w:semiHidden="0" w:uiPriority="63" w:unhideWhenUsed="0"/>
+    <w:lsdException w:name="Medium Shading 2 Accent 5" w:semiHidden="0" w:uiPriority="64" w:unhideWhenUsed="0"/>
+    <w:lsdException w:name="Medium List 1 Accent 5" w:semiHidden="0" w:uiPriority="65" w:unhideWhenUsed="0"/>
+    <w:lsdException w:name="Medium List 2 Accent 5" w:semiHidden="0" w:uiPriority="66" w:unhideWhenUsed="0"/>
+    <w:lsdException w:name="Medium Grid 1 Accent 5" w:semiHidden="0" w:uiPriority="67" w:unhideWhenUsed="0"/>
+    <w:lsdException w:name="Medium Grid 2 Accent 5" w:semiHidden="0" w:uiPriority="68" w:unhideWhenUsed="0"/>
+    <w:lsdException w:name="Medium Grid 3 Accent 5" w:semiHidden="0" w:uiPriority="69" w:unhideWhenUsed="0"/>
+    <w:lsdException w:name="Dark List Accent 5" w:semiHidden="0" w:uiPriority="70" w:unhideWhenUsed="0"/>
+    <w:lsdException w:name="Colorful Shading Accent 5" w:semiHidden="0" w:uiPriority="71" w:unhideWhenUsed="0"/>
+    <w:lsdException w:name="Colorful List Accent 5" w:semiHidden="0" w:uiPriority="72" w:unhideWhenUsed="0"/>
+    <w:lsdException w:name="Colorful Grid Accent 5" w:semiHidden="0" w:uiPriority="73" w:unhideWhenUsed="0"/>
+    <w:lsdException w:name="Light Shading Accent 6" w:semiHidden="0" w:uiPriority="60" w:unhideWhenUsed="0"/>
+    <w:lsdException w:name="Light List Accent 6" w:semiHidden="0" w:uiPriority="61" w:unhideWhenUsed="0"/>
+    <w:lsdException w:name="Light Grid Accent 6" w:semiHidden="0" w:uiPriority="62" w:unhideWhenUsed="0"/>
+    <w:lsdException w:name="Medium Shading 1 Accent 6" w:semiHidden="0" w:uiPriority="63" w:unhideWhenUsed="0"/>
+    <w:lsdException w:name="Medium Shading 2 Accent 6" w:semiHidden="0" w:uiPriority="64" w:unhideWhenUsed="0"/>
+    <w:lsdException w:name="Medium List 1 Accent 6" w:semiHidden="0" w:uiPriority="65" w:unhideWhenUsed="0"/>
+    <w:lsdException w:name="Medium List 2 Accent 6" w:semiHidden="0" w:uiPriority="66" w:unhideWhenUsed="0"/>
+    <w:lsdException w:name="Medium Grid 1 Accent 6" w:semiHidden="0" w:uiPriority="67" w:unhideWhenUsed="0"/>
+    <w:lsdException w:name="Medium Grid 2 Accent 6" w:semiHidden="0" w:uiPriority="68" w:unhideWhenUsed="0"/>
+    <w:lsdException w:name="Medium Grid 3 Accent 6" w:semiHidden="0" w:uiPriority="69" w:unhideWhenUsed="0"/>
+    <w:lsdException w:name="Dark List Accent 6" w:semiHidden="0" w:uiPriority="70" w:unhideWhenUsed="0"/>
+    <w:lsdException w:name="Colorful Shading Accent 6" w:semiHidden="0" w:uiPriority="71" w:unhideWhenUsed="0"/>
+    <w:lsdException w:name="Colorful List Accent 6" w:semiHidden="0" w:uiPriority="72" w:unhideWhenUsed="0"/>
+    <w:lsdException w:name="Colorful Grid Accent 6" w:semiHidden="0" w:uiPriority="73" w:unhideWhenUsed="0"/>
+    <w:lsdException w:name="Subtle Emphasis" w:semiHidden="0" w:uiPriority="19" w:unhideWhenUsed="0" w:qFormat="1"/>
+    <w:lsdException w:name="Intense Emphasis" w:semiHidden="0" w:uiPriority="21" w:unhideWhenUsed="0" w:qFormat="1"/>
+    <w:lsdException w:name="Subtle Reference" w:semiHidden="0" w:uiPriority="31" w:unhideWhenUsed="0" w:qFormat="1"/>
+    <w:lsdException w:name="Intense Reference" w:semiHidden="0" w:uiPriority="32" w:unhideWhenUsed="0" w:qFormat="1"/>
+    <w:lsdException w:name="Book Title" w:semiHidden="0" w:uiPriority="33" w:unhideWhenUsed="0" w:qFormat="1"/>
+    <w:lsdException w:name="Bibliography" w:uiPriority="37"/>
+    <w:lsdException w:name="TOC Heading" w:uiPriority="39" w:qFormat="1"/>
   </w:latentStyles>
   <w:style w:type="paragraph" w:default="1" w:styleId="Normal">
     <w:name w:val="Normal"/>
@@ -3301,7 +3138,7 @@
   <a:extraClrSchemeLst/>
   <a:extLst>
     <a:ext uri="{05A4C25C-085E-4340-85A3-A5531E510DB2}">
-      <thm15:themeFamily xmlns:thm15="http://schemas.microsoft.com/office/thememl/2012/main" name="Office Theme" id="{62F939B6-93AF-4DB8-9C6B-D6C7DFDC589F}" vid="{4A3C46E8-61CC-4603-A589-7422A47A8E4A}"/>
+      <thm15:themeFamily xmlns:thm15="http://schemas.microsoft.com/office/thememl/2012/main" xmlns="" name="Office Theme" id="{62F939B6-93AF-4DB8-9C6B-D6C7DFDC589F}" vid="{4A3C46E8-61CC-4603-A589-7422A47A8E4A}"/>
     </a:ext>
   </a:extLst>
 </a:theme>

</xml_diff>

<commit_message>
Modificare descriere cazuri de utilizare
</commit_message>
<xml_diff>
--- a/ISSApp/ISSApp/Resources/DescriereUseCase.docx
+++ b/ISSApp/ISSApp/Resources/DescriereUseCase.docx
@@ -1,6 +1,6 @@
 
 <file path=word/document.xml><?xml version="1.0" encoding="utf-8"?>
-<w:document xmlns:wpc="http://schemas.microsoft.com/office/word/2010/wordprocessingCanvas" xmlns:mc="http://schemas.openxmlformats.org/markup-compatibility/2006" xmlns:o="urn:schemas-microsoft-com:office:office" xmlns:r="http://schemas.openxmlformats.org/officeDocument/2006/relationships" xmlns:m="http://schemas.openxmlformats.org/officeDocument/2006/math" xmlns:v="urn:schemas-microsoft-com:vml" xmlns:wp14="http://schemas.microsoft.com/office/word/2010/wordprocessingDrawing" xmlns:wp="http://schemas.openxmlformats.org/drawingml/2006/wordprocessingDrawing" xmlns:w10="urn:schemas-microsoft-com:office:word" xmlns:w="http://schemas.openxmlformats.org/wordprocessingml/2006/main" xmlns:w14="http://schemas.microsoft.com/office/word/2010/wordml" xmlns:wpg="http://schemas.microsoft.com/office/word/2010/wordprocessingGroup" xmlns:wpi="http://schemas.microsoft.com/office/word/2010/wordprocessingInk" xmlns:wne="http://schemas.microsoft.com/office/word/2006/wordml" xmlns:wps="http://schemas.microsoft.com/office/word/2010/wordprocessingShape" mc:Ignorable="w14 wp14">
+<w:document xmlns:wpc="http://schemas.microsoft.com/office/word/2010/wordprocessingCanvas" xmlns:cx="http://schemas.microsoft.com/office/drawing/2014/chartex" xmlns:cx1="http://schemas.microsoft.com/office/drawing/2015/9/8/chartex" xmlns:cx2="http://schemas.microsoft.com/office/drawing/2015/10/21/chartex" xmlns:cx3="http://schemas.microsoft.com/office/drawing/2016/5/9/chartex" xmlns:cx4="http://schemas.microsoft.com/office/drawing/2016/5/10/chartex" xmlns:cx5="http://schemas.microsoft.com/office/drawing/2016/5/11/chartex" xmlns:cx6="http://schemas.microsoft.com/office/drawing/2016/5/12/chartex" xmlns:cx7="http://schemas.microsoft.com/office/drawing/2016/5/13/chartex" xmlns:cx8="http://schemas.microsoft.com/office/drawing/2016/5/14/chartex" xmlns:mc="http://schemas.openxmlformats.org/markup-compatibility/2006" xmlns:aink="http://schemas.microsoft.com/office/drawing/2016/ink" xmlns:am3d="http://schemas.microsoft.com/office/drawing/2017/model3d" xmlns:o="urn:schemas-microsoft-com:office:office" xmlns:r="http://schemas.openxmlformats.org/officeDocument/2006/relationships" xmlns:m="http://schemas.openxmlformats.org/officeDocument/2006/math" xmlns:v="urn:schemas-microsoft-com:vml" xmlns:wp14="http://schemas.microsoft.com/office/word/2010/wordprocessingDrawing" xmlns:wp="http://schemas.openxmlformats.org/drawingml/2006/wordprocessingDrawing" xmlns:w10="urn:schemas-microsoft-com:office:word" xmlns:w="http://schemas.openxmlformats.org/wordprocessingml/2006/main" xmlns:w14="http://schemas.microsoft.com/office/word/2010/wordml" xmlns:w15="http://schemas.microsoft.com/office/word/2012/wordml" xmlns:w16cid="http://schemas.microsoft.com/office/word/2016/wordml/cid" xmlns:w16se="http://schemas.microsoft.com/office/word/2015/wordml/symex" xmlns:wpg="http://schemas.microsoft.com/office/word/2010/wordprocessingGroup" xmlns:wpi="http://schemas.microsoft.com/office/word/2010/wordprocessingInk" xmlns:wne="http://schemas.microsoft.com/office/word/2006/wordml" xmlns:wps="http://schemas.microsoft.com/office/word/2010/wordprocessingShape" mc:Ignorable="w14 w15 w16se w16cid wp14">
   <w:body>
     <w:p>
       <w:pPr>
@@ -78,7 +78,25 @@
         <w:rPr>
           <w:lang w:val="ro-RO"/>
         </w:rPr>
-        <w:t>Se completeaza campurile nume, prenume, data nasterii, domiciliu, adresa de email, telefon.</w:t>
+        <w:t>Donatorul apasa butonul „Completare formular” din partea dreapa a ferest</w:t>
+      </w:r>
+      <w:r>
+        <w:rPr>
+          <w:lang w:val="ro-RO"/>
+        </w:rPr>
+        <w:t>r</w:t>
+      </w:r>
+      <w:r>
+        <w:rPr>
+          <w:lang w:val="ro-RO"/>
+        </w:rPr>
+        <w:t>ii</w:t>
+      </w:r>
+      <w:r>
+        <w:rPr>
+          <w:lang w:val="ro-RO"/>
+        </w:rPr>
+        <w:t>.</w:t>
       </w:r>
     </w:p>
     <w:p>
@@ -97,7 +115,89 @@
         <w:rPr>
           <w:lang w:val="ro-RO"/>
         </w:rPr>
+        <w:t xml:space="preserve">Se deschide </w:t>
+      </w:r>
+      <w:r>
+        <w:rPr>
+          <w:lang w:val="ro-RO"/>
+        </w:rPr>
+        <w:t>un formular a caror campuri trebuie completate cu datele personale.</w:t>
+      </w:r>
+    </w:p>
+    <w:p>
+      <w:pPr>
+        <w:pStyle w:val="ListParagraph"/>
+        <w:numPr>
+          <w:ilvl w:val="0"/>
+          <w:numId w:val="1"/>
+        </w:numPr>
+        <w:jc w:val="both"/>
+        <w:rPr>
+          <w:lang w:val="ro-RO"/>
+        </w:rPr>
+      </w:pPr>
+      <w:r>
+        <w:rPr>
+          <w:lang w:val="ro-RO"/>
+        </w:rPr>
+        <w:t>Se completeaza campurile nume, prenume, data nasterii, domiciliu, adresa de email, telefon.</w:t>
+      </w:r>
+    </w:p>
+    <w:p>
+      <w:pPr>
+        <w:pStyle w:val="ListParagraph"/>
+        <w:numPr>
+          <w:ilvl w:val="0"/>
+          <w:numId w:val="1"/>
+        </w:numPr>
+        <w:jc w:val="both"/>
+        <w:rPr>
+          <w:lang w:val="ro-RO"/>
+        </w:rPr>
+      </w:pPr>
+      <w:r>
+        <w:rPr>
+          <w:lang w:val="ro-RO"/>
+        </w:rPr>
         <w:t>Se completeaza pentru cine se doreste donatia(optional).</w:t>
+      </w:r>
+    </w:p>
+    <w:p>
+      <w:pPr>
+        <w:pStyle w:val="ListParagraph"/>
+        <w:numPr>
+          <w:ilvl w:val="0"/>
+          <w:numId w:val="1"/>
+        </w:numPr>
+        <w:jc w:val="both"/>
+        <w:rPr>
+          <w:lang w:val="ro-RO"/>
+        </w:rPr>
+      </w:pPr>
+      <w:r>
+        <w:rPr>
+          <w:lang w:val="ro-RO"/>
+        </w:rPr>
+        <w:t>Se apasa butonul „Donare”.</w:t>
+      </w:r>
+    </w:p>
+    <w:p>
+      <w:pPr>
+        <w:pStyle w:val="ListParagraph"/>
+        <w:numPr>
+          <w:ilvl w:val="0"/>
+          <w:numId w:val="1"/>
+        </w:numPr>
+        <w:jc w:val="both"/>
+        <w:rPr>
+          <w:lang w:val="ro-RO"/>
+        </w:rPr>
+      </w:pPr>
+      <w:r>
+        <w:rPr>
+          <w:lang w:val="ro-RO"/>
+        </w:rPr>
+        <w:t>Se inchide formularul.</w:t>
       </w:r>
     </w:p>
     <w:p>
@@ -143,7 +243,13 @@
         <w:rPr>
           <w:lang w:val="ro-RO"/>
         </w:rPr>
-        <w:t>Postc:</w:t>
+        <w:t>Postc</w:t>
+      </w:r>
+      <w:r>
+        <w:rPr>
+          <w:lang w:val="ro-RO"/>
+        </w:rPr>
+        <w:t>:</w:t>
       </w:r>
     </w:p>
     <w:p>
@@ -159,13 +265,35 @@
           <w:lang w:val="ro-RO"/>
         </w:rPr>
         <w:tab/>
-        <w:t>Validare</w:t>
-      </w:r>
-      <w:r>
-        <w:rPr>
-          <w:lang w:val="ro-RO"/>
-        </w:rPr>
-        <w:t>a datelor introduce in formular.</w:t>
+        <w:t xml:space="preserve">In cazul in care unul dintre campurile obligatorii(nume, prenume, data nasterii, domiciliu, adresa de email, telefon) nu este completat </w:t>
+      </w:r>
+      <w:r>
+        <w:rPr>
+          <w:lang w:val="ro-RO"/>
+        </w:rPr>
+        <w:t>se primeste eroare.</w:t>
+      </w:r>
+    </w:p>
+    <w:p>
+      <w:pPr>
+        <w:ind w:left="720"/>
+        <w:jc w:val="both"/>
+        <w:rPr>
+          <w:lang w:val="ro-RO"/>
+        </w:rPr>
+      </w:pPr>
+      <w:r>
+        <w:rPr>
+          <w:lang w:val="ro-RO"/>
+        </w:rPr>
+        <w:tab/>
+        <w:t>Daca donatorul nu poate dona, nu a trecut suficient timp de la ultima donare, 6 luni, acesta va primi un mesaj de informare cu acest aspect</w:t>
+      </w:r>
+      <w:r>
+        <w:rPr>
+          <w:lang w:val="ro-RO"/>
+        </w:rPr>
+        <w:t>; altfel, va primii un mesaj de confirmare a posibilitatii de donare.</w:t>
       </w:r>
     </w:p>
     <w:p>
@@ -202,24 +330,208 @@
           <w:szCs w:val="24"/>
           <w:lang w:val="ro-RO"/>
         </w:rPr>
-        <w:t xml:space="preserve">storic </w:t>
-      </w:r>
-      <w:bookmarkStart w:id="0" w:name="_GoBack"/>
-      <w:bookmarkEnd w:id="0"/>
-      <w:r>
+        <w:t>storic analize:</w:t>
+      </w:r>
+    </w:p>
+    <w:p>
+      <w:pPr>
+        <w:jc w:val="both"/>
+        <w:rPr>
+          <w:u w:val="single"/>
+          <w:lang w:val="ro-RO"/>
+        </w:rPr>
+      </w:pPr>
+      <w:r>
+        <w:rPr>
+          <w:lang w:val="ro-RO"/>
+        </w:rPr>
+        <w:tab/>
+      </w:r>
+      <w:r>
+        <w:rPr>
+          <w:u w:val="single"/>
+          <w:lang w:val="ro-RO"/>
+        </w:rPr>
+        <w:t>Donator:</w:t>
+      </w:r>
+    </w:p>
+    <w:p>
+      <w:pPr>
+        <w:pStyle w:val="ListParagraph"/>
+        <w:numPr>
+          <w:ilvl w:val="0"/>
+          <w:numId w:val="12"/>
+        </w:numPr>
+        <w:jc w:val="both"/>
+        <w:rPr>
+          <w:lang w:val="ro-RO"/>
+        </w:rPr>
+      </w:pPr>
+      <w:r>
+        <w:rPr>
+          <w:lang w:val="ro-RO"/>
+        </w:rPr>
+        <w:t>Donatorul apasa butonul „Vizualizare analize” din partea dreapta a ferestrii.</w:t>
+      </w:r>
+    </w:p>
+    <w:p>
+      <w:pPr>
+        <w:pStyle w:val="ListParagraph"/>
+        <w:numPr>
+          <w:ilvl w:val="0"/>
+          <w:numId w:val="12"/>
+        </w:numPr>
+        <w:jc w:val="both"/>
+        <w:rPr>
+          <w:lang w:val="ro-RO"/>
+        </w:rPr>
+      </w:pPr>
+      <w:r>
+        <w:rPr>
+          <w:lang w:val="ro-RO"/>
+        </w:rPr>
+        <w:t xml:space="preserve">Se deschide o fereastra in care se regasesc toate analizele rezultate in urma unei donatii, se specifica data in care a fost facuta donatia </w:t>
+      </w:r>
+      <w:r>
+        <w:rPr>
+          <w:lang w:val="ro-RO"/>
+        </w:rPr>
+        <w:t>pentru o identificare usoara a acestora.</w:t>
+      </w:r>
+    </w:p>
+    <w:p>
+      <w:pPr>
+        <w:pStyle w:val="ListParagraph"/>
+        <w:numPr>
+          <w:ilvl w:val="0"/>
+          <w:numId w:val="12"/>
+        </w:numPr>
+        <w:jc w:val="both"/>
+        <w:rPr>
+          <w:lang w:val="ro-RO"/>
+        </w:rPr>
+      </w:pPr>
+      <w:r>
+        <w:rPr>
+          <w:lang w:val="ro-RO"/>
+        </w:rPr>
+        <w:t>Se alege rezultatul analizei care se doreste a fi vizualizat, acesta se deschide intr-o noua fereastra.</w:t>
+      </w:r>
+    </w:p>
+    <w:p>
+      <w:pPr>
+        <w:pStyle w:val="ListParagraph"/>
+        <w:numPr>
+          <w:ilvl w:val="0"/>
+          <w:numId w:val="12"/>
+        </w:numPr>
+        <w:jc w:val="both"/>
+        <w:rPr>
+          <w:lang w:val="ro-RO"/>
+        </w:rPr>
+      </w:pPr>
+      <w:r>
+        <w:rPr>
+          <w:lang w:val="ro-RO"/>
+        </w:rPr>
+        <w:t>Se paraseste fereastra prin apasarea butonului „Inchide”.</w:t>
+      </w:r>
+    </w:p>
+    <w:p>
+      <w:pPr>
+        <w:ind w:left="720"/>
+        <w:jc w:val="both"/>
+        <w:rPr>
+          <w:lang w:val="ro-RO"/>
+        </w:rPr>
+      </w:pPr>
+      <w:r>
+        <w:rPr>
+          <w:lang w:val="ro-RO"/>
+        </w:rPr>
+        <w:t>Prec:</w:t>
+      </w:r>
+    </w:p>
+    <w:p>
+      <w:pPr>
+        <w:ind w:left="720"/>
+        <w:jc w:val="both"/>
+        <w:rPr>
+          <w:lang w:val="ro-RO"/>
+        </w:rPr>
+      </w:pPr>
+      <w:r>
+        <w:rPr>
+          <w:lang w:val="ro-RO"/>
+        </w:rPr>
+        <w:tab/>
+        <w:t>Sa fie autentificat.</w:t>
+      </w:r>
+    </w:p>
+    <w:p>
+      <w:pPr>
+        <w:ind w:left="720"/>
+        <w:jc w:val="both"/>
+        <w:rPr>
+          <w:lang w:val="ro-RO"/>
+        </w:rPr>
+      </w:pPr>
+      <w:r>
+        <w:rPr>
+          <w:lang w:val="ro-RO"/>
+        </w:rPr>
+        <w:tab/>
+        <w:t>Sa aiba donatii.</w:t>
+      </w:r>
+    </w:p>
+    <w:p>
+      <w:pPr>
+        <w:ind w:left="720"/>
+        <w:jc w:val="both"/>
+        <w:rPr>
+          <w:lang w:val="ro-RO"/>
+        </w:rPr>
+      </w:pPr>
+      <w:r>
+        <w:rPr>
+          <w:lang w:val="ro-RO"/>
+        </w:rPr>
+        <w:t>Postc:</w:t>
+      </w:r>
+    </w:p>
+    <w:p>
+      <w:pPr>
+        <w:jc w:val="both"/>
+        <w:rPr>
+          <w:lang w:val="ro-RO"/>
+        </w:rPr>
+      </w:pPr>
+    </w:p>
+    <w:p>
+      <w:pPr>
+        <w:jc w:val="both"/>
         <w:rPr>
           <w:b/>
           <w:sz w:val="24"/>
           <w:szCs w:val="24"/>
           <w:lang w:val="ro-RO"/>
         </w:rPr>
-        <w:t>analize:</w:t>
-      </w:r>
-    </w:p>
-    <w:p>
-      <w:pPr>
-        <w:jc w:val="both"/>
-        <w:rPr>
+      </w:pPr>
+      <w:r>
+        <w:rPr>
+          <w:b/>
+          <w:sz w:val="24"/>
+          <w:szCs w:val="24"/>
+          <w:lang w:val="ro-RO"/>
+        </w:rPr>
+        <w:t>Gestiune proba:</w:t>
+      </w:r>
+    </w:p>
+    <w:p>
+      <w:pPr>
+        <w:jc w:val="both"/>
+        <w:rPr>
+          <w:u w:val="single"/>
           <w:lang w:val="ro-RO"/>
         </w:rPr>
       </w:pPr>
@@ -234,7 +546,7 @@
           <w:u w:val="single"/>
           <w:lang w:val="ro-RO"/>
         </w:rPr>
-        <w:t>Donator:</w:t>
+        <w:t>Angajat centru:</w:t>
       </w:r>
     </w:p>
     <w:p>
@@ -242,7 +554,7 @@
         <w:pStyle w:val="ListParagraph"/>
         <w:numPr>
           <w:ilvl w:val="0"/>
-          <w:numId w:val="2"/>
+          <w:numId w:val="13"/>
         </w:numPr>
         <w:jc w:val="both"/>
         <w:rPr>
@@ -253,118 +565,7 @@
         <w:rPr>
           <w:lang w:val="ro-RO"/>
         </w:rPr>
-        <w:t>Donatorul are posibilitatea sa isi vizualizeze rezultatele analizelor.</w:t>
-      </w:r>
-    </w:p>
-    <w:p>
-      <w:pPr>
-        <w:ind w:left="720"/>
-        <w:jc w:val="both"/>
-        <w:rPr>
-          <w:lang w:val="ro-RO"/>
-        </w:rPr>
-      </w:pPr>
-      <w:r>
-        <w:rPr>
-          <w:lang w:val="ro-RO"/>
-        </w:rPr>
-        <w:t>Prec:</w:t>
-      </w:r>
-    </w:p>
-    <w:p>
-      <w:pPr>
-        <w:ind w:left="720"/>
-        <w:jc w:val="both"/>
-        <w:rPr>
-          <w:lang w:val="ro-RO"/>
-        </w:rPr>
-      </w:pPr>
-      <w:r>
-        <w:rPr>
-          <w:lang w:val="ro-RO"/>
-        </w:rPr>
-        <w:tab/>
-        <w:t>Sa fie autentificat.</w:t>
-      </w:r>
-    </w:p>
-    <w:p>
-      <w:pPr>
-        <w:ind w:left="720"/>
-        <w:jc w:val="both"/>
-        <w:rPr>
-          <w:lang w:val="ro-RO"/>
-        </w:rPr>
-      </w:pPr>
-      <w:r>
-        <w:rPr>
-          <w:lang w:val="ro-RO"/>
-        </w:rPr>
-        <w:tab/>
-        <w:t>Sa aiba donatii.</w:t>
-      </w:r>
-    </w:p>
-    <w:p>
-      <w:pPr>
-        <w:ind w:left="720"/>
-        <w:jc w:val="both"/>
-        <w:rPr>
-          <w:lang w:val="ro-RO"/>
-        </w:rPr>
-      </w:pPr>
-      <w:r>
-        <w:rPr>
-          <w:lang w:val="ro-RO"/>
-        </w:rPr>
-        <w:t>Postc:</w:t>
-      </w:r>
-    </w:p>
-    <w:p>
-      <w:pPr>
-        <w:jc w:val="both"/>
-        <w:rPr>
-          <w:lang w:val="ro-RO"/>
-        </w:rPr>
-      </w:pPr>
-    </w:p>
-    <w:p>
-      <w:pPr>
-        <w:jc w:val="both"/>
-        <w:rPr>
-          <w:b/>
-          <w:sz w:val="24"/>
-          <w:szCs w:val="24"/>
-          <w:lang w:val="ro-RO"/>
-        </w:rPr>
-      </w:pPr>
-      <w:r>
-        <w:rPr>
-          <w:b/>
-          <w:sz w:val="24"/>
-          <w:szCs w:val="24"/>
-          <w:lang w:val="ro-RO"/>
-        </w:rPr>
-        <w:t>Gestiune proba:</w:t>
-      </w:r>
-    </w:p>
-    <w:p>
-      <w:pPr>
-        <w:jc w:val="both"/>
-        <w:rPr>
-          <w:lang w:val="ro-RO"/>
-        </w:rPr>
-      </w:pPr>
-      <w:r>
-        <w:rPr>
-          <w:lang w:val="ro-RO"/>
-        </w:rPr>
-        <w:tab/>
-      </w:r>
-      <w:r>
-        <w:rPr>
-          <w:u w:val="single"/>
-          <w:lang w:val="ro-RO"/>
-        </w:rPr>
-        <w:t>Angajat centru:</w:t>
+        <w:t>Se apasa butonul „Inregistreaza donatie”.</w:t>
       </w:r>
     </w:p>
     <w:p>
@@ -372,7 +573,7 @@
         <w:pStyle w:val="ListParagraph"/>
         <w:numPr>
           <w:ilvl w:val="0"/>
-          <w:numId w:val="3"/>
+          <w:numId w:val="13"/>
         </w:numPr>
         <w:jc w:val="both"/>
         <w:rPr>
@@ -383,13 +584,8 @@
         <w:rPr>
           <w:lang w:val="ro-RO"/>
         </w:rPr>
-        <w:t>Angajatul in urma unei donatii inregistreaza donatia</w:t>
-      </w:r>
-      <w:r>
-        <w:rPr>
-          <w:lang w:val="ro-RO"/>
-        </w:rPr>
-        <w:t xml:space="preserve"> in baza de date.</w:t>
+        <w:lastRenderedPageBreak/>
+        <w:t>Se deschide un formular a caror campuri trebuie completate.</w:t>
       </w:r>
     </w:p>
     <w:p>
@@ -397,7 +593,7 @@
         <w:pStyle w:val="ListParagraph"/>
         <w:numPr>
           <w:ilvl w:val="0"/>
-          <w:numId w:val="3"/>
+          <w:numId w:val="13"/>
         </w:numPr>
         <w:jc w:val="both"/>
         <w:rPr>
@@ -408,7 +604,107 @@
         <w:rPr>
           <w:lang w:val="ro-RO"/>
         </w:rPr>
-        <w:t>Se prelucreaza rezultatele analizelor.</w:t>
+        <w:t xml:space="preserve">Se completeaza campurile, nume donator, prenume donator, data recoltarii, </w:t>
+      </w:r>
+      <w:r>
+        <w:rPr>
+          <w:lang w:val="ro-RO"/>
+        </w:rPr>
+        <w:t>rezultat</w:t>
+      </w:r>
+      <w:r>
+        <w:rPr>
+          <w:lang w:val="ro-RO"/>
+        </w:rPr>
+        <w:t xml:space="preserve">ul </w:t>
+      </w:r>
+      <w:r>
+        <w:rPr>
+          <w:lang w:val="ro-RO"/>
+        </w:rPr>
+        <w:t>analizelor</w:t>
+      </w:r>
+      <w:r>
+        <w:rPr>
+          <w:lang w:val="ro-RO"/>
+        </w:rPr>
+        <w:t>.</w:t>
+      </w:r>
+    </w:p>
+    <w:p>
+      <w:pPr>
+        <w:pStyle w:val="ListParagraph"/>
+        <w:numPr>
+          <w:ilvl w:val="0"/>
+          <w:numId w:val="13"/>
+        </w:numPr>
+        <w:jc w:val="both"/>
+        <w:rPr>
+          <w:lang w:val="ro-RO"/>
+        </w:rPr>
+      </w:pPr>
+      <w:r>
+        <w:rPr>
+          <w:lang w:val="ro-RO"/>
+        </w:rPr>
+        <w:t>In urma rezultatelor analizelor se decide daca punga de sange este conforma sau nu pentru validarea donatiei.</w:t>
+      </w:r>
+    </w:p>
+    <w:p>
+      <w:pPr>
+        <w:pStyle w:val="ListParagraph"/>
+        <w:numPr>
+          <w:ilvl w:val="0"/>
+          <w:numId w:val="13"/>
+        </w:numPr>
+        <w:jc w:val="both"/>
+        <w:rPr>
+          <w:lang w:val="ro-RO"/>
+        </w:rPr>
+      </w:pPr>
+      <w:r>
+        <w:rPr>
+          <w:lang w:val="ro-RO"/>
+        </w:rPr>
+        <w:t>Se trimite rezultatul analizelor la donator prin apasarea butonului „Trimite rezultat analize”.</w:t>
+      </w:r>
+    </w:p>
+    <w:p>
+      <w:pPr>
+        <w:pStyle w:val="ListParagraph"/>
+        <w:numPr>
+          <w:ilvl w:val="0"/>
+          <w:numId w:val="13"/>
+        </w:numPr>
+        <w:jc w:val="both"/>
+        <w:rPr>
+          <w:lang w:val="ro-RO"/>
+        </w:rPr>
+      </w:pPr>
+      <w:r>
+        <w:rPr>
+          <w:lang w:val="ro-RO"/>
+        </w:rPr>
+        <w:t>In functie de conformitatea pungii aceasta se retine sau nu in baza de date.</w:t>
+      </w:r>
+    </w:p>
+    <w:p>
+      <w:pPr>
+        <w:pStyle w:val="ListParagraph"/>
+        <w:numPr>
+          <w:ilvl w:val="0"/>
+          <w:numId w:val="13"/>
+        </w:numPr>
+        <w:jc w:val="both"/>
+        <w:rPr>
+          <w:lang w:val="ro-RO"/>
+        </w:rPr>
+      </w:pPr>
+      <w:r>
+        <w:rPr>
+          <w:lang w:val="ro-RO"/>
+        </w:rPr>
+        <w:t>Se apasa butonul „Validare date”.</w:t>
       </w:r>
     </w:p>
     <w:p>
@@ -593,7 +889,6 @@
         <w:rPr>
           <w:lang w:val="ro-RO"/>
         </w:rPr>
-        <w:lastRenderedPageBreak/>
         <w:t>să nu fi consumat grăsimi sau băuturi alcoolice cu cel puţin 48 de ore înaintea donării</w:t>
       </w:r>
     </w:p>
@@ -644,7 +939,19 @@
           <w:lang w:val="ro-RO"/>
         </w:rPr>
         <w:tab/>
-        <w:t>Resulta un produs sanguine: trom</w:t>
+        <w:t>Re</w:t>
+      </w:r>
+      <w:r>
+        <w:rPr>
+          <w:lang w:val="ro-RO"/>
+        </w:rPr>
+        <w:t>z</w:t>
+      </w:r>
+      <w:r>
+        <w:rPr>
+          <w:lang w:val="ro-RO"/>
+        </w:rPr>
+        <w:t>ulta un produs sanguine: trom</w:t>
       </w:r>
       <w:r>
         <w:rPr>
@@ -694,6 +1001,7 @@
       <w:pPr>
         <w:jc w:val="both"/>
         <w:rPr>
+          <w:u w:val="single"/>
           <w:lang w:val="ro-RO"/>
         </w:rPr>
       </w:pPr>
@@ -716,7 +1024,7 @@
         <w:pStyle w:val="ListParagraph"/>
         <w:numPr>
           <w:ilvl w:val="0"/>
-          <w:numId w:val="6"/>
+          <w:numId w:val="14"/>
         </w:numPr>
         <w:jc w:val="both"/>
         <w:rPr>
@@ -727,19 +1035,82 @@
         <w:rPr>
           <w:lang w:val="ro-RO"/>
         </w:rPr>
-        <w:t xml:space="preserve">In </w:t>
-      </w:r>
-      <w:r>
-        <w:rPr>
-          <w:lang w:val="ro-RO"/>
-        </w:rPr>
-        <w:t>momentul in care in centrul de sange nu exista suficient produs sanguin pentru satisfacerea tuturor cererilor, angajatul trimite donatorilor notificari prin care anunta ca au nevoie de donatori</w:t>
-      </w:r>
-      <w:r>
-        <w:rPr>
-          <w:lang w:val="ro-RO"/>
-        </w:rPr>
-        <w:t>, notificarea se face in functie de distanta dintre centrul de recoltare si donator, grupa de sange, Rh.</w:t>
+        <w:t>Se apasa butonul „Cautare donatori”.</w:t>
+      </w:r>
+    </w:p>
+    <w:p>
+      <w:pPr>
+        <w:pStyle w:val="ListParagraph"/>
+        <w:numPr>
+          <w:ilvl w:val="0"/>
+          <w:numId w:val="14"/>
+        </w:numPr>
+        <w:jc w:val="both"/>
+        <w:rPr>
+          <w:lang w:val="ro-RO"/>
+        </w:rPr>
+      </w:pPr>
+      <w:r>
+        <w:rPr>
+          <w:lang w:val="ro-RO"/>
+        </w:rPr>
+        <w:t>Se deschide un formular a caror campuri trebuie completate.</w:t>
+      </w:r>
+    </w:p>
+    <w:p>
+      <w:pPr>
+        <w:pStyle w:val="ListParagraph"/>
+        <w:numPr>
+          <w:ilvl w:val="0"/>
+          <w:numId w:val="14"/>
+        </w:numPr>
+        <w:jc w:val="both"/>
+        <w:rPr>
+          <w:lang w:val="ro-RO"/>
+        </w:rPr>
+      </w:pPr>
+      <w:r>
+        <w:rPr>
+          <w:lang w:val="ro-RO"/>
+        </w:rPr>
+        <w:t xml:space="preserve">Se completeaza campurile cu grupele de sange de care </w:t>
+      </w:r>
+      <w:r>
+        <w:rPr>
+          <w:lang w:val="ro-RO"/>
+        </w:rPr>
+        <w:t>este</w:t>
+      </w:r>
+      <w:r>
+        <w:rPr>
+          <w:lang w:val="ro-RO"/>
+        </w:rPr>
+        <w:t xml:space="preserve"> nevoie</w:t>
+      </w:r>
+      <w:r>
+        <w:rPr>
+          <w:lang w:val="ro-RO"/>
+        </w:rPr>
+        <w:t>.</w:t>
+      </w:r>
+    </w:p>
+    <w:p>
+      <w:pPr>
+        <w:pStyle w:val="ListParagraph"/>
+        <w:numPr>
+          <w:ilvl w:val="0"/>
+          <w:numId w:val="14"/>
+        </w:numPr>
+        <w:jc w:val="both"/>
+        <w:rPr>
+          <w:lang w:val="ro-RO"/>
+        </w:rPr>
+      </w:pPr>
+      <w:r>
+        <w:rPr>
+          <w:lang w:val="ro-RO"/>
+        </w:rPr>
+        <w:t>Se apasa butonul „Trimite notificare”, pentru a notifica toti donatorii.</w:t>
       </w:r>
     </w:p>
     <w:p>
@@ -756,6 +1127,8 @@
         </w:rPr>
         <w:t>Prec:</w:t>
       </w:r>
+      <w:bookmarkStart w:id="0" w:name="_GoBack"/>
+      <w:bookmarkEnd w:id="0"/>
     </w:p>
     <w:p>
       <w:pPr>
@@ -769,6 +1142,7 @@
         <w:rPr>
           <w:lang w:val="ro-RO"/>
         </w:rPr>
+        <w:lastRenderedPageBreak/>
         <w:tab/>
       </w:r>
       <w:r>
@@ -1000,7 +1374,6 @@
           <w:szCs w:val="24"/>
           <w:lang w:val="ro-RO"/>
         </w:rPr>
-        <w:lastRenderedPageBreak/>
         <w:t>Vizualizare cereri:</w:t>
       </w:r>
     </w:p>
@@ -1256,6 +1629,7 @@
         <w:rPr>
           <w:lang w:val="ro-RO"/>
         </w:rPr>
+        <w:lastRenderedPageBreak/>
         <w:t xml:space="preserve">In cazul in care nu mai este nevoie de sange, </w:t>
       </w:r>
       <w:r>
@@ -1526,8 +1900,94 @@
 </file>
 
 <file path=word/numbering.xml><?xml version="1.0" encoding="utf-8"?>
-<w:numbering xmlns:wpc="http://schemas.microsoft.com/office/word/2010/wordprocessingCanvas" xmlns:mc="http://schemas.openxmlformats.org/markup-compatibility/2006" xmlns:o="urn:schemas-microsoft-com:office:office" xmlns:r="http://schemas.openxmlformats.org/officeDocument/2006/relationships" xmlns:m="http://schemas.openxmlformats.org/officeDocument/2006/math" xmlns:v="urn:schemas-microsoft-com:vml" xmlns:wp14="http://schemas.microsoft.com/office/word/2010/wordprocessingDrawing" xmlns:wp="http://schemas.openxmlformats.org/drawingml/2006/wordprocessingDrawing" xmlns:w10="urn:schemas-microsoft-com:office:word" xmlns:w="http://schemas.openxmlformats.org/wordprocessingml/2006/main" xmlns:w14="http://schemas.microsoft.com/office/word/2010/wordml" xmlns:wpg="http://schemas.microsoft.com/office/word/2010/wordprocessingGroup" xmlns:wpi="http://schemas.microsoft.com/office/word/2010/wordprocessingInk" xmlns:wne="http://schemas.microsoft.com/office/word/2006/wordml" xmlns:wps="http://schemas.microsoft.com/office/word/2010/wordprocessingShape" mc:Ignorable="w14 wp14">
-  <w:abstractNum w:abstractNumId="0">
+<w:numbering xmlns:wpc="http://schemas.microsoft.com/office/word/2010/wordprocessingCanvas" xmlns:cx="http://schemas.microsoft.com/office/drawing/2014/chartex" xmlns:cx1="http://schemas.microsoft.com/office/drawing/2015/9/8/chartex" xmlns:cx2="http://schemas.microsoft.com/office/drawing/2015/10/21/chartex" xmlns:cx3="http://schemas.microsoft.com/office/drawing/2016/5/9/chartex" xmlns:cx4="http://schemas.microsoft.com/office/drawing/2016/5/10/chartex" xmlns:cx5="http://schemas.microsoft.com/office/drawing/2016/5/11/chartex" xmlns:cx6="http://schemas.microsoft.com/office/drawing/2016/5/12/chartex" xmlns:cx7="http://schemas.microsoft.com/office/drawing/2016/5/13/chartex" xmlns:cx8="http://schemas.microsoft.com/office/drawing/2016/5/14/chartex" xmlns:mc="http://schemas.openxmlformats.org/markup-compatibility/2006" xmlns:aink="http://schemas.microsoft.com/office/drawing/2016/ink" xmlns:am3d="http://schemas.microsoft.com/office/drawing/2017/model3d" xmlns:o="urn:schemas-microsoft-com:office:office" xmlns:r="http://schemas.openxmlformats.org/officeDocument/2006/relationships" xmlns:m="http://schemas.openxmlformats.org/officeDocument/2006/math" xmlns:v="urn:schemas-microsoft-com:vml" xmlns:wp14="http://schemas.microsoft.com/office/word/2010/wordprocessingDrawing" xmlns:wp="http://schemas.openxmlformats.org/drawingml/2006/wordprocessingDrawing" xmlns:w10="urn:schemas-microsoft-com:office:word" xmlns:w="http://schemas.openxmlformats.org/wordprocessingml/2006/main" xmlns:w14="http://schemas.microsoft.com/office/word/2010/wordml" xmlns:w15="http://schemas.microsoft.com/office/word/2012/wordml" xmlns:w16cid="http://schemas.microsoft.com/office/word/2016/wordml/cid" xmlns:w16se="http://schemas.microsoft.com/office/word/2015/wordml/symex" xmlns:wpg="http://schemas.microsoft.com/office/word/2010/wordprocessingGroup" xmlns:wpi="http://schemas.microsoft.com/office/word/2010/wordprocessingInk" xmlns:wne="http://schemas.microsoft.com/office/word/2006/wordml" xmlns:wps="http://schemas.microsoft.com/office/word/2010/wordprocessingShape" mc:Ignorable="w14 w15 w16se w16cid wp14">
+  <w:abstractNum w:abstractNumId="0" w15:restartNumberingAfterBreak="0">
+    <w:nsid w:val="0C82150C"/>
+    <w:multiLevelType w:val="hybridMultilevel"/>
+    <w:tmpl w:val="3208A898"/>
+    <w:lvl w:ilvl="0" w:tplc="0409000F">
+      <w:start w:val="1"/>
+      <w:numFmt w:val="decimal"/>
+      <w:lvlText w:val="%1."/>
+      <w:lvlJc w:val="left"/>
+      <w:pPr>
+        <w:ind w:left="1440" w:hanging="360"/>
+      </w:pPr>
+    </w:lvl>
+    <w:lvl w:ilvl="1" w:tplc="04090019" w:tentative="1">
+      <w:start w:val="1"/>
+      <w:numFmt w:val="lowerLetter"/>
+      <w:lvlText w:val="%2."/>
+      <w:lvlJc w:val="left"/>
+      <w:pPr>
+        <w:ind w:left="2160" w:hanging="360"/>
+      </w:pPr>
+    </w:lvl>
+    <w:lvl w:ilvl="2" w:tplc="0409001B" w:tentative="1">
+      <w:start w:val="1"/>
+      <w:numFmt w:val="lowerRoman"/>
+      <w:lvlText w:val="%3."/>
+      <w:lvlJc w:val="right"/>
+      <w:pPr>
+        <w:ind w:left="2880" w:hanging="180"/>
+      </w:pPr>
+    </w:lvl>
+    <w:lvl w:ilvl="3" w:tplc="0409000F" w:tentative="1">
+      <w:start w:val="1"/>
+      <w:numFmt w:val="decimal"/>
+      <w:lvlText w:val="%4."/>
+      <w:lvlJc w:val="left"/>
+      <w:pPr>
+        <w:ind w:left="3600" w:hanging="360"/>
+      </w:pPr>
+    </w:lvl>
+    <w:lvl w:ilvl="4" w:tplc="04090019" w:tentative="1">
+      <w:start w:val="1"/>
+      <w:numFmt w:val="lowerLetter"/>
+      <w:lvlText w:val="%5."/>
+      <w:lvlJc w:val="left"/>
+      <w:pPr>
+        <w:ind w:left="4320" w:hanging="360"/>
+      </w:pPr>
+    </w:lvl>
+    <w:lvl w:ilvl="5" w:tplc="0409001B" w:tentative="1">
+      <w:start w:val="1"/>
+      <w:numFmt w:val="lowerRoman"/>
+      <w:lvlText w:val="%6."/>
+      <w:lvlJc w:val="right"/>
+      <w:pPr>
+        <w:ind w:left="5040" w:hanging="180"/>
+      </w:pPr>
+    </w:lvl>
+    <w:lvl w:ilvl="6" w:tplc="0409000F" w:tentative="1">
+      <w:start w:val="1"/>
+      <w:numFmt w:val="decimal"/>
+      <w:lvlText w:val="%7."/>
+      <w:lvlJc w:val="left"/>
+      <w:pPr>
+        <w:ind w:left="5760" w:hanging="360"/>
+      </w:pPr>
+    </w:lvl>
+    <w:lvl w:ilvl="7" w:tplc="04090019" w:tentative="1">
+      <w:start w:val="1"/>
+      <w:numFmt w:val="lowerLetter"/>
+      <w:lvlText w:val="%8."/>
+      <w:lvlJc w:val="left"/>
+      <w:pPr>
+        <w:ind w:left="6480" w:hanging="360"/>
+      </w:pPr>
+    </w:lvl>
+    <w:lvl w:ilvl="8" w:tplc="0409001B" w:tentative="1">
+      <w:start w:val="1"/>
+      <w:numFmt w:val="lowerRoman"/>
+      <w:lvlText w:val="%9."/>
+      <w:lvlJc w:val="right"/>
+      <w:pPr>
+        <w:ind w:left="7200" w:hanging="180"/>
+      </w:pPr>
+    </w:lvl>
+  </w:abstractNum>
+  <w:abstractNum w:abstractNumId="1" w15:restartNumberingAfterBreak="0">
     <w:nsid w:val="141B1006"/>
     <w:multiLevelType w:val="hybridMultilevel"/>
     <w:tmpl w:val="DB72369A"/>
@@ -1613,7 +2073,7 @@
       </w:pPr>
     </w:lvl>
   </w:abstractNum>
-  <w:abstractNum w:abstractNumId="1">
+  <w:abstractNum w:abstractNumId="2" w15:restartNumberingAfterBreak="0">
     <w:nsid w:val="27812A77"/>
     <w:multiLevelType w:val="hybridMultilevel"/>
     <w:tmpl w:val="576AD5F2"/>
@@ -1699,10 +2159,10 @@
       </w:pPr>
     </w:lvl>
   </w:abstractNum>
-  <w:abstractNum w:abstractNumId="2">
+  <w:abstractNum w:abstractNumId="3" w15:restartNumberingAfterBreak="0">
     <w:nsid w:val="37D4117C"/>
     <w:multiLevelType w:val="hybridMultilevel"/>
-    <w:tmpl w:val="0B38D8B0"/>
+    <w:tmpl w:val="5DF4B546"/>
     <w:lvl w:ilvl="0" w:tplc="0409000F">
       <w:start w:val="1"/>
       <w:numFmt w:val="decimal"/>
@@ -1785,7 +2245,7 @@
       </w:pPr>
     </w:lvl>
   </w:abstractNum>
-  <w:abstractNum w:abstractNumId="3">
+  <w:abstractNum w:abstractNumId="4" w15:restartNumberingAfterBreak="0">
     <w:nsid w:val="4ABD086C"/>
     <w:multiLevelType w:val="hybridMultilevel"/>
     <w:tmpl w:val="576AD5F2"/>
@@ -1871,7 +2331,7 @@
       </w:pPr>
     </w:lvl>
   </w:abstractNum>
-  <w:abstractNum w:abstractNumId="4">
+  <w:abstractNum w:abstractNumId="5" w15:restartNumberingAfterBreak="0">
     <w:nsid w:val="52D45162"/>
     <w:multiLevelType w:val="hybridMultilevel"/>
     <w:tmpl w:val="CBF4033C"/>
@@ -1957,7 +2417,93 @@
       </w:pPr>
     </w:lvl>
   </w:abstractNum>
-  <w:abstractNum w:abstractNumId="5">
+  <w:abstractNum w:abstractNumId="6" w15:restartNumberingAfterBreak="0">
+    <w:nsid w:val="59A2713F"/>
+    <w:multiLevelType w:val="hybridMultilevel"/>
+    <w:tmpl w:val="AA087D00"/>
+    <w:lvl w:ilvl="0" w:tplc="0409000F">
+      <w:start w:val="1"/>
+      <w:numFmt w:val="decimal"/>
+      <w:lvlText w:val="%1."/>
+      <w:lvlJc w:val="left"/>
+      <w:pPr>
+        <w:ind w:left="1440" w:hanging="360"/>
+      </w:pPr>
+    </w:lvl>
+    <w:lvl w:ilvl="1" w:tplc="04090019" w:tentative="1">
+      <w:start w:val="1"/>
+      <w:numFmt w:val="lowerLetter"/>
+      <w:lvlText w:val="%2."/>
+      <w:lvlJc w:val="left"/>
+      <w:pPr>
+        <w:ind w:left="2160" w:hanging="360"/>
+      </w:pPr>
+    </w:lvl>
+    <w:lvl w:ilvl="2" w:tplc="0409001B" w:tentative="1">
+      <w:start w:val="1"/>
+      <w:numFmt w:val="lowerRoman"/>
+      <w:lvlText w:val="%3."/>
+      <w:lvlJc w:val="right"/>
+      <w:pPr>
+        <w:ind w:left="2880" w:hanging="180"/>
+      </w:pPr>
+    </w:lvl>
+    <w:lvl w:ilvl="3" w:tplc="0409000F" w:tentative="1">
+      <w:start w:val="1"/>
+      <w:numFmt w:val="decimal"/>
+      <w:lvlText w:val="%4."/>
+      <w:lvlJc w:val="left"/>
+      <w:pPr>
+        <w:ind w:left="3600" w:hanging="360"/>
+      </w:pPr>
+    </w:lvl>
+    <w:lvl w:ilvl="4" w:tplc="04090019" w:tentative="1">
+      <w:start w:val="1"/>
+      <w:numFmt w:val="lowerLetter"/>
+      <w:lvlText w:val="%5."/>
+      <w:lvlJc w:val="left"/>
+      <w:pPr>
+        <w:ind w:left="4320" w:hanging="360"/>
+      </w:pPr>
+    </w:lvl>
+    <w:lvl w:ilvl="5" w:tplc="0409001B" w:tentative="1">
+      <w:start w:val="1"/>
+      <w:numFmt w:val="lowerRoman"/>
+      <w:lvlText w:val="%6."/>
+      <w:lvlJc w:val="right"/>
+      <w:pPr>
+        <w:ind w:left="5040" w:hanging="180"/>
+      </w:pPr>
+    </w:lvl>
+    <w:lvl w:ilvl="6" w:tplc="0409000F" w:tentative="1">
+      <w:start w:val="1"/>
+      <w:numFmt w:val="decimal"/>
+      <w:lvlText w:val="%7."/>
+      <w:lvlJc w:val="left"/>
+      <w:pPr>
+        <w:ind w:left="5760" w:hanging="360"/>
+      </w:pPr>
+    </w:lvl>
+    <w:lvl w:ilvl="7" w:tplc="04090019" w:tentative="1">
+      <w:start w:val="1"/>
+      <w:numFmt w:val="lowerLetter"/>
+      <w:lvlText w:val="%8."/>
+      <w:lvlJc w:val="left"/>
+      <w:pPr>
+        <w:ind w:left="6480" w:hanging="360"/>
+      </w:pPr>
+    </w:lvl>
+    <w:lvl w:ilvl="8" w:tplc="0409001B" w:tentative="1">
+      <w:start w:val="1"/>
+      <w:numFmt w:val="lowerRoman"/>
+      <w:lvlText w:val="%9."/>
+      <w:lvlJc w:val="right"/>
+      <w:pPr>
+        <w:ind w:left="7200" w:hanging="180"/>
+      </w:pPr>
+    </w:lvl>
+  </w:abstractNum>
+  <w:abstractNum w:abstractNumId="7" w15:restartNumberingAfterBreak="0">
     <w:nsid w:val="5AFF41AA"/>
     <w:multiLevelType w:val="hybridMultilevel"/>
     <w:tmpl w:val="B4A0D92C"/>
@@ -2070,7 +2616,7 @@
       </w:rPr>
     </w:lvl>
   </w:abstractNum>
-  <w:abstractNum w:abstractNumId="6">
+  <w:abstractNum w:abstractNumId="8" w15:restartNumberingAfterBreak="0">
     <w:nsid w:val="5BB20562"/>
     <w:multiLevelType w:val="hybridMultilevel"/>
     <w:tmpl w:val="0DE8D66A"/>
@@ -2156,7 +2702,93 @@
       </w:pPr>
     </w:lvl>
   </w:abstractNum>
-  <w:abstractNum w:abstractNumId="7">
+  <w:abstractNum w:abstractNumId="9" w15:restartNumberingAfterBreak="0">
+    <w:nsid w:val="5F503CEC"/>
+    <w:multiLevelType w:val="hybridMultilevel"/>
+    <w:tmpl w:val="CF98A714"/>
+    <w:lvl w:ilvl="0" w:tplc="0409000F">
+      <w:start w:val="1"/>
+      <w:numFmt w:val="decimal"/>
+      <w:lvlText w:val="%1."/>
+      <w:lvlJc w:val="left"/>
+      <w:pPr>
+        <w:ind w:left="1440" w:hanging="360"/>
+      </w:pPr>
+    </w:lvl>
+    <w:lvl w:ilvl="1" w:tplc="04090019" w:tentative="1">
+      <w:start w:val="1"/>
+      <w:numFmt w:val="lowerLetter"/>
+      <w:lvlText w:val="%2."/>
+      <w:lvlJc w:val="left"/>
+      <w:pPr>
+        <w:ind w:left="2160" w:hanging="360"/>
+      </w:pPr>
+    </w:lvl>
+    <w:lvl w:ilvl="2" w:tplc="0409001B" w:tentative="1">
+      <w:start w:val="1"/>
+      <w:numFmt w:val="lowerRoman"/>
+      <w:lvlText w:val="%3."/>
+      <w:lvlJc w:val="right"/>
+      <w:pPr>
+        <w:ind w:left="2880" w:hanging="180"/>
+      </w:pPr>
+    </w:lvl>
+    <w:lvl w:ilvl="3" w:tplc="0409000F" w:tentative="1">
+      <w:start w:val="1"/>
+      <w:numFmt w:val="decimal"/>
+      <w:lvlText w:val="%4."/>
+      <w:lvlJc w:val="left"/>
+      <w:pPr>
+        <w:ind w:left="3600" w:hanging="360"/>
+      </w:pPr>
+    </w:lvl>
+    <w:lvl w:ilvl="4" w:tplc="04090019" w:tentative="1">
+      <w:start w:val="1"/>
+      <w:numFmt w:val="lowerLetter"/>
+      <w:lvlText w:val="%5."/>
+      <w:lvlJc w:val="left"/>
+      <w:pPr>
+        <w:ind w:left="4320" w:hanging="360"/>
+      </w:pPr>
+    </w:lvl>
+    <w:lvl w:ilvl="5" w:tplc="0409001B" w:tentative="1">
+      <w:start w:val="1"/>
+      <w:numFmt w:val="lowerRoman"/>
+      <w:lvlText w:val="%6."/>
+      <w:lvlJc w:val="right"/>
+      <w:pPr>
+        <w:ind w:left="5040" w:hanging="180"/>
+      </w:pPr>
+    </w:lvl>
+    <w:lvl w:ilvl="6" w:tplc="0409000F" w:tentative="1">
+      <w:start w:val="1"/>
+      <w:numFmt w:val="decimal"/>
+      <w:lvlText w:val="%7."/>
+      <w:lvlJc w:val="left"/>
+      <w:pPr>
+        <w:ind w:left="5760" w:hanging="360"/>
+      </w:pPr>
+    </w:lvl>
+    <w:lvl w:ilvl="7" w:tplc="04090019" w:tentative="1">
+      <w:start w:val="1"/>
+      <w:numFmt w:val="lowerLetter"/>
+      <w:lvlText w:val="%8."/>
+      <w:lvlJc w:val="left"/>
+      <w:pPr>
+        <w:ind w:left="6480" w:hanging="360"/>
+      </w:pPr>
+    </w:lvl>
+    <w:lvl w:ilvl="8" w:tplc="0409001B" w:tentative="1">
+      <w:start w:val="1"/>
+      <w:numFmt w:val="lowerRoman"/>
+      <w:lvlText w:val="%9."/>
+      <w:lvlJc w:val="right"/>
+      <w:pPr>
+        <w:ind w:left="7200" w:hanging="180"/>
+      </w:pPr>
+    </w:lvl>
+  </w:abstractNum>
+  <w:abstractNum w:abstractNumId="10" w15:restartNumberingAfterBreak="0">
     <w:nsid w:val="60AB411F"/>
     <w:multiLevelType w:val="hybridMultilevel"/>
     <w:tmpl w:val="0DE8D66A"/>
@@ -2242,7 +2874,7 @@
       </w:pPr>
     </w:lvl>
   </w:abstractNum>
-  <w:abstractNum w:abstractNumId="8">
+  <w:abstractNum w:abstractNumId="11" w15:restartNumberingAfterBreak="0">
     <w:nsid w:val="79DA723F"/>
     <w:multiLevelType w:val="hybridMultilevel"/>
     <w:tmpl w:val="521C7932"/>
@@ -2328,7 +2960,93 @@
       </w:pPr>
     </w:lvl>
   </w:abstractNum>
-  <w:abstractNum w:abstractNumId="9">
+  <w:abstractNum w:abstractNumId="12" w15:restartNumberingAfterBreak="0">
+    <w:nsid w:val="79E0626B"/>
+    <w:multiLevelType w:val="hybridMultilevel"/>
+    <w:tmpl w:val="E6EA3C98"/>
+    <w:lvl w:ilvl="0" w:tplc="0409000F">
+      <w:start w:val="1"/>
+      <w:numFmt w:val="decimal"/>
+      <w:lvlText w:val="%1."/>
+      <w:lvlJc w:val="left"/>
+      <w:pPr>
+        <w:ind w:left="1440" w:hanging="360"/>
+      </w:pPr>
+    </w:lvl>
+    <w:lvl w:ilvl="1" w:tplc="04090019" w:tentative="1">
+      <w:start w:val="1"/>
+      <w:numFmt w:val="lowerLetter"/>
+      <w:lvlText w:val="%2."/>
+      <w:lvlJc w:val="left"/>
+      <w:pPr>
+        <w:ind w:left="2160" w:hanging="360"/>
+      </w:pPr>
+    </w:lvl>
+    <w:lvl w:ilvl="2" w:tplc="0409001B" w:tentative="1">
+      <w:start w:val="1"/>
+      <w:numFmt w:val="lowerRoman"/>
+      <w:lvlText w:val="%3."/>
+      <w:lvlJc w:val="right"/>
+      <w:pPr>
+        <w:ind w:left="2880" w:hanging="180"/>
+      </w:pPr>
+    </w:lvl>
+    <w:lvl w:ilvl="3" w:tplc="0409000F" w:tentative="1">
+      <w:start w:val="1"/>
+      <w:numFmt w:val="decimal"/>
+      <w:lvlText w:val="%4."/>
+      <w:lvlJc w:val="left"/>
+      <w:pPr>
+        <w:ind w:left="3600" w:hanging="360"/>
+      </w:pPr>
+    </w:lvl>
+    <w:lvl w:ilvl="4" w:tplc="04090019" w:tentative="1">
+      <w:start w:val="1"/>
+      <w:numFmt w:val="lowerLetter"/>
+      <w:lvlText w:val="%5."/>
+      <w:lvlJc w:val="left"/>
+      <w:pPr>
+        <w:ind w:left="4320" w:hanging="360"/>
+      </w:pPr>
+    </w:lvl>
+    <w:lvl w:ilvl="5" w:tplc="0409001B" w:tentative="1">
+      <w:start w:val="1"/>
+      <w:numFmt w:val="lowerRoman"/>
+      <w:lvlText w:val="%6."/>
+      <w:lvlJc w:val="right"/>
+      <w:pPr>
+        <w:ind w:left="5040" w:hanging="180"/>
+      </w:pPr>
+    </w:lvl>
+    <w:lvl w:ilvl="6" w:tplc="0409000F" w:tentative="1">
+      <w:start w:val="1"/>
+      <w:numFmt w:val="decimal"/>
+      <w:lvlText w:val="%7."/>
+      <w:lvlJc w:val="left"/>
+      <w:pPr>
+        <w:ind w:left="5760" w:hanging="360"/>
+      </w:pPr>
+    </w:lvl>
+    <w:lvl w:ilvl="7" w:tplc="04090019" w:tentative="1">
+      <w:start w:val="1"/>
+      <w:numFmt w:val="lowerLetter"/>
+      <w:lvlText w:val="%8."/>
+      <w:lvlJc w:val="left"/>
+      <w:pPr>
+        <w:ind w:left="6480" w:hanging="360"/>
+      </w:pPr>
+    </w:lvl>
+    <w:lvl w:ilvl="8" w:tplc="0409001B" w:tentative="1">
+      <w:start w:val="1"/>
+      <w:numFmt w:val="lowerRoman"/>
+      <w:lvlText w:val="%9."/>
+      <w:lvlJc w:val="right"/>
+      <w:pPr>
+        <w:ind w:left="7200" w:hanging="180"/>
+      </w:pPr>
+    </w:lvl>
+  </w:abstractNum>
+  <w:abstractNum w:abstractNumId="13" w15:restartNumberingAfterBreak="0">
     <w:nsid w:val="7B122624"/>
     <w:multiLevelType w:val="hybridMultilevel"/>
     <w:tmpl w:val="DB72369A"/>
@@ -2415,40 +3133,52 @@
     </w:lvl>
   </w:abstractNum>
   <w:num w:numId="1">
+    <w:abstractNumId w:val="3"/>
+  </w:num>
+  <w:num w:numId="2">
+    <w:abstractNumId w:val="13"/>
+  </w:num>
+  <w:num w:numId="3">
+    <w:abstractNumId w:val="1"/>
+  </w:num>
+  <w:num w:numId="4">
+    <w:abstractNumId w:val="7"/>
+  </w:num>
+  <w:num w:numId="5">
+    <w:abstractNumId w:val="5"/>
+  </w:num>
+  <w:num w:numId="6">
     <w:abstractNumId w:val="2"/>
   </w:num>
-  <w:num w:numId="2">
+  <w:num w:numId="7">
+    <w:abstractNumId w:val="4"/>
+  </w:num>
+  <w:num w:numId="8">
+    <w:abstractNumId w:val="8"/>
+  </w:num>
+  <w:num w:numId="9">
+    <w:abstractNumId w:val="10"/>
+  </w:num>
+  <w:num w:numId="10">
+    <w:abstractNumId w:val="11"/>
+  </w:num>
+  <w:num w:numId="11">
+    <w:abstractNumId w:val="0"/>
+  </w:num>
+  <w:num w:numId="12">
+    <w:abstractNumId w:val="12"/>
+  </w:num>
+  <w:num w:numId="13">
     <w:abstractNumId w:val="9"/>
   </w:num>
-  <w:num w:numId="3">
-    <w:abstractNumId w:val="0"/>
-  </w:num>
-  <w:num w:numId="4">
-    <w:abstractNumId w:val="5"/>
-  </w:num>
-  <w:num w:numId="5">
-    <w:abstractNumId w:val="4"/>
-  </w:num>
-  <w:num w:numId="6">
-    <w:abstractNumId w:val="1"/>
-  </w:num>
-  <w:num w:numId="7">
-    <w:abstractNumId w:val="3"/>
-  </w:num>
-  <w:num w:numId="8">
+  <w:num w:numId="14">
     <w:abstractNumId w:val="6"/>
-  </w:num>
-  <w:num w:numId="9">
-    <w:abstractNumId w:val="7"/>
-  </w:num>
-  <w:num w:numId="10">
-    <w:abstractNumId w:val="8"/>
   </w:num>
 </w:numbering>
 </file>
 
 <file path=word/styles.xml><?xml version="1.0" encoding="utf-8"?>
-<w:styles xmlns:mc="http://schemas.openxmlformats.org/markup-compatibility/2006" xmlns:r="http://schemas.openxmlformats.org/officeDocument/2006/relationships" xmlns:w="http://schemas.openxmlformats.org/wordprocessingml/2006/main" xmlns:w14="http://schemas.microsoft.com/office/word/2010/wordml" mc:Ignorable="w14">
+<w:styles xmlns:mc="http://schemas.openxmlformats.org/markup-compatibility/2006" xmlns:r="http://schemas.openxmlformats.org/officeDocument/2006/relationships" xmlns:w="http://schemas.openxmlformats.org/wordprocessingml/2006/main" xmlns:w14="http://schemas.microsoft.com/office/word/2010/wordml" xmlns:w15="http://schemas.microsoft.com/office/word/2012/wordml" xmlns:w16cid="http://schemas.microsoft.com/office/word/2016/wordml/cid" xmlns:w16se="http://schemas.microsoft.com/office/word/2015/wordml/symex" mc:Ignorable="w14 w15 w16se w16cid">
   <w:docDefaults>
     <w:rPrDefault>
       <w:rPr>
@@ -2464,345 +3194,382 @@
       </w:pPr>
     </w:pPrDefault>
   </w:docDefaults>
-  <w:latentStyles w:defLockedState="0" w:defUIPriority="99" w:defSemiHidden="1" w:defUnhideWhenUsed="1" w:defQFormat="0" w:count="267">
-    <w:lsdException w:name="Normal" w:semiHidden="0" w:uiPriority="0" w:unhideWhenUsed="0" w:qFormat="1"/>
-    <w:lsdException w:name="heading 1" w:semiHidden="0" w:uiPriority="9" w:unhideWhenUsed="0" w:qFormat="1"/>
-    <w:lsdException w:name="heading 2" w:uiPriority="9" w:qFormat="1"/>
-    <w:lsdException w:name="heading 3" w:uiPriority="9" w:qFormat="1"/>
-    <w:lsdException w:name="heading 4" w:uiPriority="9" w:qFormat="1"/>
-    <w:lsdException w:name="heading 5" w:uiPriority="9" w:qFormat="1"/>
-    <w:lsdException w:name="heading 6" w:uiPriority="9" w:qFormat="1"/>
-    <w:lsdException w:name="heading 7" w:uiPriority="9" w:qFormat="1"/>
-    <w:lsdException w:name="heading 8" w:uiPriority="9" w:qFormat="1"/>
-    <w:lsdException w:name="heading 9" w:uiPriority="9" w:qFormat="1"/>
-    <w:lsdException w:name="toc 1" w:uiPriority="39"/>
-    <w:lsdException w:name="toc 2" w:uiPriority="39"/>
-    <w:lsdException w:name="toc 3" w:uiPriority="39"/>
-    <w:lsdException w:name="toc 4" w:uiPriority="39"/>
-    <w:lsdException w:name="toc 5" w:uiPriority="39"/>
-    <w:lsdException w:name="toc 6" w:uiPriority="39"/>
-    <w:lsdException w:name="toc 7" w:uiPriority="39"/>
-    <w:lsdException w:name="toc 8" w:uiPriority="39"/>
-    <w:lsdException w:name="toc 9" w:uiPriority="39"/>
-    <w:lsdException w:name="caption" w:uiPriority="35" w:qFormat="1"/>
-    <w:lsdException w:name="Title" w:semiHidden="0" w:uiPriority="10" w:unhideWhenUsed="0" w:qFormat="1"/>
-    <w:lsdException w:name="Default Paragraph Font" w:uiPriority="1"/>
-    <w:lsdException w:name="Subtitle" w:semiHidden="0" w:uiPriority="11" w:unhideWhenUsed="0" w:qFormat="1"/>
-    <w:lsdException w:name="Strong" w:semiHidden="0" w:uiPriority="22" w:unhideWhenUsed="0" w:qFormat="1"/>
-    <w:lsdException w:name="Emphasis" w:semiHidden="0" w:uiPriority="20" w:unhideWhenUsed="0" w:qFormat="1"/>
-    <w:lsdException w:name="Table Grid" w:semiHidden="0" w:uiPriority="39" w:unhideWhenUsed="0"/>
-    <w:lsdException w:name="Placeholder Text" w:unhideWhenUsed="0"/>
-    <w:lsdException w:name="No Spacing" w:semiHidden="0" w:uiPriority="1" w:unhideWhenUsed="0" w:qFormat="1"/>
-    <w:lsdException w:name="Light Shading" w:semiHidden="0" w:uiPriority="60" w:unhideWhenUsed="0"/>
-    <w:lsdException w:name="Light List" w:semiHidden="0" w:uiPriority="61" w:unhideWhenUsed="0"/>
-    <w:lsdException w:name="Light Grid" w:semiHidden="0" w:uiPriority="62" w:unhideWhenUsed="0"/>
-    <w:lsdException w:name="Medium Shading 1" w:semiHidden="0" w:uiPriority="63" w:unhideWhenUsed="0"/>
-    <w:lsdException w:name="Medium Shading 2" w:semiHidden="0" w:uiPriority="64" w:unhideWhenUsed="0"/>
-    <w:lsdException w:name="Medium List 1" w:semiHidden="0" w:uiPriority="65" w:unhideWhenUsed="0"/>
-    <w:lsdException w:name="Medium List 2" w:semiHidden="0" w:uiPriority="66" w:unhideWhenUsed="0"/>
-    <w:lsdException w:name="Medium Grid 1" w:semiHidden="0" w:uiPriority="67" w:unhideWhenUsed="0"/>
-    <w:lsdException w:name="Medium Grid 2" w:semiHidden="0" w:uiPriority="68" w:unhideWhenUsed="0"/>
-    <w:lsdException w:name="Medium Grid 3" w:semiHidden="0" w:uiPriority="69" w:unhideWhenUsed="0"/>
-    <w:lsdException w:name="Dark List" w:semiHidden="0" w:uiPriority="70" w:unhideWhenUsed="0"/>
-    <w:lsdException w:name="Colorful Shading" w:semiHidden="0" w:uiPriority="71" w:unhideWhenUsed="0"/>
-    <w:lsdException w:name="Colorful List" w:semiHidden="0" w:uiPriority="72" w:unhideWhenUsed="0"/>
-    <w:lsdException w:name="Colorful Grid" w:semiHidden="0" w:uiPriority="73" w:unhideWhenUsed="0"/>
-    <w:lsdException w:name="Light Shading Accent 1" w:semiHidden="0" w:uiPriority="60" w:unhideWhenUsed="0"/>
-    <w:lsdException w:name="Light List Accent 1" w:semiHidden="0" w:uiPriority="61" w:unhideWhenUsed="0"/>
-    <w:lsdException w:name="Light Grid Accent 1" w:semiHidden="0" w:uiPriority="62" w:unhideWhenUsed="0"/>
-    <w:lsdException w:name="Medium Shading 1 Accent 1" w:semiHidden="0" w:uiPriority="63" w:unhideWhenUsed="0"/>
-    <w:lsdException w:name="Medium Shading 2 Accent 1" w:semiHidden="0" w:uiPriority="64" w:unhideWhenUsed="0"/>
-    <w:lsdException w:name="Medium List 1 Accent 1" w:semiHidden="0" w:uiPriority="65" w:unhideWhenUsed="0"/>
-    <w:lsdException w:name="Revision" w:unhideWhenUsed="0"/>
-    <w:lsdException w:name="List Paragraph" w:semiHidden="0" w:uiPriority="34" w:unhideWhenUsed="0" w:qFormat="1"/>
-    <w:lsdException w:name="Quote" w:semiHidden="0" w:uiPriority="29" w:unhideWhenUsed="0" w:qFormat="1"/>
-    <w:lsdException w:name="Intense Quote" w:semiHidden="0" w:uiPriority="30" w:unhideWhenUsed="0" w:qFormat="1"/>
-    <w:lsdException w:name="Medium List 2 Accent 1" w:semiHidden="0" w:uiPriority="66" w:unhideWhenUsed="0"/>
-    <w:lsdException w:name="Medium Grid 1 Accent 1" w:semiHidden="0" w:uiPriority="67" w:unhideWhenUsed="0"/>
-    <w:lsdException w:name="Medium Grid 2 Accent 1" w:semiHidden="0" w:uiPriority="68" w:unhideWhenUsed="0"/>
-    <w:lsdException w:name="Medium Grid 3 Accent 1" w:semiHidden="0" w:uiPriority="69" w:unhideWhenUsed="0"/>
-    <w:lsdException w:name="Dark List Accent 1" w:semiHidden="0" w:uiPriority="70" w:unhideWhenUsed="0"/>
-    <w:lsdException w:name="Colorful Shading Accent 1" w:semiHidden="0" w:uiPriority="71" w:unhideWhenUsed="0"/>
-    <w:lsdException w:name="Colorful List Accent 1" w:semiHidden="0" w:uiPriority="72" w:unhideWhenUsed="0"/>
-    <w:lsdException w:name="Colorful Grid Accent 1" w:semiHidden="0" w:uiPriority="73" w:unhideWhenUsed="0"/>
-    <w:lsdException w:name="Light Shading Accent 2" w:semiHidden="0" w:uiPriority="60" w:unhideWhenUsed="0"/>
-    <w:lsdException w:name="Light List Accent 2" w:semiHidden="0" w:uiPriority="61" w:unhideWhenUsed="0"/>
-    <w:lsdException w:name="Light Grid Accent 2" w:semiHidden="0" w:uiPriority="62" w:unhideWhenUsed="0"/>
-    <w:lsdException w:name="Medium Shading 1 Accent 2" w:semiHidden="0" w:uiPriority="63" w:unhideWhenUsed="0"/>
-    <w:lsdException w:name="Medium Shading 2 Accent 2" w:semiHidden="0" w:uiPriority="64" w:unhideWhenUsed="0"/>
-    <w:lsdException w:name="Medium List 1 Accent 2" w:semiHidden="0" w:uiPriority="65" w:unhideWhenUsed="0"/>
-    <w:lsdException w:name="Medium List 2 Accent 2" w:semiHidden="0" w:uiPriority="66" w:unhideWhenUsed="0"/>
-    <w:lsdException w:name="Medium Grid 1 Accent 2" w:semiHidden="0" w:uiPriority="67" w:unhideWhenUsed="0"/>
-    <w:lsdException w:name="Medium Grid 2 Accent 2" w:semiHidden="0" w:uiPriority="68" w:unhideWhenUsed="0"/>
-    <w:lsdException w:name="Medium Grid 3 Accent 2" w:semiHidden="0" w:uiPriority="69" w:unhideWhenUsed="0"/>
-    <w:lsdException w:name="Dark List Accent 2" w:semiHidden="0" w:uiPriority="70" w:unhideWhenUsed="0"/>
-    <w:lsdException w:name="Colorful Shading Accent 2" w:semiHidden="0" w:uiPriority="71" w:unhideWhenUsed="0"/>
-    <w:lsdException w:name="Colorful List Accent 2" w:semiHidden="0" w:uiPriority="72" w:unhideWhenUsed="0"/>
-    <w:lsdException w:name="Colorful Grid Accent 2" w:semiHidden="0" w:uiPriority="73" w:unhideWhenUsed="0"/>
-    <w:lsdException w:name="Light Shading Accent 3" w:semiHidden="0" w:uiPriority="60" w:unhideWhenUsed="0"/>
-    <w:lsdException w:name="Light List Accent 3" w:semiHidden="0" w:uiPriority="61" w:unhideWhenUsed="0"/>
-    <w:lsdException w:name="Light Grid Accent 3" w:semiHidden="0" w:uiPriority="62" w:unhideWhenUsed="0"/>
-    <w:lsdException w:name="Medium Shading 1 Accent 3" w:semiHidden="0" w:uiPriority="63" w:unhideWhenUsed="0"/>
-    <w:lsdException w:name="Medium Shading 2 Accent 3" w:semiHidden="0" w:uiPriority="64" w:unhideWhenUsed="0"/>
-    <w:lsdException w:name="Medium List 1 Accent 3" w:semiHidden="0" w:uiPriority="65" w:unhideWhenUsed="0"/>
-    <w:lsdException w:name="Medium List 2 Accent 3" w:semiHidden="0" w:uiPriority="66" w:unhideWhenUsed="0"/>
-    <w:lsdException w:name="Medium Grid 1 Accent 3" w:semiHidden="0" w:uiPriority="67" w:unhideWhenUsed="0"/>
-    <w:lsdException w:name="Medium Grid 2 Accent 3" w:semiHidden="0" w:uiPriority="68" w:unhideWhenUsed="0"/>
-    <w:lsdException w:name="Medium Grid 3 Accent 3" w:semiHidden="0" w:uiPriority="69" w:unhideWhenUsed="0"/>
-    <w:lsdException w:name="Dark List Accent 3" w:semiHidden="0" w:uiPriority="70" w:unhideWhenUsed="0"/>
-    <w:lsdException w:name="Colorful Shading Accent 3" w:semiHidden="0" w:uiPriority="71" w:unhideWhenUsed="0"/>
-    <w:lsdException w:name="Colorful List Accent 3" w:semiHidden="0" w:uiPriority="72" w:unhideWhenUsed="0"/>
-    <w:lsdException w:name="Colorful Grid Accent 3" w:semiHidden="0" w:uiPriority="73" w:unhideWhenUsed="0"/>
-    <w:lsdException w:name="Light Shading Accent 4" w:semiHidden="0" w:uiPriority="60" w:unhideWhenUsed="0"/>
-    <w:lsdException w:name="Light List Accent 4" w:semiHidden="0" w:uiPriority="61" w:unhideWhenUsed="0"/>
-    <w:lsdException w:name="Light Grid Accent 4" w:semiHidden="0" w:uiPriority="62" w:unhideWhenUsed="0"/>
-    <w:lsdException w:name="Medium Shading 1 Accent 4" w:semiHidden="0" w:uiPriority="63" w:unhideWhenUsed="0"/>
-    <w:lsdException w:name="Medium Shading 2 Accent 4" w:semiHidden="0" w:uiPriority="64" w:unhideWhenUsed="0"/>
-    <w:lsdException w:name="Medium List 1 Accent 4" w:semiHidden="0" w:uiPriority="65" w:unhideWhenUsed="0"/>
-    <w:lsdException w:name="Medium List 2 Accent 4" w:semiHidden="0" w:uiPriority="66" w:unhideWhenUsed="0"/>
-    <w:lsdException w:name="Medium Grid 1 Accent 4" w:semiHidden="0" w:uiPriority="67" w:unhideWhenUsed="0"/>
-    <w:lsdException w:name="Medium Grid 2 Accent 4" w:semiHidden="0" w:uiPriority="68" w:unhideWhenUsed="0"/>
-    <w:lsdException w:name="Medium Grid 3 Accent 4" w:semiHidden="0" w:uiPriority="69" w:unhideWhenUsed="0"/>
-    <w:lsdException w:name="Dark List Accent 4" w:semiHidden="0" w:uiPriority="70" w:unhideWhenUsed="0"/>
-    <w:lsdException w:name="Colorful Shading Accent 4" w:semiHidden="0" w:uiPriority="71" w:unhideWhenUsed="0"/>
-    <w:lsdException w:name="Colorful List Accent 4" w:semiHidden="0" w:uiPriority="72" w:unhideWhenUsed="0"/>
-    <w:lsdException w:name="Colorful Grid Accent 4" w:semiHidden="0" w:uiPriority="73" w:unhideWhenUsed="0"/>
-    <w:lsdException w:name="Light Shading Accent 5" w:semiHidden="0" w:uiPriority="60" w:unhideWhenUsed="0"/>
-    <w:lsdException w:name="Light List Accent 5" w:semiHidden="0" w:uiPriority="61" w:unhideWhenUsed="0"/>
-    <w:lsdException w:name="Light Grid Accent 5" w:semiHidden="0" w:uiPriority="62" w:unhideWhenUsed="0"/>
-    <w:lsdException w:name="Medium Shading 1 Accent 5" w:semiHidden="0" w:uiPriority="63" w:unhideWhenUsed="0"/>
-    <w:lsdException w:name="Medium Shading 2 Accent 5" w:semiHidden="0" w:uiPriority="64" w:unhideWhenUsed="0"/>
-    <w:lsdException w:name="Medium List 1 Accent 5" w:semiHidden="0" w:uiPriority="65" w:unhideWhenUsed="0"/>
-    <w:lsdException w:name="Medium List 2 Accent 5" w:semiHidden="0" w:uiPriority="66" w:unhideWhenUsed="0"/>
-    <w:lsdException w:name="Medium Grid 1 Accent 5" w:semiHidden="0" w:uiPriority="67" w:unhideWhenUsed="0"/>
-    <w:lsdException w:name="Medium Grid 2 Accent 5" w:semiHidden="0" w:uiPriority="68" w:unhideWhenUsed="0"/>
-    <w:lsdException w:name="Medium Grid 3 Accent 5" w:semiHidden="0" w:uiPriority="69" w:unhideWhenUsed="0"/>
-    <w:lsdException w:name="Dark List Accent 5" w:semiHidden="0" w:uiPriority="70" w:unhideWhenUsed="0"/>
-    <w:lsdException w:name="Colorful Shading Accent 5" w:semiHidden="0" w:uiPriority="71" w:unhideWhenUsed="0"/>
-    <w:lsdException w:name="Colorful List Accent 5" w:semiHidden="0" w:uiPriority="72" w:unhideWhenUsed="0"/>
-    <w:lsdException w:name="Colorful Grid Accent 5" w:semiHidden="0" w:uiPriority="73" w:unhideWhenUsed="0"/>
-    <w:lsdException w:name="Light Shading Accent 6" w:semiHidden="0" w:uiPriority="60" w:unhideWhenUsed="0"/>
-    <w:lsdException w:name="Light List Accent 6" w:semiHidden="0" w:uiPriority="61" w:unhideWhenUsed="0"/>
-    <w:lsdException w:name="Light Grid Accent 6" w:semiHidden="0" w:uiPriority="62" w:unhideWhenUsed="0"/>
-    <w:lsdException w:name="Medium Shading 1 Accent 6" w:semiHidden="0" w:uiPriority="63" w:unhideWhenUsed="0"/>
-    <w:lsdException w:name="Medium Shading 2 Accent 6" w:semiHidden="0" w:uiPriority="64" w:unhideWhenUsed="0"/>
-    <w:lsdException w:name="Medium List 1 Accent 6" w:semiHidden="0" w:uiPriority="65" w:unhideWhenUsed="0"/>
-    <w:lsdException w:name="Medium List 2 Accent 6" w:semiHidden="0" w:uiPriority="66" w:unhideWhenUsed="0"/>
-    <w:lsdException w:name="Medium Grid 1 Accent 6" w:semiHidden="0" w:uiPriority="67" w:unhideWhenUsed="0"/>
-    <w:lsdException w:name="Medium Grid 2 Accent 6" w:semiHidden="0" w:uiPriority="68" w:unhideWhenUsed="0"/>
-    <w:lsdException w:name="Medium Grid 3 Accent 6" w:semiHidden="0" w:uiPriority="69" w:unhideWhenUsed="0"/>
-    <w:lsdException w:name="Dark List Accent 6" w:semiHidden="0" w:uiPriority="70" w:unhideWhenUsed="0"/>
-    <w:lsdException w:name="Colorful Shading Accent 6" w:semiHidden="0" w:uiPriority="71" w:unhideWhenUsed="0"/>
-    <w:lsdException w:name="Colorful List Accent 6" w:semiHidden="0" w:uiPriority="72" w:unhideWhenUsed="0"/>
-    <w:lsdException w:name="Colorful Grid Accent 6" w:semiHidden="0" w:uiPriority="73" w:unhideWhenUsed="0"/>
-    <w:lsdException w:name="Subtle Emphasis" w:semiHidden="0" w:uiPriority="19" w:unhideWhenUsed="0" w:qFormat="1"/>
-    <w:lsdException w:name="Intense Emphasis" w:semiHidden="0" w:uiPriority="21" w:unhideWhenUsed="0" w:qFormat="1"/>
-    <w:lsdException w:name="Subtle Reference" w:semiHidden="0" w:uiPriority="31" w:unhideWhenUsed="0" w:qFormat="1"/>
-    <w:lsdException w:name="Intense Reference" w:semiHidden="0" w:uiPriority="32" w:unhideWhenUsed="0" w:qFormat="1"/>
-    <w:lsdException w:name="Book Title" w:semiHidden="0" w:uiPriority="33" w:unhideWhenUsed="0" w:qFormat="1"/>
-    <w:lsdException w:name="Bibliography" w:uiPriority="37"/>
-    <w:lsdException w:name="TOC Heading" w:uiPriority="39" w:qFormat="1"/>
-  </w:latentStyles>
-  <w:style w:type="paragraph" w:default="1" w:styleId="Normal">
-    <w:name w:val="Normal"/>
-    <w:qFormat/>
-  </w:style>
-  <w:style w:type="character" w:default="1" w:styleId="DefaultParagraphFont">
-    <w:name w:val="Default Paragraph Font"/>
-    <w:uiPriority w:val="1"/>
-    <w:semiHidden/>
-    <w:unhideWhenUsed/>
-  </w:style>
-  <w:style w:type="table" w:default="1" w:styleId="TableNormal">
-    <w:name w:val="Normal Table"/>
-    <w:uiPriority w:val="99"/>
-    <w:semiHidden/>
-    <w:unhideWhenUsed/>
-    <w:tblPr>
-      <w:tblInd w:w="0" w:type="dxa"/>
-      <w:tblCellMar>
-        <w:top w:w="0" w:type="dxa"/>
-        <w:left w:w="108" w:type="dxa"/>
-        <w:bottom w:w="0" w:type="dxa"/>
-        <w:right w:w="108" w:type="dxa"/>
-      </w:tblCellMar>
-    </w:tblPr>
-  </w:style>
-  <w:style w:type="numbering" w:default="1" w:styleId="NoList">
-    <w:name w:val="No List"/>
-    <w:uiPriority w:val="99"/>
-    <w:semiHidden/>
-    <w:unhideWhenUsed/>
-  </w:style>
-  <w:style w:type="paragraph" w:styleId="ListParagraph">
-    <w:name w:val="List Paragraph"/>
-    <w:basedOn w:val="Normal"/>
-    <w:uiPriority w:val="34"/>
-    <w:qFormat/>
-    <w:rsid w:val="009A59B3"/>
-    <w:pPr>
-      <w:ind w:left="720"/>
-      <w:contextualSpacing/>
-    </w:pPr>
-  </w:style>
-</w:styles>
-</file>
-
-<file path=word/stylesWithEffects.xml><?xml version="1.0" encoding="utf-8"?>
-<w:styles xmlns:wpc="http://schemas.microsoft.com/office/word/2010/wordprocessingCanvas" xmlns:mc="http://schemas.openxmlformats.org/markup-compatibility/2006" xmlns:o="urn:schemas-microsoft-com:office:office" xmlns:r="http://schemas.openxmlformats.org/officeDocument/2006/relationships" xmlns:m="http://schemas.openxmlformats.org/officeDocument/2006/math" xmlns:v="urn:schemas-microsoft-com:vml" xmlns:wp14="http://schemas.microsoft.com/office/word/2010/wordprocessingDrawing" xmlns:wp="http://schemas.openxmlformats.org/drawingml/2006/wordprocessingDrawing" xmlns:w10="urn:schemas-microsoft-com:office:word" xmlns:w="http://schemas.openxmlformats.org/wordprocessingml/2006/main" xmlns:w14="http://schemas.microsoft.com/office/word/2010/wordml" xmlns:wpg="http://schemas.microsoft.com/office/word/2010/wordprocessingGroup" xmlns:wpi="http://schemas.microsoft.com/office/word/2010/wordprocessingInk" xmlns:wne="http://schemas.microsoft.com/office/word/2006/wordml" xmlns:wps="http://schemas.microsoft.com/office/word/2010/wordprocessingShape" mc:Ignorable="w14 wp14">
-  <w:docDefaults>
-    <w:rPrDefault>
-      <w:rPr>
-        <w:rFonts w:asciiTheme="minorHAnsi" w:eastAsiaTheme="minorHAnsi" w:hAnsiTheme="minorHAnsi" w:cstheme="minorBidi"/>
-        <w:sz w:val="22"/>
-        <w:szCs w:val="22"/>
-        <w:lang w:val="en-US" w:eastAsia="en-US" w:bidi="ar-SA"/>
-      </w:rPr>
-    </w:rPrDefault>
-    <w:pPrDefault>
-      <w:pPr>
-        <w:spacing w:after="160" w:line="259" w:lineRule="auto"/>
-      </w:pPr>
-    </w:pPrDefault>
-  </w:docDefaults>
-  <w:latentStyles w:defLockedState="0" w:defUIPriority="99" w:defSemiHidden="1" w:defUnhideWhenUsed="1" w:defQFormat="0" w:count="267">
-    <w:lsdException w:name="Normal" w:semiHidden="0" w:uiPriority="0" w:unhideWhenUsed="0" w:qFormat="1"/>
-    <w:lsdException w:name="heading 1" w:semiHidden="0" w:uiPriority="9" w:unhideWhenUsed="0" w:qFormat="1"/>
-    <w:lsdException w:name="heading 2" w:uiPriority="9" w:qFormat="1"/>
-    <w:lsdException w:name="heading 3" w:uiPriority="9" w:qFormat="1"/>
-    <w:lsdException w:name="heading 4" w:uiPriority="9" w:qFormat="1"/>
-    <w:lsdException w:name="heading 5" w:uiPriority="9" w:qFormat="1"/>
-    <w:lsdException w:name="heading 6" w:uiPriority="9" w:qFormat="1"/>
-    <w:lsdException w:name="heading 7" w:uiPriority="9" w:qFormat="1"/>
-    <w:lsdException w:name="heading 8" w:uiPriority="9" w:qFormat="1"/>
-    <w:lsdException w:name="heading 9" w:uiPriority="9" w:qFormat="1"/>
-    <w:lsdException w:name="toc 1" w:uiPriority="39"/>
-    <w:lsdException w:name="toc 2" w:uiPriority="39"/>
-    <w:lsdException w:name="toc 3" w:uiPriority="39"/>
-    <w:lsdException w:name="toc 4" w:uiPriority="39"/>
-    <w:lsdException w:name="toc 5" w:uiPriority="39"/>
-    <w:lsdException w:name="toc 6" w:uiPriority="39"/>
-    <w:lsdException w:name="toc 7" w:uiPriority="39"/>
-    <w:lsdException w:name="toc 8" w:uiPriority="39"/>
-    <w:lsdException w:name="toc 9" w:uiPriority="39"/>
-    <w:lsdException w:name="caption" w:uiPriority="35" w:qFormat="1"/>
-    <w:lsdException w:name="Title" w:semiHidden="0" w:uiPriority="10" w:unhideWhenUsed="0" w:qFormat="1"/>
-    <w:lsdException w:name="Default Paragraph Font" w:uiPriority="1"/>
-    <w:lsdException w:name="Subtitle" w:semiHidden="0" w:uiPriority="11" w:unhideWhenUsed="0" w:qFormat="1"/>
-    <w:lsdException w:name="Strong" w:semiHidden="0" w:uiPriority="22" w:unhideWhenUsed="0" w:qFormat="1"/>
-    <w:lsdException w:name="Emphasis" w:semiHidden="0" w:uiPriority="20" w:unhideWhenUsed="0" w:qFormat="1"/>
-    <w:lsdException w:name="Table Grid" w:semiHidden="0" w:uiPriority="39" w:unhideWhenUsed="0"/>
-    <w:lsdException w:name="Placeholder Text" w:unhideWhenUsed="0"/>
-    <w:lsdException w:name="No Spacing" w:semiHidden="0" w:uiPriority="1" w:unhideWhenUsed="0" w:qFormat="1"/>
-    <w:lsdException w:name="Light Shading" w:semiHidden="0" w:uiPriority="60" w:unhideWhenUsed="0"/>
-    <w:lsdException w:name="Light List" w:semiHidden="0" w:uiPriority="61" w:unhideWhenUsed="0"/>
-    <w:lsdException w:name="Light Grid" w:semiHidden="0" w:uiPriority="62" w:unhideWhenUsed="0"/>
-    <w:lsdException w:name="Medium Shading 1" w:semiHidden="0" w:uiPriority="63" w:unhideWhenUsed="0"/>
-    <w:lsdException w:name="Medium Shading 2" w:semiHidden="0" w:uiPriority="64" w:unhideWhenUsed="0"/>
-    <w:lsdException w:name="Medium List 1" w:semiHidden="0" w:uiPriority="65" w:unhideWhenUsed="0"/>
-    <w:lsdException w:name="Medium List 2" w:semiHidden="0" w:uiPriority="66" w:unhideWhenUsed="0"/>
-    <w:lsdException w:name="Medium Grid 1" w:semiHidden="0" w:uiPriority="67" w:unhideWhenUsed="0"/>
-    <w:lsdException w:name="Medium Grid 2" w:semiHidden="0" w:uiPriority="68" w:unhideWhenUsed="0"/>
-    <w:lsdException w:name="Medium Grid 3" w:semiHidden="0" w:uiPriority="69" w:unhideWhenUsed="0"/>
-    <w:lsdException w:name="Dark List" w:semiHidden="0" w:uiPriority="70" w:unhideWhenUsed="0"/>
-    <w:lsdException w:name="Colorful Shading" w:semiHidden="0" w:uiPriority="71" w:unhideWhenUsed="0"/>
-    <w:lsdException w:name="Colorful List" w:semiHidden="0" w:uiPriority="72" w:unhideWhenUsed="0"/>
-    <w:lsdException w:name="Colorful Grid" w:semiHidden="0" w:uiPriority="73" w:unhideWhenUsed="0"/>
-    <w:lsdException w:name="Light Shading Accent 1" w:semiHidden="0" w:uiPriority="60" w:unhideWhenUsed="0"/>
-    <w:lsdException w:name="Light List Accent 1" w:semiHidden="0" w:uiPriority="61" w:unhideWhenUsed="0"/>
-    <w:lsdException w:name="Light Grid Accent 1" w:semiHidden="0" w:uiPriority="62" w:unhideWhenUsed="0"/>
-    <w:lsdException w:name="Medium Shading 1 Accent 1" w:semiHidden="0" w:uiPriority="63" w:unhideWhenUsed="0"/>
-    <w:lsdException w:name="Medium Shading 2 Accent 1" w:semiHidden="0" w:uiPriority="64" w:unhideWhenUsed="0"/>
-    <w:lsdException w:name="Medium List 1 Accent 1" w:semiHidden="0" w:uiPriority="65" w:unhideWhenUsed="0"/>
-    <w:lsdException w:name="Revision" w:unhideWhenUsed="0"/>
-    <w:lsdException w:name="List Paragraph" w:semiHidden="0" w:uiPriority="34" w:unhideWhenUsed="0" w:qFormat="1"/>
-    <w:lsdException w:name="Quote" w:semiHidden="0" w:uiPriority="29" w:unhideWhenUsed="0" w:qFormat="1"/>
-    <w:lsdException w:name="Intense Quote" w:semiHidden="0" w:uiPriority="30" w:unhideWhenUsed="0" w:qFormat="1"/>
-    <w:lsdException w:name="Medium List 2 Accent 1" w:semiHidden="0" w:uiPriority="66" w:unhideWhenUsed="0"/>
-    <w:lsdException w:name="Medium Grid 1 Accent 1" w:semiHidden="0" w:uiPriority="67" w:unhideWhenUsed="0"/>
-    <w:lsdException w:name="Medium Grid 2 Accent 1" w:semiHidden="0" w:uiPriority="68" w:unhideWhenUsed="0"/>
-    <w:lsdException w:name="Medium Grid 3 Accent 1" w:semiHidden="0" w:uiPriority="69" w:unhideWhenUsed="0"/>
-    <w:lsdException w:name="Dark List Accent 1" w:semiHidden="0" w:uiPriority="70" w:unhideWhenUsed="0"/>
-    <w:lsdException w:name="Colorful Shading Accent 1" w:semiHidden="0" w:uiPriority="71" w:unhideWhenUsed="0"/>
-    <w:lsdException w:name="Colorful List Accent 1" w:semiHidden="0" w:uiPriority="72" w:unhideWhenUsed="0"/>
-    <w:lsdException w:name="Colorful Grid Accent 1" w:semiHidden="0" w:uiPriority="73" w:unhideWhenUsed="0"/>
-    <w:lsdException w:name="Light Shading Accent 2" w:semiHidden="0" w:uiPriority="60" w:unhideWhenUsed="0"/>
-    <w:lsdException w:name="Light List Accent 2" w:semiHidden="0" w:uiPriority="61" w:unhideWhenUsed="0"/>
-    <w:lsdException w:name="Light Grid Accent 2" w:semiHidden="0" w:uiPriority="62" w:unhideWhenUsed="0"/>
-    <w:lsdException w:name="Medium Shading 1 Accent 2" w:semiHidden="0" w:uiPriority="63" w:unhideWhenUsed="0"/>
-    <w:lsdException w:name="Medium Shading 2 Accent 2" w:semiHidden="0" w:uiPriority="64" w:unhideWhenUsed="0"/>
-    <w:lsdException w:name="Medium List 1 Accent 2" w:semiHidden="0" w:uiPriority="65" w:unhideWhenUsed="0"/>
-    <w:lsdException w:name="Medium List 2 Accent 2" w:semiHidden="0" w:uiPriority="66" w:unhideWhenUsed="0"/>
-    <w:lsdException w:name="Medium Grid 1 Accent 2" w:semiHidden="0" w:uiPriority="67" w:unhideWhenUsed="0"/>
-    <w:lsdException w:name="Medium Grid 2 Accent 2" w:semiHidden="0" w:uiPriority="68" w:unhideWhenUsed="0"/>
-    <w:lsdException w:name="Medium Grid 3 Accent 2" w:semiHidden="0" w:uiPriority="69" w:unhideWhenUsed="0"/>
-    <w:lsdException w:name="Dark List Accent 2" w:semiHidden="0" w:uiPriority="70" w:unhideWhenUsed="0"/>
-    <w:lsdException w:name="Colorful Shading Accent 2" w:semiHidden="0" w:uiPriority="71" w:unhideWhenUsed="0"/>
-    <w:lsdException w:name="Colorful List Accent 2" w:semiHidden="0" w:uiPriority="72" w:unhideWhenUsed="0"/>
-    <w:lsdException w:name="Colorful Grid Accent 2" w:semiHidden="0" w:uiPriority="73" w:unhideWhenUsed="0"/>
-    <w:lsdException w:name="Light Shading Accent 3" w:semiHidden="0" w:uiPriority="60" w:unhideWhenUsed="0"/>
-    <w:lsdException w:name="Light List Accent 3" w:semiHidden="0" w:uiPriority="61" w:unhideWhenUsed="0"/>
-    <w:lsdException w:name="Light Grid Accent 3" w:semiHidden="0" w:uiPriority="62" w:unhideWhenUsed="0"/>
-    <w:lsdException w:name="Medium Shading 1 Accent 3" w:semiHidden="0" w:uiPriority="63" w:unhideWhenUsed="0"/>
-    <w:lsdException w:name="Medium Shading 2 Accent 3" w:semiHidden="0" w:uiPriority="64" w:unhideWhenUsed="0"/>
-    <w:lsdException w:name="Medium List 1 Accent 3" w:semiHidden="0" w:uiPriority="65" w:unhideWhenUsed="0"/>
-    <w:lsdException w:name="Medium List 2 Accent 3" w:semiHidden="0" w:uiPriority="66" w:unhideWhenUsed="0"/>
-    <w:lsdException w:name="Medium Grid 1 Accent 3" w:semiHidden="0" w:uiPriority="67" w:unhideWhenUsed="0"/>
-    <w:lsdException w:name="Medium Grid 2 Accent 3" w:semiHidden="0" w:uiPriority="68" w:unhideWhenUsed="0"/>
-    <w:lsdException w:name="Medium Grid 3 Accent 3" w:semiHidden="0" w:uiPriority="69" w:unhideWhenUsed="0"/>
-    <w:lsdException w:name="Dark List Accent 3" w:semiHidden="0" w:uiPriority="70" w:unhideWhenUsed="0"/>
-    <w:lsdException w:name="Colorful Shading Accent 3" w:semiHidden="0" w:uiPriority="71" w:unhideWhenUsed="0"/>
-    <w:lsdException w:name="Colorful List Accent 3" w:semiHidden="0" w:uiPriority="72" w:unhideWhenUsed="0"/>
-    <w:lsdException w:name="Colorful Grid Accent 3" w:semiHidden="0" w:uiPriority="73" w:unhideWhenUsed="0"/>
-    <w:lsdException w:name="Light Shading Accent 4" w:semiHidden="0" w:uiPriority="60" w:unhideWhenUsed="0"/>
-    <w:lsdException w:name="Light List Accent 4" w:semiHidden="0" w:uiPriority="61" w:unhideWhenUsed="0"/>
-    <w:lsdException w:name="Light Grid Accent 4" w:semiHidden="0" w:uiPriority="62" w:unhideWhenUsed="0"/>
-    <w:lsdException w:name="Medium Shading 1 Accent 4" w:semiHidden="0" w:uiPriority="63" w:unhideWhenUsed="0"/>
-    <w:lsdException w:name="Medium Shading 2 Accent 4" w:semiHidden="0" w:uiPriority="64" w:unhideWhenUsed="0"/>
-    <w:lsdException w:name="Medium List 1 Accent 4" w:semiHidden="0" w:uiPriority="65" w:unhideWhenUsed="0"/>
-    <w:lsdException w:name="Medium List 2 Accent 4" w:semiHidden="0" w:uiPriority="66" w:unhideWhenUsed="0"/>
-    <w:lsdException w:name="Medium Grid 1 Accent 4" w:semiHidden="0" w:uiPriority="67" w:unhideWhenUsed="0"/>
-    <w:lsdException w:name="Medium Grid 2 Accent 4" w:semiHidden="0" w:uiPriority="68" w:unhideWhenUsed="0"/>
-    <w:lsdException w:name="Medium Grid 3 Accent 4" w:semiHidden="0" w:uiPriority="69" w:unhideWhenUsed="0"/>
-    <w:lsdException w:name="Dark List Accent 4" w:semiHidden="0" w:uiPriority="70" w:unhideWhenUsed="0"/>
-    <w:lsdException w:name="Colorful Shading Accent 4" w:semiHidden="0" w:uiPriority="71" w:unhideWhenUsed="0"/>
-    <w:lsdException w:name="Colorful List Accent 4" w:semiHidden="0" w:uiPriority="72" w:unhideWhenUsed="0"/>
-    <w:lsdException w:name="Colorful Grid Accent 4" w:semiHidden="0" w:uiPriority="73" w:unhideWhenUsed="0"/>
-    <w:lsdException w:name="Light Shading Accent 5" w:semiHidden="0" w:uiPriority="60" w:unhideWhenUsed="0"/>
-    <w:lsdException w:name="Light List Accent 5" w:semiHidden="0" w:uiPriority="61" w:unhideWhenUsed="0"/>
-    <w:lsdException w:name="Light Grid Accent 5" w:semiHidden="0" w:uiPriority="62" w:unhideWhenUsed="0"/>
-    <w:lsdException w:name="Medium Shading 1 Accent 5" w:semiHidden="0" w:uiPriority="63" w:unhideWhenUsed="0"/>
-    <w:lsdException w:name="Medium Shading 2 Accent 5" w:semiHidden="0" w:uiPriority="64" w:unhideWhenUsed="0"/>
-    <w:lsdException w:name="Medium List 1 Accent 5" w:semiHidden="0" w:uiPriority="65" w:unhideWhenUsed="0"/>
-    <w:lsdException w:name="Medium List 2 Accent 5" w:semiHidden="0" w:uiPriority="66" w:unhideWhenUsed="0"/>
-    <w:lsdException w:name="Medium Grid 1 Accent 5" w:semiHidden="0" w:uiPriority="67" w:unhideWhenUsed="0"/>
-    <w:lsdException w:name="Medium Grid 2 Accent 5" w:semiHidden="0" w:uiPriority="68" w:unhideWhenUsed="0"/>
-    <w:lsdException w:name="Medium Grid 3 Accent 5" w:semiHidden="0" w:uiPriority="69" w:unhideWhenUsed="0"/>
-    <w:lsdException w:name="Dark List Accent 5" w:semiHidden="0" w:uiPriority="70" w:unhideWhenUsed="0"/>
-    <w:lsdException w:name="Colorful Shading Accent 5" w:semiHidden="0" w:uiPriority="71" w:unhideWhenUsed="0"/>
-    <w:lsdException w:name="Colorful List Accent 5" w:semiHidden="0" w:uiPriority="72" w:unhideWhenUsed="0"/>
-    <w:lsdException w:name="Colorful Grid Accent 5" w:semiHidden="0" w:uiPriority="73" w:unhideWhenUsed="0"/>
-    <w:lsdException w:name="Light Shading Accent 6" w:semiHidden="0" w:uiPriority="60" w:unhideWhenUsed="0"/>
-    <w:lsdException w:name="Light List Accent 6" w:semiHidden="0" w:uiPriority="61" w:unhideWhenUsed="0"/>
-    <w:lsdException w:name="Light Grid Accent 6" w:semiHidden="0" w:uiPriority="62" w:unhideWhenUsed="0"/>
-    <w:lsdException w:name="Medium Shading 1 Accent 6" w:semiHidden="0" w:uiPriority="63" w:unhideWhenUsed="0"/>
-    <w:lsdException w:name="Medium Shading 2 Accent 6" w:semiHidden="0" w:uiPriority="64" w:unhideWhenUsed="0"/>
-    <w:lsdException w:name="Medium List 1 Accent 6" w:semiHidden="0" w:uiPriority="65" w:unhideWhenUsed="0"/>
-    <w:lsdException w:name="Medium List 2 Accent 6" w:semiHidden="0" w:uiPriority="66" w:unhideWhenUsed="0"/>
-    <w:lsdException w:name="Medium Grid 1 Accent 6" w:semiHidden="0" w:uiPriority="67" w:unhideWhenUsed="0"/>
-    <w:lsdException w:name="Medium Grid 2 Accent 6" w:semiHidden="0" w:uiPriority="68" w:unhideWhenUsed="0"/>
-    <w:lsdException w:name="Medium Grid 3 Accent 6" w:semiHidden="0" w:uiPriority="69" w:unhideWhenUsed="0"/>
-    <w:lsdException w:name="Dark List Accent 6" w:semiHidden="0" w:uiPriority="70" w:unhideWhenUsed="0"/>
-    <w:lsdException w:name="Colorful Shading Accent 6" w:semiHidden="0" w:uiPriority="71" w:unhideWhenUsed="0"/>
-    <w:lsdException w:name="Colorful List Accent 6" w:semiHidden="0" w:uiPriority="72" w:unhideWhenUsed="0"/>
-    <w:lsdException w:name="Colorful Grid Accent 6" w:semiHidden="0" w:uiPriority="73" w:unhideWhenUsed="0"/>
-    <w:lsdException w:name="Subtle Emphasis" w:semiHidden="0" w:uiPriority="19" w:unhideWhenUsed="0" w:qFormat="1"/>
-    <w:lsdException w:name="Intense Emphasis" w:semiHidden="0" w:uiPriority="21" w:unhideWhenUsed="0" w:qFormat="1"/>
-    <w:lsdException w:name="Subtle Reference" w:semiHidden="0" w:uiPriority="31" w:unhideWhenUsed="0" w:qFormat="1"/>
-    <w:lsdException w:name="Intense Reference" w:semiHidden="0" w:uiPriority="32" w:unhideWhenUsed="0" w:qFormat="1"/>
-    <w:lsdException w:name="Book Title" w:semiHidden="0" w:uiPriority="33" w:unhideWhenUsed="0" w:qFormat="1"/>
-    <w:lsdException w:name="Bibliography" w:uiPriority="37"/>
-    <w:lsdException w:name="TOC Heading" w:uiPriority="39" w:qFormat="1"/>
+  <w:latentStyles w:defLockedState="0" w:defUIPriority="99" w:defSemiHidden="0" w:defUnhideWhenUsed="0" w:defQFormat="0" w:count="375">
+    <w:lsdException w:name="Normal" w:uiPriority="0" w:qFormat="1"/>
+    <w:lsdException w:name="heading 1" w:uiPriority="9" w:qFormat="1"/>
+    <w:lsdException w:name="heading 2" w:semiHidden="1" w:uiPriority="9" w:unhideWhenUsed="1" w:qFormat="1"/>
+    <w:lsdException w:name="heading 3" w:semiHidden="1" w:uiPriority="9" w:unhideWhenUsed="1" w:qFormat="1"/>
+    <w:lsdException w:name="heading 4" w:semiHidden="1" w:uiPriority="9" w:unhideWhenUsed="1" w:qFormat="1"/>
+    <w:lsdException w:name="heading 5" w:semiHidden="1" w:uiPriority="9" w:unhideWhenUsed="1" w:qFormat="1"/>
+    <w:lsdException w:name="heading 6" w:semiHidden="1" w:uiPriority="9" w:unhideWhenUsed="1" w:qFormat="1"/>
+    <w:lsdException w:name="heading 7" w:semiHidden="1" w:uiPriority="9" w:unhideWhenUsed="1" w:qFormat="1"/>
+    <w:lsdException w:name="heading 8" w:semiHidden="1" w:uiPriority="9" w:unhideWhenUsed="1" w:qFormat="1"/>
+    <w:lsdException w:name="heading 9" w:semiHidden="1" w:uiPriority="9" w:unhideWhenUsed="1" w:qFormat="1"/>
+    <w:lsdException w:name="index 1" w:semiHidden="1" w:unhideWhenUsed="1"/>
+    <w:lsdException w:name="index 2" w:semiHidden="1" w:unhideWhenUsed="1"/>
+    <w:lsdException w:name="index 3" w:semiHidden="1" w:unhideWhenUsed="1"/>
+    <w:lsdException w:name="index 4" w:semiHidden="1" w:unhideWhenUsed="1"/>
+    <w:lsdException w:name="index 5" w:semiHidden="1" w:unhideWhenUsed="1"/>
+    <w:lsdException w:name="index 6" w:semiHidden="1" w:unhideWhenUsed="1"/>
+    <w:lsdException w:name="index 7" w:semiHidden="1" w:unhideWhenUsed="1"/>
+    <w:lsdException w:name="index 8" w:semiHidden="1" w:unhideWhenUsed="1"/>
+    <w:lsdException w:name="index 9" w:semiHidden="1" w:unhideWhenUsed="1"/>
+    <w:lsdException w:name="toc 1" w:semiHidden="1" w:uiPriority="39" w:unhideWhenUsed="1"/>
+    <w:lsdException w:name="toc 2" w:semiHidden="1" w:uiPriority="39" w:unhideWhenUsed="1"/>
+    <w:lsdException w:name="toc 3" w:semiHidden="1" w:uiPriority="39" w:unhideWhenUsed="1"/>
+    <w:lsdException w:name="toc 4" w:semiHidden="1" w:uiPriority="39" w:unhideWhenUsed="1"/>
+    <w:lsdException w:name="toc 5" w:semiHidden="1" w:uiPriority="39" w:unhideWhenUsed="1"/>
+    <w:lsdException w:name="toc 6" w:semiHidden="1" w:uiPriority="39" w:unhideWhenUsed="1"/>
+    <w:lsdException w:name="toc 7" w:semiHidden="1" w:uiPriority="39" w:unhideWhenUsed="1"/>
+    <w:lsdException w:name="toc 8" w:semiHidden="1" w:uiPriority="39" w:unhideWhenUsed="1"/>
+    <w:lsdException w:name="toc 9" w:semiHidden="1" w:uiPriority="39" w:unhideWhenUsed="1"/>
+    <w:lsdException w:name="Normal Indent" w:semiHidden="1" w:unhideWhenUsed="1"/>
+    <w:lsdException w:name="footnote text" w:semiHidden="1" w:unhideWhenUsed="1"/>
+    <w:lsdException w:name="annotation text" w:semiHidden="1" w:unhideWhenUsed="1"/>
+    <w:lsdException w:name="header" w:semiHidden="1" w:unhideWhenUsed="1"/>
+    <w:lsdException w:name="footer" w:semiHidden="1" w:unhideWhenUsed="1"/>
+    <w:lsdException w:name="index heading" w:semiHidden="1" w:unhideWhenUsed="1"/>
+    <w:lsdException w:name="caption" w:semiHidden="1" w:uiPriority="35" w:unhideWhenUsed="1" w:qFormat="1"/>
+    <w:lsdException w:name="table of figures" w:semiHidden="1" w:unhideWhenUsed="1"/>
+    <w:lsdException w:name="envelope address" w:semiHidden="1" w:unhideWhenUsed="1"/>
+    <w:lsdException w:name="envelope return" w:semiHidden="1" w:unhideWhenUsed="1"/>
+    <w:lsdException w:name="footnote reference" w:semiHidden="1" w:unhideWhenUsed="1"/>
+    <w:lsdException w:name="annotation reference" w:semiHidden="1" w:unhideWhenUsed="1"/>
+    <w:lsdException w:name="line number" w:semiHidden="1" w:unhideWhenUsed="1"/>
+    <w:lsdException w:name="page number" w:semiHidden="1" w:unhideWhenUsed="1"/>
+    <w:lsdException w:name="endnote reference" w:semiHidden="1" w:unhideWhenUsed="1"/>
+    <w:lsdException w:name="endnote text" w:semiHidden="1" w:unhideWhenUsed="1"/>
+    <w:lsdException w:name="table of authorities" w:semiHidden="1" w:unhideWhenUsed="1"/>
+    <w:lsdException w:name="macro" w:semiHidden="1" w:unhideWhenUsed="1"/>
+    <w:lsdException w:name="toa heading" w:semiHidden="1" w:unhideWhenUsed="1"/>
+    <w:lsdException w:name="List" w:semiHidden="1" w:unhideWhenUsed="1"/>
+    <w:lsdException w:name="List Bullet" w:semiHidden="1" w:unhideWhenUsed="1"/>
+    <w:lsdException w:name="List Number" w:semiHidden="1" w:unhideWhenUsed="1"/>
+    <w:lsdException w:name="List 2" w:semiHidden="1" w:unhideWhenUsed="1"/>
+    <w:lsdException w:name="List 3" w:semiHidden="1" w:unhideWhenUsed="1"/>
+    <w:lsdException w:name="List 4" w:semiHidden="1" w:unhideWhenUsed="1"/>
+    <w:lsdException w:name="List 5" w:semiHidden="1" w:unhideWhenUsed="1"/>
+    <w:lsdException w:name="List Bullet 2" w:semiHidden="1" w:unhideWhenUsed="1"/>
+    <w:lsdException w:name="List Bullet 3" w:semiHidden="1" w:unhideWhenUsed="1"/>
+    <w:lsdException w:name="List Bullet 4" w:semiHidden="1" w:unhideWhenUsed="1"/>
+    <w:lsdException w:name="List Bullet 5" w:semiHidden="1" w:unhideWhenUsed="1"/>
+    <w:lsdException w:name="List Number 2" w:semiHidden="1" w:unhideWhenUsed="1"/>
+    <w:lsdException w:name="List Number 3" w:semiHidden="1" w:unhideWhenUsed="1"/>
+    <w:lsdException w:name="List Number 4" w:semiHidden="1" w:unhideWhenUsed="1"/>
+    <w:lsdException w:name="List Number 5" w:semiHidden="1" w:unhideWhenUsed="1"/>
+    <w:lsdException w:name="Title" w:uiPriority="10" w:qFormat="1"/>
+    <w:lsdException w:name="Closing" w:semiHidden="1" w:unhideWhenUsed="1"/>
+    <w:lsdException w:name="Signature" w:semiHidden="1" w:unhideWhenUsed="1"/>
+    <w:lsdException w:name="Default Paragraph Font" w:semiHidden="1" w:uiPriority="1" w:unhideWhenUsed="1"/>
+    <w:lsdException w:name="Body Text" w:semiHidden="1" w:unhideWhenUsed="1"/>
+    <w:lsdException w:name="Body Text Indent" w:semiHidden="1" w:unhideWhenUsed="1"/>
+    <w:lsdException w:name="List Continue" w:semiHidden="1" w:unhideWhenUsed="1"/>
+    <w:lsdException w:name="List Continue 2" w:semiHidden="1" w:unhideWhenUsed="1"/>
+    <w:lsdException w:name="List Continue 3" w:semiHidden="1" w:unhideWhenUsed="1"/>
+    <w:lsdException w:name="List Continue 4" w:semiHidden="1" w:unhideWhenUsed="1"/>
+    <w:lsdException w:name="List Continue 5" w:semiHidden="1" w:unhideWhenUsed="1"/>
+    <w:lsdException w:name="Message Header" w:semiHidden="1" w:unhideWhenUsed="1"/>
+    <w:lsdException w:name="Subtitle" w:uiPriority="11" w:qFormat="1"/>
+    <w:lsdException w:name="Salutation" w:semiHidden="1" w:unhideWhenUsed="1"/>
+    <w:lsdException w:name="Date" w:semiHidden="1" w:unhideWhenUsed="1"/>
+    <w:lsdException w:name="Body Text First Indent" w:semiHidden="1" w:unhideWhenUsed="1"/>
+    <w:lsdException w:name="Body Text First Indent 2" w:semiHidden="1" w:unhideWhenUsed="1"/>
+    <w:lsdException w:name="Note Heading" w:semiHidden="1" w:unhideWhenUsed="1"/>
+    <w:lsdException w:name="Body Text 2" w:semiHidden="1" w:unhideWhenUsed="1"/>
+    <w:lsdException w:name="Body Text 3" w:semiHidden="1" w:unhideWhenUsed="1"/>
+    <w:lsdException w:name="Body Text Indent 2" w:semiHidden="1" w:unhideWhenUsed="1"/>
+    <w:lsdException w:name="Body Text Indent 3" w:semiHidden="1" w:unhideWhenUsed="1"/>
+    <w:lsdException w:name="Block Text" w:semiHidden="1" w:unhideWhenUsed="1"/>
+    <w:lsdException w:name="Hyperlink" w:semiHidden="1" w:unhideWhenUsed="1"/>
+    <w:lsdException w:name="FollowedHyperlink" w:semiHidden="1" w:unhideWhenUsed="1"/>
+    <w:lsdException w:name="Strong" w:uiPriority="22" w:qFormat="1"/>
+    <w:lsdException w:name="Emphasis" w:uiPriority="20" w:qFormat="1"/>
+    <w:lsdException w:name="Document Map" w:semiHidden="1" w:unhideWhenUsed="1"/>
+    <w:lsdException w:name="Plain Text" w:semiHidden="1" w:unhideWhenUsed="1"/>
+    <w:lsdException w:name="E-mail Signature" w:semiHidden="1" w:unhideWhenUsed="1"/>
+    <w:lsdException w:name="HTML Top of Form" w:semiHidden="1" w:unhideWhenUsed="1"/>
+    <w:lsdException w:name="HTML Bottom of Form" w:semiHidden="1" w:unhideWhenUsed="1"/>
+    <w:lsdException w:name="Normal (Web)" w:semiHidden="1" w:unhideWhenUsed="1"/>
+    <w:lsdException w:name="HTML Acronym" w:semiHidden="1" w:unhideWhenUsed="1"/>
+    <w:lsdException w:name="HTML Address" w:semiHidden="1" w:unhideWhenUsed="1"/>
+    <w:lsdException w:name="HTML Cite" w:semiHidden="1" w:unhideWhenUsed="1"/>
+    <w:lsdException w:name="HTML Code" w:semiHidden="1" w:unhideWhenUsed="1"/>
+    <w:lsdException w:name="HTML Definition" w:semiHidden="1" w:unhideWhenUsed="1"/>
+    <w:lsdException w:name="HTML Keyboard" w:semiHidden="1" w:unhideWhenUsed="1"/>
+    <w:lsdException w:name="HTML Preformatted" w:semiHidden="1" w:unhideWhenUsed="1"/>
+    <w:lsdException w:name="HTML Sample" w:semiHidden="1" w:unhideWhenUsed="1"/>
+    <w:lsdException w:name="HTML Typewriter" w:semiHidden="1" w:unhideWhenUsed="1"/>
+    <w:lsdException w:name="HTML Variable" w:semiHidden="1" w:unhideWhenUsed="1"/>
+    <w:lsdException w:name="Normal Table" w:semiHidden="1" w:unhideWhenUsed="1"/>
+    <w:lsdException w:name="annotation subject" w:semiHidden="1" w:unhideWhenUsed="1"/>
+    <w:lsdException w:name="No List" w:semiHidden="1" w:unhideWhenUsed="1"/>
+    <w:lsdException w:name="Outline List 1" w:semiHidden="1" w:unhideWhenUsed="1"/>
+    <w:lsdException w:name="Outline List 2" w:semiHidden="1" w:unhideWhenUsed="1"/>
+    <w:lsdException w:name="Outline List 3" w:semiHidden="1" w:unhideWhenUsed="1"/>
+    <w:lsdException w:name="Table Simple 1" w:semiHidden="1" w:unhideWhenUsed="1"/>
+    <w:lsdException w:name="Table Simple 2" w:semiHidden="1" w:unhideWhenUsed="1"/>
+    <w:lsdException w:name="Table Simple 3" w:semiHidden="1" w:unhideWhenUsed="1"/>
+    <w:lsdException w:name="Table Classic 1" w:semiHidden="1" w:unhideWhenUsed="1"/>
+    <w:lsdException w:name="Table Classic 2" w:semiHidden="1" w:unhideWhenUsed="1"/>
+    <w:lsdException w:name="Table Classic 3" w:semiHidden="1" w:unhideWhenUsed="1"/>
+    <w:lsdException w:name="Table Classic 4" w:semiHidden="1" w:unhideWhenUsed="1"/>
+    <w:lsdException w:name="Table Colorful 1" w:semiHidden="1" w:unhideWhenUsed="1"/>
+    <w:lsdException w:name="Table Colorful 2" w:semiHidden="1" w:unhideWhenUsed="1"/>
+    <w:lsdException w:name="Table Colorful 3" w:semiHidden="1" w:unhideWhenUsed="1"/>
+    <w:lsdException w:name="Table Columns 1" w:semiHidden="1" w:unhideWhenUsed="1"/>
+    <w:lsdException w:name="Table Columns 2" w:semiHidden="1" w:unhideWhenUsed="1"/>
+    <w:lsdException w:name="Table Columns 3" w:semiHidden="1" w:unhideWhenUsed="1"/>
+    <w:lsdException w:name="Table Columns 4" w:semiHidden="1" w:unhideWhenUsed="1"/>
+    <w:lsdException w:name="Table Columns 5" w:semiHidden="1" w:unhideWhenUsed="1"/>
+    <w:lsdException w:name="Table Grid 1" w:semiHidden="1" w:unhideWhenUsed="1"/>
+    <w:lsdException w:name="Table Grid 2" w:semiHidden="1" w:unhideWhenUsed="1"/>
+    <w:lsdException w:name="Table Grid 3" w:semiHidden="1" w:unhideWhenUsed="1"/>
+    <w:lsdException w:name="Table Grid 4" w:semiHidden="1" w:unhideWhenUsed="1"/>
+    <w:lsdException w:name="Table Grid 5" w:semiHidden="1" w:unhideWhenUsed="1"/>
+    <w:lsdException w:name="Table Grid 6" w:semiHidden="1" w:unhideWhenUsed="1"/>
+    <w:lsdException w:name="Table Grid 7" w:semiHidden="1" w:unhideWhenUsed="1"/>
+    <w:lsdException w:name="Table Grid 8" w:semiHidden="1" w:unhideWhenUsed="1"/>
+    <w:lsdException w:name="Table List 1" w:semiHidden="1" w:unhideWhenUsed="1"/>
+    <w:lsdException w:name="Table List 2" w:semiHidden="1" w:unhideWhenUsed="1"/>
+    <w:lsdException w:name="Table List 3" w:semiHidden="1" w:unhideWhenUsed="1"/>
+    <w:lsdException w:name="Table List 4" w:semiHidden="1" w:unhideWhenUsed="1"/>
+    <w:lsdException w:name="Table List 5" w:semiHidden="1" w:unhideWhenUsed="1"/>
+    <w:lsdException w:name="Table List 6" w:semiHidden="1" w:unhideWhenUsed="1"/>
+    <w:lsdException w:name="Table List 7" w:semiHidden="1" w:unhideWhenUsed="1"/>
+    <w:lsdException w:name="Table List 8" w:semiHidden="1" w:unhideWhenUsed="1"/>
+    <w:lsdException w:name="Table 3D effects 1" w:semiHidden="1" w:unhideWhenUsed="1"/>
+    <w:lsdException w:name="Table 3D effects 2" w:semiHidden="1" w:unhideWhenUsed="1"/>
+    <w:lsdException w:name="Table 3D effects 3" w:semiHidden="1" w:unhideWhenUsed="1"/>
+    <w:lsdException w:name="Table Contemporary" w:semiHidden="1" w:unhideWhenUsed="1"/>
+    <w:lsdException w:name="Table Elegant" w:semiHidden="1" w:unhideWhenUsed="1"/>
+    <w:lsdException w:name="Table Professional" w:semiHidden="1" w:unhideWhenUsed="1"/>
+    <w:lsdException w:name="Table Subtle 1" w:semiHidden="1" w:unhideWhenUsed="1"/>
+    <w:lsdException w:name="Table Subtle 2" w:semiHidden="1" w:unhideWhenUsed="1"/>
+    <w:lsdException w:name="Table Web 1" w:semiHidden="1" w:unhideWhenUsed="1"/>
+    <w:lsdException w:name="Table Web 2" w:semiHidden="1" w:unhideWhenUsed="1"/>
+    <w:lsdException w:name="Table Web 3" w:semiHidden="1" w:unhideWhenUsed="1"/>
+    <w:lsdException w:name="Balloon Text" w:semiHidden="1" w:unhideWhenUsed="1"/>
+    <w:lsdException w:name="Table Grid" w:semiHidden="1" w:uiPriority="39" w:unhideWhenUsed="1"/>
+    <w:lsdException w:name="Table Theme" w:semiHidden="1" w:unhideWhenUsed="1"/>
+    <w:lsdException w:name="Placeholder Text" w:semiHidden="1"/>
+    <w:lsdException w:name="No Spacing" w:uiPriority="1" w:qFormat="1"/>
+    <w:lsdException w:name="Light Shading" w:uiPriority="60"/>
+    <w:lsdException w:name="Light List" w:uiPriority="61"/>
+    <w:lsdException w:name="Light Grid" w:uiPriority="62"/>
+    <w:lsdException w:name="Medium Shading 1" w:uiPriority="63"/>
+    <w:lsdException w:name="Medium Shading 2" w:uiPriority="64"/>
+    <w:lsdException w:name="Medium List 1" w:uiPriority="65"/>
+    <w:lsdException w:name="Medium List 2" w:uiPriority="66"/>
+    <w:lsdException w:name="Medium Grid 1" w:uiPriority="67"/>
+    <w:lsdException w:name="Medium Grid 2" w:uiPriority="68"/>
+    <w:lsdException w:name="Medium Grid 3" w:uiPriority="69"/>
+    <w:lsdException w:name="Dark List" w:uiPriority="70"/>
+    <w:lsdException w:name="Colorful Shading" w:uiPriority="71"/>
+    <w:lsdException w:name="Colorful List" w:uiPriority="72"/>
+    <w:lsdException w:name="Colorful Grid" w:uiPriority="73"/>
+    <w:lsdException w:name="Light Shading Accent 1" w:uiPriority="60"/>
+    <w:lsdException w:name="Light List Accent 1" w:uiPriority="61"/>
+    <w:lsdException w:name="Light Grid Accent 1" w:uiPriority="62"/>
+    <w:lsdException w:name="Medium Shading 1 Accent 1" w:uiPriority="63"/>
+    <w:lsdException w:name="Medium Shading 2 Accent 1" w:uiPriority="64"/>
+    <w:lsdException w:name="Medium List 1 Accent 1" w:uiPriority="65"/>
+    <w:lsdException w:name="Revision" w:semiHidden="1"/>
+    <w:lsdException w:name="List Paragraph" w:uiPriority="34" w:qFormat="1"/>
+    <w:lsdException w:name="Quote" w:uiPriority="29" w:qFormat="1"/>
+    <w:lsdException w:name="Intense Quote" w:uiPriority="30" w:qFormat="1"/>
+    <w:lsdException w:name="Medium List 2 Accent 1" w:uiPriority="66"/>
+    <w:lsdException w:name="Medium Grid 1 Accent 1" w:uiPriority="67"/>
+    <w:lsdException w:name="Medium Grid 2 Accent 1" w:uiPriority="68"/>
+    <w:lsdException w:name="Medium Grid 3 Accent 1" w:uiPriority="69"/>
+    <w:lsdException w:name="Dark List Accent 1" w:uiPriority="70"/>
+    <w:lsdException w:name="Colorful Shading Accent 1" w:uiPriority="71"/>
+    <w:lsdException w:name="Colorful List Accent 1" w:uiPriority="72"/>
+    <w:lsdException w:name="Colorful Grid Accent 1" w:uiPriority="73"/>
+    <w:lsdException w:name="Light Shading Accent 2" w:uiPriority="60"/>
+    <w:lsdException w:name="Light List Accent 2" w:uiPriority="61"/>
+    <w:lsdException w:name="Light Grid Accent 2" w:uiPriority="62"/>
+    <w:lsdException w:name="Medium Shading 1 Accent 2" w:uiPriority="63"/>
+    <w:lsdException w:name="Medium Shading 2 Accent 2" w:uiPriority="64"/>
+    <w:lsdException w:name="Medium List 1 Accent 2" w:uiPriority="65"/>
+    <w:lsdException w:name="Medium List 2 Accent 2" w:uiPriority="66"/>
+    <w:lsdException w:name="Medium Grid 1 Accent 2" w:uiPriority="67"/>
+    <w:lsdException w:name="Medium Grid 2 Accent 2" w:uiPriority="68"/>
+    <w:lsdException w:name="Medium Grid 3 Accent 2" w:uiPriority="69"/>
+    <w:lsdException w:name="Dark List Accent 2" w:uiPriority="70"/>
+    <w:lsdException w:name="Colorful Shading Accent 2" w:uiPriority="71"/>
+    <w:lsdException w:name="Colorful List Accent 2" w:uiPriority="72"/>
+    <w:lsdException w:name="Colorful Grid Accent 2" w:uiPriority="73"/>
+    <w:lsdException w:name="Light Shading Accent 3" w:uiPriority="60"/>
+    <w:lsdException w:name="Light List Accent 3" w:uiPriority="61"/>
+    <w:lsdException w:name="Light Grid Accent 3" w:uiPriority="62"/>
+    <w:lsdException w:name="Medium Shading 1 Accent 3" w:uiPriority="63"/>
+    <w:lsdException w:name="Medium Shading 2 Accent 3" w:uiPriority="64"/>
+    <w:lsdException w:name="Medium List 1 Accent 3" w:uiPriority="65"/>
+    <w:lsdException w:name="Medium List 2 Accent 3" w:uiPriority="66"/>
+    <w:lsdException w:name="Medium Grid 1 Accent 3" w:uiPriority="67"/>
+    <w:lsdException w:name="Medium Grid 2 Accent 3" w:uiPriority="68"/>
+    <w:lsdException w:name="Medium Grid 3 Accent 3" w:uiPriority="69"/>
+    <w:lsdException w:name="Dark List Accent 3" w:uiPriority="70"/>
+    <w:lsdException w:name="Colorful Shading Accent 3" w:uiPriority="71"/>
+    <w:lsdException w:name="Colorful List Accent 3" w:uiPriority="72"/>
+    <w:lsdException w:name="Colorful Grid Accent 3" w:uiPriority="73"/>
+    <w:lsdException w:name="Light Shading Accent 4" w:uiPriority="60"/>
+    <w:lsdException w:name="Light List Accent 4" w:uiPriority="61"/>
+    <w:lsdException w:name="Light Grid Accent 4" w:uiPriority="62"/>
+    <w:lsdException w:name="Medium Shading 1 Accent 4" w:uiPriority="63"/>
+    <w:lsdException w:name="Medium Shading 2 Accent 4" w:uiPriority="64"/>
+    <w:lsdException w:name="Medium List 1 Accent 4" w:uiPriority="65"/>
+    <w:lsdException w:name="Medium List 2 Accent 4" w:uiPriority="66"/>
+    <w:lsdException w:name="Medium Grid 1 Accent 4" w:uiPriority="67"/>
+    <w:lsdException w:name="Medium Grid 2 Accent 4" w:uiPriority="68"/>
+    <w:lsdException w:name="Medium Grid 3 Accent 4" w:uiPriority="69"/>
+    <w:lsdException w:name="Dark List Accent 4" w:uiPriority="70"/>
+    <w:lsdException w:name="Colorful Shading Accent 4" w:uiPriority="71"/>
+    <w:lsdException w:name="Colorful List Accent 4" w:uiPriority="72"/>
+    <w:lsdException w:name="Colorful Grid Accent 4" w:uiPriority="73"/>
+    <w:lsdException w:name="Light Shading Accent 5" w:uiPriority="60"/>
+    <w:lsdException w:name="Light List Accent 5" w:uiPriority="61"/>
+    <w:lsdException w:name="Light Grid Accent 5" w:uiPriority="62"/>
+    <w:lsdException w:name="Medium Shading 1 Accent 5" w:uiPriority="63"/>
+    <w:lsdException w:name="Medium Shading 2 Accent 5" w:uiPriority="64"/>
+    <w:lsdException w:name="Medium List 1 Accent 5" w:uiPriority="65"/>
+    <w:lsdException w:name="Medium List 2 Accent 5" w:uiPriority="66"/>
+    <w:lsdException w:name="Medium Grid 1 Accent 5" w:uiPriority="67"/>
+    <w:lsdException w:name="Medium Grid 2 Accent 5" w:uiPriority="68"/>
+    <w:lsdException w:name="Medium Grid 3 Accent 5" w:uiPriority="69"/>
+    <w:lsdException w:name="Dark List Accent 5" w:uiPriority="70"/>
+    <w:lsdException w:name="Colorful Shading Accent 5" w:uiPriority="71"/>
+    <w:lsdException w:name="Colorful List Accent 5" w:uiPriority="72"/>
+    <w:lsdException w:name="Colorful Grid Accent 5" w:uiPriority="73"/>
+    <w:lsdException w:name="Light Shading Accent 6" w:uiPriority="60"/>
+    <w:lsdException w:name="Light List Accent 6" w:uiPriority="61"/>
+    <w:lsdException w:name="Light Grid Accent 6" w:uiPriority="62"/>
+    <w:lsdException w:name="Medium Shading 1 Accent 6" w:uiPriority="63"/>
+    <w:lsdException w:name="Medium Shading 2 Accent 6" w:uiPriority="64"/>
+    <w:lsdException w:name="Medium List 1 Accent 6" w:uiPriority="65"/>
+    <w:lsdException w:name="Medium List 2 Accent 6" w:uiPriority="66"/>
+    <w:lsdException w:name="Medium Grid 1 Accent 6" w:uiPriority="67"/>
+    <w:lsdException w:name="Medium Grid 2 Accent 6" w:uiPriority="68"/>
+    <w:lsdException w:name="Medium Grid 3 Accent 6" w:uiPriority="69"/>
+    <w:lsdException w:name="Dark List Accent 6" w:uiPriority="70"/>
+    <w:lsdException w:name="Colorful Shading Accent 6" w:uiPriority="71"/>
+    <w:lsdException w:name="Colorful List Accent 6" w:uiPriority="72"/>
+    <w:lsdException w:name="Colorful Grid Accent 6" w:uiPriority="73"/>
+    <w:lsdException w:name="Subtle Emphasis" w:uiPriority="19" w:qFormat="1"/>
+    <w:lsdException w:name="Intense Emphasis" w:uiPriority="21" w:qFormat="1"/>
+    <w:lsdException w:name="Subtle Reference" w:uiPriority="31" w:qFormat="1"/>
+    <w:lsdException w:name="Intense Reference" w:uiPriority="32" w:qFormat="1"/>
+    <w:lsdException w:name="Book Title" w:uiPriority="33" w:qFormat="1"/>
+    <w:lsdException w:name="Bibliography" w:semiHidden="1" w:uiPriority="37" w:unhideWhenUsed="1"/>
+    <w:lsdException w:name="TOC Heading" w:semiHidden="1" w:uiPriority="39" w:unhideWhenUsed="1" w:qFormat="1"/>
+    <w:lsdException w:name="Plain Table 1" w:uiPriority="41"/>
+    <w:lsdException w:name="Plain Table 2" w:uiPriority="42"/>
+    <w:lsdException w:name="Plain Table 3" w:uiPriority="43"/>
+    <w:lsdException w:name="Plain Table 4" w:uiPriority="44"/>
+    <w:lsdException w:name="Plain Table 5" w:uiPriority="45"/>
+    <w:lsdException w:name="Grid Table Light" w:uiPriority="40"/>
+    <w:lsdException w:name="Grid Table 1 Light" w:uiPriority="46"/>
+    <w:lsdException w:name="Grid Table 2" w:uiPriority="47"/>
+    <w:lsdException w:name="Grid Table 3" w:uiPriority="48"/>
+    <w:lsdException w:name="Grid Table 4" w:uiPriority="49"/>
+    <w:lsdException w:name="Grid Table 5 Dark" w:uiPriority="50"/>
+    <w:lsdException w:name="Grid Table 6 Colorful" w:uiPriority="51"/>
+    <w:lsdException w:name="Grid Table 7 Colorful" w:uiPriority="52"/>
+    <w:lsdException w:name="Grid Table 1 Light Accent 1" w:uiPriority="46"/>
+    <w:lsdException w:name="Grid Table 2 Accent 1" w:uiPriority="47"/>
+    <w:lsdException w:name="Grid Table 3 Accent 1" w:uiPriority="48"/>
+    <w:lsdException w:name="Grid Table 4 Accent 1" w:uiPriority="49"/>
+    <w:lsdException w:name="Grid Table 5 Dark Accent 1" w:uiPriority="50"/>
+    <w:lsdException w:name="Grid Table 6 Colorful Accent 1" w:uiPriority="51"/>
+    <w:lsdException w:name="Grid Table 7 Colorful Accent 1" w:uiPriority="52"/>
+    <w:lsdException w:name="Grid Table 1 Light Accent 2" w:uiPriority="46"/>
+    <w:lsdException w:name="Grid Table 2 Accent 2" w:uiPriority="47"/>
+    <w:lsdException w:name="Grid Table 3 Accent 2" w:uiPriority="48"/>
+    <w:lsdException w:name="Grid Table 4 Accent 2" w:uiPriority="49"/>
+    <w:lsdException w:name="Grid Table 5 Dark Accent 2" w:uiPriority="50"/>
+    <w:lsdException w:name="Grid Table 6 Colorful Accent 2" w:uiPriority="51"/>
+    <w:lsdException w:name="Grid Table 7 Colorful Accent 2" w:uiPriority="52"/>
+    <w:lsdException w:name="Grid Table 1 Light Accent 3" w:uiPriority="46"/>
+    <w:lsdException w:name="Grid Table 2 Accent 3" w:uiPriority="47"/>
+    <w:lsdException w:name="Grid Table 3 Accent 3" w:uiPriority="48"/>
+    <w:lsdException w:name="Grid Table 4 Accent 3" w:uiPriority="49"/>
+    <w:lsdException w:name="Grid Table 5 Dark Accent 3" w:uiPriority="50"/>
+    <w:lsdException w:name="Grid Table 6 Colorful Accent 3" w:uiPriority="51"/>
+    <w:lsdException w:name="Grid Table 7 Colorful Accent 3" w:uiPriority="52"/>
+    <w:lsdException w:name="Grid Table 1 Light Accent 4" w:uiPriority="46"/>
+    <w:lsdException w:name="Grid Table 2 Accent 4" w:uiPriority="47"/>
+    <w:lsdException w:name="Grid Table 3 Accent 4" w:uiPriority="48"/>
+    <w:lsdException w:name="Grid Table 4 Accent 4" w:uiPriority="49"/>
+    <w:lsdException w:name="Grid Table 5 Dark Accent 4" w:uiPriority="50"/>
+    <w:lsdException w:name="Grid Table 6 Colorful Accent 4" w:uiPriority="51"/>
+    <w:lsdException w:name="Grid Table 7 Colorful Accent 4" w:uiPriority="52"/>
+    <w:lsdException w:name="Grid Table 1 Light Accent 5" w:uiPriority="46"/>
+    <w:lsdException w:name="Grid Table 2 Accent 5" w:uiPriority="47"/>
+    <w:lsdException w:name="Grid Table 3 Accent 5" w:uiPriority="48"/>
+    <w:lsdException w:name="Grid Table 4 Accent 5" w:uiPriority="49"/>
+    <w:lsdException w:name="Grid Table 5 Dark Accent 5" w:uiPriority="50"/>
+    <w:lsdException w:name="Grid Table 6 Colorful Accent 5" w:uiPriority="51"/>
+    <w:lsdException w:name="Grid Table 7 Colorful Accent 5" w:uiPriority="52"/>
+    <w:lsdException w:name="Grid Table 1 Light Accent 6" w:uiPriority="46"/>
+    <w:lsdException w:name="Grid Table 2 Accent 6" w:uiPriority="47"/>
+    <w:lsdException w:name="Grid Table 3 Accent 6" w:uiPriority="48"/>
+    <w:lsdException w:name="Grid Table 4 Accent 6" w:uiPriority="49"/>
+    <w:lsdException w:name="Grid Table 5 Dark Accent 6" w:uiPriority="50"/>
+    <w:lsdException w:name="Grid Table 6 Colorful Accent 6" w:uiPriority="51"/>
+    <w:lsdException w:name="Grid Table 7 Colorful Accent 6" w:uiPriority="52"/>
+    <w:lsdException w:name="List Table 1 Light" w:uiPriority="46"/>
+    <w:lsdException w:name="List Table 2" w:uiPriority="47"/>
+    <w:lsdException w:name="List Table 3" w:uiPriority="48"/>
+    <w:lsdException w:name="List Table 4" w:uiPriority="49"/>
+    <w:lsdException w:name="List Table 5 Dark" w:uiPriority="50"/>
+    <w:lsdException w:name="List Table 6 Colorful" w:uiPriority="51"/>
+    <w:lsdException w:name="List Table 7 Colorful" w:uiPriority="52"/>
+    <w:lsdException w:name="List Table 1 Light Accent 1" w:uiPriority="46"/>
+    <w:lsdException w:name="List Table 2 Accent 1" w:uiPriority="47"/>
+    <w:lsdException w:name="List Table 3 Accent 1" w:uiPriority="48"/>
+    <w:lsdException w:name="List Table 4 Accent 1" w:uiPriority="49"/>
+    <w:lsdException w:name="List Table 5 Dark Accent 1" w:uiPriority="50"/>
+    <w:lsdException w:name="List Table 6 Colorful Accent 1" w:uiPriority="51"/>
+    <w:lsdException w:name="List Table 7 Colorful Accent 1" w:uiPriority="52"/>
+    <w:lsdException w:name="List Table 1 Light Accent 2" w:uiPriority="46"/>
+    <w:lsdException w:name="List Table 2 Accent 2" w:uiPriority="47"/>
+    <w:lsdException w:name="List Table 3 Accent 2" w:uiPriority="48"/>
+    <w:lsdException w:name="List Table 4 Accent 2" w:uiPriority="49"/>
+    <w:lsdException w:name="List Table 5 Dark Accent 2" w:uiPriority="50"/>
+    <w:lsdException w:name="List Table 6 Colorful Accent 2" w:uiPriority="51"/>
+    <w:lsdException w:name="List Table 7 Colorful Accent 2" w:uiPriority="52"/>
+    <w:lsdException w:name="List Table 1 Light Accent 3" w:uiPriority="46"/>
+    <w:lsdException w:name="List Table 2 Accent 3" w:uiPriority="47"/>
+    <w:lsdException w:name="List Table 3 Accent 3" w:uiPriority="48"/>
+    <w:lsdException w:name="List Table 4 Accent 3" w:uiPriority="49"/>
+    <w:lsdException w:name="List Table 5 Dark Accent 3" w:uiPriority="50"/>
+    <w:lsdException w:name="List Table 6 Colorful Accent 3" w:uiPriority="51"/>
+    <w:lsdException w:name="List Table 7 Colorful Accent 3" w:uiPriority="52"/>
+    <w:lsdException w:name="List Table 1 Light Accent 4" w:uiPriority="46"/>
+    <w:lsdException w:name="List Table 2 Accent 4" w:uiPriority="47"/>
+    <w:lsdException w:name="List Table 3 Accent 4" w:uiPriority="48"/>
+    <w:lsdException w:name="List Table 4 Accent 4" w:uiPriority="49"/>
+    <w:lsdException w:name="List Table 5 Dark Accent 4" w:uiPriority="50"/>
+    <w:lsdException w:name="List Table 6 Colorful Accent 4" w:uiPriority="51"/>
+    <w:lsdException w:name="List Table 7 Colorful Accent 4" w:uiPriority="52"/>
+    <w:lsdException w:name="List Table 1 Light Accent 5" w:uiPriority="46"/>
+    <w:lsdException w:name="List Table 2 Accent 5" w:uiPriority="47"/>
+    <w:lsdException w:name="List Table 3 Accent 5" w:uiPriority="48"/>
+    <w:lsdException w:name="List Table 4 Accent 5" w:uiPriority="49"/>
+    <w:lsdException w:name="List Table 5 Dark Accent 5" w:uiPriority="50"/>
+    <w:lsdException w:name="List Table 6 Colorful Accent 5" w:uiPriority="51"/>
+    <w:lsdException w:name="List Table 7 Colorful Accent 5" w:uiPriority="52"/>
+    <w:lsdException w:name="List Table 1 Light Accent 6" w:uiPriority="46"/>
+    <w:lsdException w:name="List Table 2 Accent 6" w:uiPriority="47"/>
+    <w:lsdException w:name="List Table 3 Accent 6" w:uiPriority="48"/>
+    <w:lsdException w:name="List Table 4 Accent 6" w:uiPriority="49"/>
+    <w:lsdException w:name="List Table 5 Dark Accent 6" w:uiPriority="50"/>
+    <w:lsdException w:name="List Table 6 Colorful Accent 6" w:uiPriority="51"/>
+    <w:lsdException w:name="List Table 7 Colorful Accent 6" w:uiPriority="52"/>
+    <w:lsdException w:name="Mention" w:semiHidden="1" w:unhideWhenUsed="1"/>
+    <w:lsdException w:name="Smart Hyperlink" w:semiHidden="1" w:unhideWhenUsed="1"/>
+    <w:lsdException w:name="Hashtag" w:semiHidden="1" w:unhideWhenUsed="1"/>
+    <w:lsdException w:name="Unresolved Mention" w:semiHidden="1" w:unhideWhenUsed="1"/>
   </w:latentStyles>
   <w:style w:type="paragraph" w:default="1" w:styleId="Normal">
     <w:name w:val="Normal"/>
@@ -3138,7 +3905,7 @@
   <a:extraClrSchemeLst/>
   <a:extLst>
     <a:ext uri="{05A4C25C-085E-4340-85A3-A5531E510DB2}">
-      <thm15:themeFamily xmlns:thm15="http://schemas.microsoft.com/office/thememl/2012/main" xmlns="" name="Office Theme" id="{62F939B6-93AF-4DB8-9C6B-D6C7DFDC589F}" vid="{4A3C46E8-61CC-4603-A589-7422A47A8E4A}"/>
+      <thm15:themeFamily xmlns:thm15="http://schemas.microsoft.com/office/thememl/2012/main" name="Office Theme" id="{62F939B6-93AF-4DB8-9C6B-D6C7DFDC589F}" vid="{4A3C46E8-61CC-4603-A589-7422A47A8E4A}"/>
     </a:ext>
   </a:extLst>
 </a:theme>

</xml_diff>

<commit_message>
Added some little things to the Use Case Description.
</commit_message>
<xml_diff>
--- a/ISSApp/ISSApp/Resources/DescriereUseCase.docx
+++ b/ISSApp/ISSApp/Resources/DescriereUseCase.docx
@@ -1,7 +1,1092 @@
 
 <file path=word/document.xml><?xml version="1.0" encoding="utf-8"?>
-<w:document xmlns:wpc="http://schemas.microsoft.com/office/word/2010/wordprocessingCanvas" xmlns:cx="http://schemas.microsoft.com/office/drawing/2014/chartex" xmlns:cx1="http://schemas.microsoft.com/office/drawing/2015/9/8/chartex" xmlns:cx2="http://schemas.microsoft.com/office/drawing/2015/10/21/chartex" xmlns:cx3="http://schemas.microsoft.com/office/drawing/2016/5/9/chartex" xmlns:cx4="http://schemas.microsoft.com/office/drawing/2016/5/10/chartex" xmlns:cx5="http://schemas.microsoft.com/office/drawing/2016/5/11/chartex" xmlns:cx6="http://schemas.microsoft.com/office/drawing/2016/5/12/chartex" xmlns:cx7="http://schemas.microsoft.com/office/drawing/2016/5/13/chartex" xmlns:cx8="http://schemas.microsoft.com/office/drawing/2016/5/14/chartex" xmlns:mc="http://schemas.openxmlformats.org/markup-compatibility/2006" xmlns:aink="http://schemas.microsoft.com/office/drawing/2016/ink" xmlns:am3d="http://schemas.microsoft.com/office/drawing/2017/model3d" xmlns:o="urn:schemas-microsoft-com:office:office" xmlns:r="http://schemas.openxmlformats.org/officeDocument/2006/relationships" xmlns:m="http://schemas.openxmlformats.org/officeDocument/2006/math" xmlns:v="urn:schemas-microsoft-com:vml" xmlns:wp14="http://schemas.microsoft.com/office/word/2010/wordprocessingDrawing" xmlns:wp="http://schemas.openxmlformats.org/drawingml/2006/wordprocessingDrawing" xmlns:w10="urn:schemas-microsoft-com:office:word" xmlns:w="http://schemas.openxmlformats.org/wordprocessingml/2006/main" xmlns:w14="http://schemas.microsoft.com/office/word/2010/wordml" xmlns:w15="http://schemas.microsoft.com/office/word/2012/wordml" xmlns:w16cid="http://schemas.microsoft.com/office/word/2016/wordml/cid" xmlns:w16se="http://schemas.microsoft.com/office/word/2015/wordml/symex" xmlns:wpg="http://schemas.microsoft.com/office/word/2010/wordprocessingGroup" xmlns:wpi="http://schemas.microsoft.com/office/word/2010/wordprocessingInk" xmlns:wne="http://schemas.microsoft.com/office/word/2006/wordml" xmlns:wps="http://schemas.microsoft.com/office/word/2010/wordprocessingShape" mc:Ignorable="w14 w15 w16se w16cid wp14">
+<w:document xmlns:wpc="http://schemas.microsoft.com/office/word/2010/wordprocessingCanvas" xmlns:mc="http://schemas.openxmlformats.org/markup-compatibility/2006" xmlns:o="urn:schemas-microsoft-com:office:office" xmlns:r="http://schemas.openxmlformats.org/officeDocument/2006/relationships" xmlns:m="http://schemas.openxmlformats.org/officeDocument/2006/math" xmlns:v="urn:schemas-microsoft-com:vml" xmlns:wp14="http://schemas.microsoft.com/office/word/2010/wordprocessingDrawing" xmlns:wp="http://schemas.openxmlformats.org/drawingml/2006/wordprocessingDrawing" xmlns:w10="urn:schemas-microsoft-com:office:word" xmlns:w="http://schemas.openxmlformats.org/wordprocessingml/2006/main" xmlns:w14="http://schemas.microsoft.com/office/word/2010/wordml" xmlns:wpg="http://schemas.microsoft.com/office/word/2010/wordprocessingGroup" xmlns:wpi="http://schemas.microsoft.com/office/word/2010/wordprocessingInk" xmlns:wne="http://schemas.microsoft.com/office/word/2006/wordml" xmlns:wps="http://schemas.microsoft.com/office/word/2010/wordprocessingShape" mc:Ignorable="w14 wp14">
   <w:body>
+    <w:p>
+      <w:pPr>
+        <w:autoSpaceDE w:val="0"/>
+        <w:autoSpaceDN w:val="0"/>
+        <w:adjustRightInd w:val="0"/>
+        <w:spacing w:line="259" w:lineRule="atLeast"/>
+        <w:jc w:val="both"/>
+        <w:rPr>
+          <w:rFonts w:ascii="Calibri" w:hAnsi="Calibri" w:cs="Calibri"/>
+          <w:b/>
+          <w:bCs/>
+          <w:sz w:val="24"/>
+          <w:szCs w:val="24"/>
+          <w:lang w:val="en"/>
+        </w:rPr>
+      </w:pPr>
+      <w:r>
+        <w:rPr>
+          <w:rFonts w:ascii="Calibri" w:hAnsi="Calibri" w:cs="Calibri"/>
+          <w:b/>
+          <w:bCs/>
+          <w:sz w:val="24"/>
+          <w:szCs w:val="24"/>
+          <w:lang w:val="en"/>
+        </w:rPr>
+        <w:t>Autentificare:</w:t>
+      </w:r>
+    </w:p>
+    <w:p>
+      <w:pPr>
+        <w:autoSpaceDE w:val="0"/>
+        <w:autoSpaceDN w:val="0"/>
+        <w:adjustRightInd w:val="0"/>
+        <w:spacing w:line="259" w:lineRule="atLeast"/>
+        <w:jc w:val="both"/>
+        <w:rPr>
+          <w:rFonts w:ascii="Calibri" w:hAnsi="Calibri" w:cs="Calibri"/>
+          <w:sz w:val="24"/>
+          <w:szCs w:val="24"/>
+          <w:u w:val="single"/>
+          <w:lang w:val="en"/>
+        </w:rPr>
+      </w:pPr>
+      <w:r>
+        <w:rPr>
+          <w:rFonts w:ascii="Calibri" w:hAnsi="Calibri" w:cs="Calibri"/>
+          <w:b/>
+          <w:bCs/>
+          <w:sz w:val="24"/>
+          <w:szCs w:val="24"/>
+          <w:lang w:val="en"/>
+        </w:rPr>
+        <w:tab/>
+      </w:r>
+      <w:r>
+        <w:rPr>
+          <w:rFonts w:ascii="Calibri" w:hAnsi="Calibri" w:cs="Calibri"/>
+          <w:sz w:val="24"/>
+          <w:szCs w:val="24"/>
+          <w:u w:val="single"/>
+          <w:lang w:val="en"/>
+        </w:rPr>
+        <w:t>Utilizator:</w:t>
+      </w:r>
+    </w:p>
+    <w:p>
+      <w:pPr>
+        <w:numPr>
+          <w:ilvl w:val="0"/>
+          <w:numId w:val="15"/>
+        </w:numPr>
+        <w:autoSpaceDE w:val="0"/>
+        <w:autoSpaceDN w:val="0"/>
+        <w:adjustRightInd w:val="0"/>
+        <w:spacing w:line="259" w:lineRule="atLeast"/>
+        <w:ind w:left="1440" w:hanging="360"/>
+        <w:jc w:val="both"/>
+        <w:rPr>
+          <w:rFonts w:ascii="Calibri" w:hAnsi="Calibri" w:cs="Calibri"/>
+          <w:sz w:val="24"/>
+          <w:szCs w:val="24"/>
+          <w:lang w:val="en"/>
+        </w:rPr>
+      </w:pPr>
+      <w:r>
+        <w:rPr>
+          <w:rFonts w:ascii="Calibri" w:hAnsi="Calibri" w:cs="Calibri"/>
+          <w:sz w:val="24"/>
+          <w:szCs w:val="24"/>
+          <w:lang w:val="en"/>
+        </w:rPr>
+        <w:t>Introducere username</w:t>
+      </w:r>
+    </w:p>
+    <w:p>
+      <w:pPr>
+        <w:numPr>
+          <w:ilvl w:val="0"/>
+          <w:numId w:val="15"/>
+        </w:numPr>
+        <w:autoSpaceDE w:val="0"/>
+        <w:autoSpaceDN w:val="0"/>
+        <w:adjustRightInd w:val="0"/>
+        <w:spacing w:line="259" w:lineRule="atLeast"/>
+        <w:ind w:left="1440" w:hanging="360"/>
+        <w:jc w:val="both"/>
+        <w:rPr>
+          <w:rFonts w:ascii="Calibri" w:hAnsi="Calibri" w:cs="Calibri"/>
+          <w:sz w:val="24"/>
+          <w:szCs w:val="24"/>
+          <w:lang w:val="en"/>
+        </w:rPr>
+      </w:pPr>
+      <w:r>
+        <w:rPr>
+          <w:rFonts w:ascii="Calibri" w:hAnsi="Calibri" w:cs="Calibri"/>
+          <w:sz w:val="24"/>
+          <w:szCs w:val="24"/>
+          <w:lang w:val="en"/>
+        </w:rPr>
+        <w:t>Introducere parola</w:t>
+      </w:r>
+    </w:p>
+    <w:p>
+      <w:pPr>
+        <w:numPr>
+          <w:ilvl w:val="0"/>
+          <w:numId w:val="15"/>
+        </w:numPr>
+        <w:autoSpaceDE w:val="0"/>
+        <w:autoSpaceDN w:val="0"/>
+        <w:adjustRightInd w:val="0"/>
+        <w:spacing w:line="259" w:lineRule="atLeast"/>
+        <w:ind w:left="1440" w:hanging="360"/>
+        <w:jc w:val="both"/>
+        <w:rPr>
+          <w:rFonts w:ascii="Calibri" w:hAnsi="Calibri" w:cs="Calibri"/>
+          <w:sz w:val="24"/>
+          <w:szCs w:val="24"/>
+          <w:lang w:val="en"/>
+        </w:rPr>
+      </w:pPr>
+      <w:r>
+        <w:rPr>
+          <w:rFonts w:ascii="Calibri" w:hAnsi="Calibri" w:cs="Calibri"/>
+          <w:sz w:val="24"/>
+          <w:szCs w:val="24"/>
+          <w:lang w:val="en"/>
+        </w:rPr>
+        <w:t>Selectare tipul de cont in ComboBoxul "Login as"</w:t>
+      </w:r>
+    </w:p>
+    <w:p>
+      <w:pPr>
+        <w:numPr>
+          <w:ilvl w:val="0"/>
+          <w:numId w:val="15"/>
+        </w:numPr>
+        <w:autoSpaceDE w:val="0"/>
+        <w:autoSpaceDN w:val="0"/>
+        <w:adjustRightInd w:val="0"/>
+        <w:spacing w:line="259" w:lineRule="atLeast"/>
+        <w:ind w:left="1440" w:hanging="360"/>
+        <w:jc w:val="both"/>
+        <w:rPr>
+          <w:rFonts w:ascii="Calibri" w:hAnsi="Calibri" w:cs="Calibri"/>
+          <w:sz w:val="24"/>
+          <w:szCs w:val="24"/>
+          <w:lang w:val="en"/>
+        </w:rPr>
+      </w:pPr>
+      <w:r>
+        <w:rPr>
+          <w:rFonts w:ascii="Calibri" w:hAnsi="Calibri" w:cs="Calibri"/>
+          <w:sz w:val="24"/>
+          <w:szCs w:val="24"/>
+          <w:lang w:val="en"/>
+        </w:rPr>
+        <w:t>(Optional) Pentru memorarea datelor de login, bifare checkbox "Remember me?"</w:t>
+      </w:r>
+    </w:p>
+    <w:p>
+      <w:pPr>
+        <w:numPr>
+          <w:ilvl w:val="0"/>
+          <w:numId w:val="15"/>
+        </w:numPr>
+        <w:autoSpaceDE w:val="0"/>
+        <w:autoSpaceDN w:val="0"/>
+        <w:adjustRightInd w:val="0"/>
+        <w:spacing w:line="259" w:lineRule="atLeast"/>
+        <w:ind w:left="1440" w:hanging="360"/>
+        <w:jc w:val="both"/>
+        <w:rPr>
+          <w:rFonts w:ascii="Calibri" w:hAnsi="Calibri" w:cs="Calibri"/>
+          <w:sz w:val="24"/>
+          <w:szCs w:val="24"/>
+          <w:lang w:val="en"/>
+        </w:rPr>
+      </w:pPr>
+      <w:r>
+        <w:rPr>
+          <w:rFonts w:ascii="Calibri" w:hAnsi="Calibri" w:cs="Calibri"/>
+          <w:sz w:val="24"/>
+          <w:szCs w:val="24"/>
+          <w:lang w:val="en"/>
+        </w:rPr>
+        <w:t>Apasare butonul "Login"</w:t>
+      </w:r>
+    </w:p>
+    <w:p>
+      <w:pPr>
+        <w:autoSpaceDE w:val="0"/>
+        <w:autoSpaceDN w:val="0"/>
+        <w:adjustRightInd w:val="0"/>
+        <w:spacing w:line="259" w:lineRule="atLeast"/>
+        <w:jc w:val="both"/>
+        <w:rPr>
+          <w:rFonts w:ascii="Calibri" w:hAnsi="Calibri" w:cs="Calibri"/>
+          <w:sz w:val="24"/>
+          <w:szCs w:val="24"/>
+          <w:lang w:val="en"/>
+        </w:rPr>
+      </w:pPr>
+      <w:r>
+        <w:rPr>
+          <w:rFonts w:ascii="Calibri" w:hAnsi="Calibri" w:cs="Calibri"/>
+          <w:sz w:val="24"/>
+          <w:szCs w:val="24"/>
+          <w:lang w:val="en"/>
+        </w:rPr>
+        <w:tab/>
+      </w:r>
+      <w:r>
+        <w:rPr>
+          <w:rFonts w:ascii="Calibri" w:hAnsi="Calibri" w:cs="Calibri"/>
+          <w:sz w:val="24"/>
+          <w:szCs w:val="24"/>
+          <w:u w:val="single"/>
+          <w:lang w:val="en"/>
+        </w:rPr>
+        <w:t>Preconditii:</w:t>
+      </w:r>
+    </w:p>
+    <w:p>
+      <w:pPr>
+        <w:autoSpaceDE w:val="0"/>
+        <w:autoSpaceDN w:val="0"/>
+        <w:adjustRightInd w:val="0"/>
+        <w:spacing w:line="259" w:lineRule="atLeast"/>
+        <w:jc w:val="both"/>
+        <w:rPr>
+          <w:rFonts w:ascii="Calibri" w:hAnsi="Calibri" w:cs="Calibri"/>
+          <w:sz w:val="24"/>
+          <w:szCs w:val="24"/>
+          <w:lang w:val="en"/>
+        </w:rPr>
+      </w:pPr>
+      <w:r>
+        <w:rPr>
+          <w:rFonts w:ascii="Calibri" w:hAnsi="Calibri" w:cs="Calibri"/>
+          <w:sz w:val="24"/>
+          <w:szCs w:val="24"/>
+          <w:lang w:val="en"/>
+        </w:rPr>
+        <w:tab/>
+      </w:r>
+      <w:r>
+        <w:rPr>
+          <w:rFonts w:ascii="Calibri" w:hAnsi="Calibri" w:cs="Calibri"/>
+          <w:sz w:val="24"/>
+          <w:szCs w:val="24"/>
+          <w:lang w:val="en"/>
+        </w:rPr>
+        <w:tab/>
+        <w:t>Conexiune la internet</w:t>
+      </w:r>
+    </w:p>
+    <w:p>
+      <w:pPr>
+        <w:autoSpaceDE w:val="0"/>
+        <w:autoSpaceDN w:val="0"/>
+        <w:adjustRightInd w:val="0"/>
+        <w:spacing w:line="259" w:lineRule="atLeast"/>
+        <w:jc w:val="both"/>
+        <w:rPr>
+          <w:rFonts w:ascii="Calibri" w:hAnsi="Calibri" w:cs="Calibri"/>
+          <w:sz w:val="24"/>
+          <w:szCs w:val="24"/>
+          <w:lang w:val="en"/>
+        </w:rPr>
+      </w:pPr>
+      <w:r>
+        <w:rPr>
+          <w:rFonts w:ascii="Calibri" w:hAnsi="Calibri" w:cs="Calibri"/>
+          <w:sz w:val="24"/>
+          <w:szCs w:val="24"/>
+          <w:lang w:val="en"/>
+        </w:rPr>
+        <w:tab/>
+      </w:r>
+      <w:r>
+        <w:rPr>
+          <w:rFonts w:ascii="Calibri" w:hAnsi="Calibri" w:cs="Calibri"/>
+          <w:sz w:val="24"/>
+          <w:szCs w:val="24"/>
+          <w:u w:val="single"/>
+          <w:lang w:val="en"/>
+        </w:rPr>
+        <w:t>Postconditii:</w:t>
+      </w:r>
+    </w:p>
+    <w:p>
+      <w:pPr>
+        <w:autoSpaceDE w:val="0"/>
+        <w:autoSpaceDN w:val="0"/>
+        <w:adjustRightInd w:val="0"/>
+        <w:spacing w:line="259" w:lineRule="atLeast"/>
+        <w:jc w:val="both"/>
+        <w:rPr>
+          <w:rFonts w:ascii="Calibri" w:hAnsi="Calibri" w:cs="Calibri"/>
+          <w:b/>
+          <w:bCs/>
+          <w:sz w:val="24"/>
+          <w:szCs w:val="24"/>
+          <w:lang w:val="en"/>
+        </w:rPr>
+      </w:pPr>
+      <w:r>
+        <w:rPr>
+          <w:rFonts w:ascii="Calibri" w:hAnsi="Calibri" w:cs="Calibri"/>
+          <w:sz w:val="24"/>
+          <w:szCs w:val="24"/>
+          <w:lang w:val="en"/>
+        </w:rPr>
+        <w:tab/>
+      </w:r>
+      <w:r>
+        <w:rPr>
+          <w:rFonts w:ascii="Calibri" w:hAnsi="Calibri" w:cs="Calibri"/>
+          <w:sz w:val="24"/>
+          <w:szCs w:val="24"/>
+          <w:lang w:val="en"/>
+        </w:rPr>
+        <w:tab/>
+        <w:t>Validarea datelor</w:t>
+      </w:r>
+    </w:p>
+    <w:p>
+      <w:pPr>
+        <w:autoSpaceDE w:val="0"/>
+        <w:autoSpaceDN w:val="0"/>
+        <w:adjustRightInd w:val="0"/>
+        <w:spacing w:line="259" w:lineRule="atLeast"/>
+        <w:jc w:val="both"/>
+        <w:rPr>
+          <w:rFonts w:ascii="Calibri" w:hAnsi="Calibri" w:cs="Calibri"/>
+          <w:b/>
+          <w:bCs/>
+          <w:sz w:val="24"/>
+          <w:szCs w:val="24"/>
+          <w:lang w:val="en"/>
+        </w:rPr>
+      </w:pPr>
+    </w:p>
+    <w:p>
+      <w:pPr>
+        <w:autoSpaceDE w:val="0"/>
+        <w:autoSpaceDN w:val="0"/>
+        <w:adjustRightInd w:val="0"/>
+        <w:spacing w:line="259" w:lineRule="atLeast"/>
+        <w:jc w:val="both"/>
+        <w:rPr>
+          <w:rFonts w:ascii="Calibri" w:hAnsi="Calibri" w:cs="Calibri"/>
+          <w:b/>
+          <w:bCs/>
+          <w:sz w:val="24"/>
+          <w:szCs w:val="24"/>
+          <w:lang w:val="en"/>
+        </w:rPr>
+      </w:pPr>
+      <w:r>
+        <w:rPr>
+          <w:rFonts w:ascii="Calibri" w:hAnsi="Calibri" w:cs="Calibri"/>
+          <w:b/>
+          <w:bCs/>
+          <w:sz w:val="24"/>
+          <w:szCs w:val="24"/>
+          <w:lang w:val="en"/>
+        </w:rPr>
+        <w:t>Deconectare:</w:t>
+      </w:r>
+    </w:p>
+    <w:p>
+      <w:pPr>
+        <w:autoSpaceDE w:val="0"/>
+        <w:autoSpaceDN w:val="0"/>
+        <w:adjustRightInd w:val="0"/>
+        <w:spacing w:line="259" w:lineRule="atLeast"/>
+        <w:jc w:val="both"/>
+        <w:rPr>
+          <w:rFonts w:ascii="Calibri" w:hAnsi="Calibri" w:cs="Calibri"/>
+          <w:sz w:val="24"/>
+          <w:szCs w:val="24"/>
+          <w:lang w:val="en"/>
+        </w:rPr>
+      </w:pPr>
+      <w:r>
+        <w:rPr>
+          <w:rFonts w:ascii="Calibri" w:hAnsi="Calibri" w:cs="Calibri"/>
+          <w:b/>
+          <w:bCs/>
+          <w:sz w:val="24"/>
+          <w:szCs w:val="24"/>
+          <w:lang w:val="en"/>
+        </w:rPr>
+        <w:tab/>
+      </w:r>
+      <w:r>
+        <w:rPr>
+          <w:rFonts w:ascii="Calibri" w:hAnsi="Calibri" w:cs="Calibri"/>
+          <w:sz w:val="24"/>
+          <w:szCs w:val="24"/>
+          <w:lang w:val="en"/>
+        </w:rPr>
+        <w:t>Utilizator:</w:t>
+      </w:r>
+    </w:p>
+    <w:p>
+      <w:pPr>
+        <w:autoSpaceDE w:val="0"/>
+        <w:autoSpaceDN w:val="0"/>
+        <w:adjustRightInd w:val="0"/>
+        <w:spacing w:line="259" w:lineRule="atLeast"/>
+        <w:jc w:val="both"/>
+        <w:rPr>
+          <w:rFonts w:ascii="Calibri" w:hAnsi="Calibri" w:cs="Calibri"/>
+          <w:sz w:val="24"/>
+          <w:szCs w:val="24"/>
+          <w:lang w:val="en"/>
+        </w:rPr>
+      </w:pPr>
+      <w:r>
+        <w:rPr>
+          <w:rFonts w:ascii="Calibri" w:hAnsi="Calibri" w:cs="Calibri"/>
+          <w:sz w:val="24"/>
+          <w:szCs w:val="24"/>
+          <w:lang w:val="en"/>
+        </w:rPr>
+        <w:tab/>
+      </w:r>
+      <w:r>
+        <w:rPr>
+          <w:rFonts w:ascii="Calibri" w:hAnsi="Calibri" w:cs="Calibri"/>
+          <w:sz w:val="24"/>
+          <w:szCs w:val="24"/>
+          <w:lang w:val="en"/>
+        </w:rPr>
+        <w:tab/>
+        <w:t>1. Apasare "x"</w:t>
+      </w:r>
+    </w:p>
+    <w:p>
+      <w:pPr>
+        <w:autoSpaceDE w:val="0"/>
+        <w:autoSpaceDN w:val="0"/>
+        <w:adjustRightInd w:val="0"/>
+        <w:spacing w:line="259" w:lineRule="atLeast"/>
+        <w:jc w:val="both"/>
+        <w:rPr>
+          <w:rFonts w:ascii="Calibri" w:hAnsi="Calibri" w:cs="Calibri"/>
+          <w:sz w:val="24"/>
+          <w:szCs w:val="24"/>
+          <w:lang w:val="en"/>
+        </w:rPr>
+      </w:pPr>
+      <w:r>
+        <w:rPr>
+          <w:rFonts w:ascii="Calibri" w:hAnsi="Calibri" w:cs="Calibri"/>
+          <w:sz w:val="24"/>
+          <w:szCs w:val="24"/>
+          <w:lang w:val="en"/>
+        </w:rPr>
+        <w:tab/>
+      </w:r>
+      <w:r>
+        <w:rPr>
+          <w:rFonts w:ascii="Calibri" w:hAnsi="Calibri" w:cs="Calibri"/>
+          <w:sz w:val="24"/>
+          <w:szCs w:val="24"/>
+          <w:lang w:val="en"/>
+        </w:rPr>
+        <w:tab/>
+        <w:t>2. Confirmare in Message Box</w:t>
+      </w:r>
+    </w:p>
+    <w:p>
+      <w:pPr>
+        <w:autoSpaceDE w:val="0"/>
+        <w:autoSpaceDN w:val="0"/>
+        <w:adjustRightInd w:val="0"/>
+        <w:spacing w:line="259" w:lineRule="atLeast"/>
+        <w:jc w:val="both"/>
+        <w:rPr>
+          <w:rFonts w:ascii="Calibri" w:hAnsi="Calibri" w:cs="Calibri"/>
+          <w:sz w:val="24"/>
+          <w:szCs w:val="24"/>
+          <w:lang w:val="en"/>
+        </w:rPr>
+      </w:pPr>
+      <w:r>
+        <w:rPr>
+          <w:rFonts w:ascii="Calibri" w:hAnsi="Calibri" w:cs="Calibri"/>
+          <w:sz w:val="24"/>
+          <w:szCs w:val="24"/>
+          <w:lang w:val="en"/>
+        </w:rPr>
+        <w:tab/>
+        <w:t>Preconditii:</w:t>
+      </w:r>
+    </w:p>
+    <w:p>
+      <w:pPr>
+        <w:autoSpaceDE w:val="0"/>
+        <w:autoSpaceDN w:val="0"/>
+        <w:adjustRightInd w:val="0"/>
+        <w:spacing w:line="259" w:lineRule="atLeast"/>
+        <w:jc w:val="both"/>
+        <w:rPr>
+          <w:rFonts w:ascii="Calibri" w:hAnsi="Calibri" w:cs="Calibri"/>
+          <w:sz w:val="24"/>
+          <w:szCs w:val="24"/>
+          <w:lang w:val="en"/>
+        </w:rPr>
+      </w:pPr>
+      <w:r>
+        <w:rPr>
+          <w:rFonts w:ascii="Calibri" w:hAnsi="Calibri" w:cs="Calibri"/>
+          <w:sz w:val="24"/>
+          <w:szCs w:val="24"/>
+          <w:lang w:val="en"/>
+        </w:rPr>
+        <w:tab/>
+      </w:r>
+      <w:r>
+        <w:rPr>
+          <w:rFonts w:ascii="Calibri" w:hAnsi="Calibri" w:cs="Calibri"/>
+          <w:sz w:val="24"/>
+          <w:szCs w:val="24"/>
+          <w:lang w:val="en"/>
+        </w:rPr>
+        <w:tab/>
+        <w:t>Autentificat</w:t>
+      </w:r>
+    </w:p>
+    <w:p>
+      <w:pPr>
+        <w:autoSpaceDE w:val="0"/>
+        <w:autoSpaceDN w:val="0"/>
+        <w:adjustRightInd w:val="0"/>
+        <w:spacing w:line="259" w:lineRule="atLeast"/>
+        <w:jc w:val="both"/>
+        <w:rPr>
+          <w:rFonts w:ascii="Calibri" w:hAnsi="Calibri" w:cs="Calibri"/>
+          <w:sz w:val="24"/>
+          <w:szCs w:val="24"/>
+          <w:lang w:val="en"/>
+        </w:rPr>
+      </w:pPr>
+      <w:r>
+        <w:rPr>
+          <w:rFonts w:ascii="Calibri" w:hAnsi="Calibri" w:cs="Calibri"/>
+          <w:sz w:val="24"/>
+          <w:szCs w:val="24"/>
+          <w:lang w:val="en"/>
+        </w:rPr>
+        <w:tab/>
+        <w:t>Postconditii:</w:t>
+      </w:r>
+    </w:p>
+    <w:p>
+      <w:pPr>
+        <w:autoSpaceDE w:val="0"/>
+        <w:autoSpaceDN w:val="0"/>
+        <w:adjustRightInd w:val="0"/>
+        <w:spacing w:line="259" w:lineRule="atLeast"/>
+        <w:jc w:val="both"/>
+        <w:rPr>
+          <w:rFonts w:ascii="Calibri" w:hAnsi="Calibri" w:cs="Calibri"/>
+          <w:b/>
+          <w:bCs/>
+          <w:sz w:val="24"/>
+          <w:szCs w:val="24"/>
+          <w:lang w:val="en"/>
+        </w:rPr>
+      </w:pPr>
+    </w:p>
+    <w:p>
+      <w:pPr>
+        <w:autoSpaceDE w:val="0"/>
+        <w:autoSpaceDN w:val="0"/>
+        <w:adjustRightInd w:val="0"/>
+        <w:spacing w:line="259" w:lineRule="atLeast"/>
+        <w:jc w:val="both"/>
+        <w:rPr>
+          <w:rFonts w:ascii="Calibri" w:hAnsi="Calibri" w:cs="Calibri"/>
+          <w:b/>
+          <w:bCs/>
+          <w:sz w:val="24"/>
+          <w:szCs w:val="24"/>
+          <w:lang w:val="en"/>
+        </w:rPr>
+      </w:pPr>
+      <w:r>
+        <w:rPr>
+          <w:rFonts w:ascii="Calibri" w:hAnsi="Calibri" w:cs="Calibri"/>
+          <w:b/>
+          <w:bCs/>
+          <w:sz w:val="24"/>
+          <w:szCs w:val="24"/>
+          <w:lang w:val="en"/>
+        </w:rPr>
+        <w:t>Inregistrare ca donator:</w:t>
+      </w:r>
+    </w:p>
+    <w:p>
+      <w:pPr>
+        <w:autoSpaceDE w:val="0"/>
+        <w:autoSpaceDN w:val="0"/>
+        <w:adjustRightInd w:val="0"/>
+        <w:spacing w:line="259" w:lineRule="atLeast"/>
+        <w:jc w:val="both"/>
+        <w:rPr>
+          <w:rFonts w:ascii="Calibri" w:hAnsi="Calibri" w:cs="Calibri"/>
+          <w:sz w:val="24"/>
+          <w:szCs w:val="24"/>
+          <w:lang w:val="en"/>
+        </w:rPr>
+      </w:pPr>
+      <w:r>
+        <w:rPr>
+          <w:rFonts w:ascii="Calibri" w:hAnsi="Calibri" w:cs="Calibri"/>
+          <w:sz w:val="24"/>
+          <w:szCs w:val="24"/>
+          <w:lang w:val="en"/>
+        </w:rPr>
+        <w:tab/>
+        <w:t>Utilizator:</w:t>
+      </w:r>
+    </w:p>
+    <w:p>
+      <w:pPr>
+        <w:autoSpaceDE w:val="0"/>
+        <w:autoSpaceDN w:val="0"/>
+        <w:adjustRightInd w:val="0"/>
+        <w:spacing w:line="259" w:lineRule="atLeast"/>
+        <w:jc w:val="both"/>
+        <w:rPr>
+          <w:rFonts w:ascii="Calibri" w:hAnsi="Calibri" w:cs="Calibri"/>
+          <w:sz w:val="24"/>
+          <w:szCs w:val="24"/>
+          <w:lang w:val="en"/>
+        </w:rPr>
+      </w:pPr>
+      <w:r>
+        <w:rPr>
+          <w:rFonts w:ascii="Calibri" w:hAnsi="Calibri" w:cs="Calibri"/>
+          <w:sz w:val="24"/>
+          <w:szCs w:val="24"/>
+          <w:lang w:val="en"/>
+        </w:rPr>
+        <w:tab/>
+      </w:r>
+      <w:r>
+        <w:rPr>
+          <w:rFonts w:ascii="Calibri" w:hAnsi="Calibri" w:cs="Calibri"/>
+          <w:sz w:val="24"/>
+          <w:szCs w:val="24"/>
+          <w:lang w:val="en"/>
+        </w:rPr>
+        <w:tab/>
+        <w:t>1. Apasare Hyperlink "Create an account"</w:t>
+      </w:r>
+    </w:p>
+    <w:p>
+      <w:pPr>
+        <w:autoSpaceDE w:val="0"/>
+        <w:autoSpaceDN w:val="0"/>
+        <w:adjustRightInd w:val="0"/>
+        <w:spacing w:line="259" w:lineRule="atLeast"/>
+        <w:jc w:val="both"/>
+        <w:rPr>
+          <w:rFonts w:ascii="Calibri" w:hAnsi="Calibri" w:cs="Calibri"/>
+          <w:sz w:val="24"/>
+          <w:szCs w:val="24"/>
+          <w:lang w:val="en"/>
+        </w:rPr>
+      </w:pPr>
+      <w:r>
+        <w:rPr>
+          <w:rFonts w:ascii="Calibri" w:hAnsi="Calibri" w:cs="Calibri"/>
+          <w:sz w:val="24"/>
+          <w:szCs w:val="24"/>
+          <w:lang w:val="en"/>
+        </w:rPr>
+        <w:tab/>
+      </w:r>
+      <w:r>
+        <w:rPr>
+          <w:rFonts w:ascii="Calibri" w:hAnsi="Calibri" w:cs="Calibri"/>
+          <w:sz w:val="24"/>
+          <w:szCs w:val="24"/>
+          <w:lang w:val="en"/>
+        </w:rPr>
+        <w:tab/>
+        <w:t>2. Introducere nume in "Full Name"</w:t>
+      </w:r>
+    </w:p>
+    <w:p>
+      <w:pPr>
+        <w:autoSpaceDE w:val="0"/>
+        <w:autoSpaceDN w:val="0"/>
+        <w:adjustRightInd w:val="0"/>
+        <w:spacing w:line="259" w:lineRule="atLeast"/>
+        <w:jc w:val="both"/>
+        <w:rPr>
+          <w:rFonts w:ascii="Calibri" w:hAnsi="Calibri" w:cs="Calibri"/>
+          <w:sz w:val="24"/>
+          <w:szCs w:val="24"/>
+          <w:lang w:val="en"/>
+        </w:rPr>
+      </w:pPr>
+      <w:r>
+        <w:rPr>
+          <w:rFonts w:ascii="Calibri" w:hAnsi="Calibri" w:cs="Calibri"/>
+          <w:sz w:val="24"/>
+          <w:szCs w:val="24"/>
+          <w:lang w:val="en"/>
+        </w:rPr>
+        <w:tab/>
+      </w:r>
+      <w:r>
+        <w:rPr>
+          <w:rFonts w:ascii="Calibri" w:hAnsi="Calibri" w:cs="Calibri"/>
+          <w:sz w:val="24"/>
+          <w:szCs w:val="24"/>
+          <w:lang w:val="en"/>
+        </w:rPr>
+        <w:tab/>
+        <w:t>3. Introducere username in "Username"</w:t>
+      </w:r>
+    </w:p>
+    <w:p>
+      <w:pPr>
+        <w:autoSpaceDE w:val="0"/>
+        <w:autoSpaceDN w:val="0"/>
+        <w:adjustRightInd w:val="0"/>
+        <w:spacing w:line="259" w:lineRule="atLeast"/>
+        <w:jc w:val="both"/>
+        <w:rPr>
+          <w:rFonts w:ascii="Calibri" w:hAnsi="Calibri" w:cs="Calibri"/>
+          <w:sz w:val="24"/>
+          <w:szCs w:val="24"/>
+          <w:lang w:val="en"/>
+        </w:rPr>
+      </w:pPr>
+      <w:r>
+        <w:rPr>
+          <w:rFonts w:ascii="Calibri" w:hAnsi="Calibri" w:cs="Calibri"/>
+          <w:sz w:val="24"/>
+          <w:szCs w:val="24"/>
+          <w:lang w:val="en"/>
+        </w:rPr>
+        <w:tab/>
+      </w:r>
+      <w:r>
+        <w:rPr>
+          <w:rFonts w:ascii="Calibri" w:hAnsi="Calibri" w:cs="Calibri"/>
+          <w:sz w:val="24"/>
+          <w:szCs w:val="24"/>
+          <w:lang w:val="en"/>
+        </w:rPr>
+        <w:tab/>
+        <w:t>4. Introducere parola in "Password"</w:t>
+      </w:r>
+    </w:p>
+    <w:p>
+      <w:pPr>
+        <w:autoSpaceDE w:val="0"/>
+        <w:autoSpaceDN w:val="0"/>
+        <w:adjustRightInd w:val="0"/>
+        <w:spacing w:line="259" w:lineRule="atLeast"/>
+        <w:jc w:val="both"/>
+        <w:rPr>
+          <w:rFonts w:ascii="Calibri" w:hAnsi="Calibri" w:cs="Calibri"/>
+          <w:sz w:val="24"/>
+          <w:szCs w:val="24"/>
+          <w:lang w:val="en"/>
+        </w:rPr>
+      </w:pPr>
+      <w:r>
+        <w:rPr>
+          <w:rFonts w:ascii="Calibri" w:hAnsi="Calibri" w:cs="Calibri"/>
+          <w:sz w:val="24"/>
+          <w:szCs w:val="24"/>
+          <w:lang w:val="en"/>
+        </w:rPr>
+        <w:tab/>
+      </w:r>
+      <w:r>
+        <w:rPr>
+          <w:rFonts w:ascii="Calibri" w:hAnsi="Calibri" w:cs="Calibri"/>
+          <w:sz w:val="24"/>
+          <w:szCs w:val="24"/>
+          <w:lang w:val="en"/>
+        </w:rPr>
+        <w:tab/>
+        <w:t>5. Introducere data nasterii in "Date of Birth"</w:t>
+      </w:r>
+    </w:p>
+    <w:p>
+      <w:pPr>
+        <w:autoSpaceDE w:val="0"/>
+        <w:autoSpaceDN w:val="0"/>
+        <w:adjustRightInd w:val="0"/>
+        <w:spacing w:line="259" w:lineRule="atLeast"/>
+        <w:jc w:val="both"/>
+        <w:rPr>
+          <w:rFonts w:ascii="Calibri" w:hAnsi="Calibri" w:cs="Calibri"/>
+          <w:sz w:val="24"/>
+          <w:szCs w:val="24"/>
+          <w:lang w:val="en"/>
+        </w:rPr>
+      </w:pPr>
+      <w:r>
+        <w:rPr>
+          <w:rFonts w:ascii="Calibri" w:hAnsi="Calibri" w:cs="Calibri"/>
+          <w:sz w:val="24"/>
+          <w:szCs w:val="24"/>
+          <w:lang w:val="en"/>
+        </w:rPr>
+        <w:tab/>
+      </w:r>
+      <w:r>
+        <w:rPr>
+          <w:rFonts w:ascii="Calibri" w:hAnsi="Calibri" w:cs="Calibri"/>
+          <w:sz w:val="24"/>
+          <w:szCs w:val="24"/>
+          <w:lang w:val="en"/>
+        </w:rPr>
+        <w:tab/>
+        <w:t>6. (Optional) Alegerea grupa de sange in ComboBoxul "Blood type"</w:t>
+      </w:r>
+    </w:p>
+    <w:p>
+      <w:pPr>
+        <w:autoSpaceDE w:val="0"/>
+        <w:autoSpaceDN w:val="0"/>
+        <w:adjustRightInd w:val="0"/>
+        <w:spacing w:line="259" w:lineRule="atLeast"/>
+        <w:jc w:val="both"/>
+        <w:rPr>
+          <w:rFonts w:ascii="Calibri" w:hAnsi="Calibri" w:cs="Calibri"/>
+          <w:sz w:val="24"/>
+          <w:szCs w:val="24"/>
+          <w:lang w:val="en"/>
+        </w:rPr>
+      </w:pPr>
+      <w:r>
+        <w:rPr>
+          <w:rFonts w:ascii="Calibri" w:hAnsi="Calibri" w:cs="Calibri"/>
+          <w:sz w:val="24"/>
+          <w:szCs w:val="24"/>
+          <w:lang w:val="en"/>
+        </w:rPr>
+        <w:lastRenderedPageBreak/>
+        <w:tab/>
+      </w:r>
+      <w:r>
+        <w:rPr>
+          <w:rFonts w:ascii="Calibri" w:hAnsi="Calibri" w:cs="Calibri"/>
+          <w:sz w:val="24"/>
+          <w:szCs w:val="24"/>
+          <w:lang w:val="en"/>
+        </w:rPr>
+        <w:tab/>
+        <w:t>7. (Optional) Alegerea RH-ului in ComboBoxul "Rh"</w:t>
+      </w:r>
+    </w:p>
+    <w:p>
+      <w:pPr>
+        <w:autoSpaceDE w:val="0"/>
+        <w:autoSpaceDN w:val="0"/>
+        <w:adjustRightInd w:val="0"/>
+        <w:spacing w:line="259" w:lineRule="atLeast"/>
+        <w:jc w:val="both"/>
+        <w:rPr>
+          <w:rFonts w:ascii="Calibri" w:hAnsi="Calibri" w:cs="Calibri"/>
+          <w:sz w:val="24"/>
+          <w:szCs w:val="24"/>
+          <w:lang w:val="en"/>
+        </w:rPr>
+      </w:pPr>
+      <w:r>
+        <w:rPr>
+          <w:rFonts w:ascii="Calibri" w:hAnsi="Calibri" w:cs="Calibri"/>
+          <w:sz w:val="24"/>
+          <w:szCs w:val="24"/>
+          <w:lang w:val="en"/>
+        </w:rPr>
+        <w:tab/>
+      </w:r>
+      <w:r>
+        <w:rPr>
+          <w:rFonts w:ascii="Calibri" w:hAnsi="Calibri" w:cs="Calibri"/>
+          <w:sz w:val="24"/>
+          <w:szCs w:val="24"/>
+          <w:lang w:val="en"/>
+        </w:rPr>
+        <w:tab/>
+        <w:t>8. Apasarea butonlului "Register"</w:t>
+      </w:r>
+    </w:p>
+    <w:p>
+      <w:pPr>
+        <w:autoSpaceDE w:val="0"/>
+        <w:autoSpaceDN w:val="0"/>
+        <w:adjustRightInd w:val="0"/>
+        <w:spacing w:line="259" w:lineRule="atLeast"/>
+        <w:jc w:val="both"/>
+        <w:rPr>
+          <w:rFonts w:ascii="Calibri" w:hAnsi="Calibri" w:cs="Calibri"/>
+          <w:sz w:val="24"/>
+          <w:szCs w:val="24"/>
+          <w:lang w:val="en"/>
+        </w:rPr>
+      </w:pPr>
+      <w:r>
+        <w:rPr>
+          <w:rFonts w:ascii="Calibri" w:hAnsi="Calibri" w:cs="Calibri"/>
+          <w:sz w:val="24"/>
+          <w:szCs w:val="24"/>
+          <w:lang w:val="en"/>
+        </w:rPr>
+        <w:tab/>
+        <w:t>Preconditii:</w:t>
+      </w:r>
+    </w:p>
+    <w:p>
+      <w:pPr>
+        <w:autoSpaceDE w:val="0"/>
+        <w:autoSpaceDN w:val="0"/>
+        <w:adjustRightInd w:val="0"/>
+        <w:spacing w:line="259" w:lineRule="atLeast"/>
+        <w:jc w:val="both"/>
+        <w:rPr>
+          <w:rFonts w:ascii="Calibri" w:hAnsi="Calibri" w:cs="Calibri"/>
+          <w:sz w:val="24"/>
+          <w:szCs w:val="24"/>
+          <w:lang w:val="en"/>
+        </w:rPr>
+      </w:pPr>
+      <w:r>
+        <w:rPr>
+          <w:rFonts w:ascii="Calibri" w:hAnsi="Calibri" w:cs="Calibri"/>
+          <w:sz w:val="24"/>
+          <w:szCs w:val="24"/>
+          <w:lang w:val="en"/>
+        </w:rPr>
+        <w:tab/>
+      </w:r>
+      <w:r>
+        <w:rPr>
+          <w:rFonts w:ascii="Calibri" w:hAnsi="Calibri" w:cs="Calibri"/>
+          <w:sz w:val="24"/>
+          <w:szCs w:val="24"/>
+          <w:lang w:val="en"/>
+        </w:rPr>
+        <w:tab/>
+        <w:t>Conexiune la internet</w:t>
+      </w:r>
+    </w:p>
+    <w:p>
+      <w:pPr>
+        <w:autoSpaceDE w:val="0"/>
+        <w:autoSpaceDN w:val="0"/>
+        <w:adjustRightInd w:val="0"/>
+        <w:spacing w:line="259" w:lineRule="atLeast"/>
+        <w:jc w:val="both"/>
+        <w:rPr>
+          <w:rFonts w:ascii="Calibri" w:hAnsi="Calibri" w:cs="Calibri"/>
+          <w:sz w:val="24"/>
+          <w:szCs w:val="24"/>
+          <w:lang w:val="en"/>
+        </w:rPr>
+      </w:pPr>
+      <w:r>
+        <w:rPr>
+          <w:rFonts w:ascii="Calibri" w:hAnsi="Calibri" w:cs="Calibri"/>
+          <w:sz w:val="24"/>
+          <w:szCs w:val="24"/>
+          <w:lang w:val="en"/>
+        </w:rPr>
+        <w:tab/>
+        <w:t>Postconditii:</w:t>
+      </w:r>
+    </w:p>
+    <w:p>
+      <w:pPr>
+        <w:autoSpaceDE w:val="0"/>
+        <w:autoSpaceDN w:val="0"/>
+        <w:adjustRightInd w:val="0"/>
+        <w:spacing w:line="259" w:lineRule="atLeast"/>
+        <w:jc w:val="both"/>
+        <w:rPr>
+          <w:rFonts w:ascii="Calibri" w:hAnsi="Calibri" w:cs="Calibri"/>
+          <w:sz w:val="24"/>
+          <w:szCs w:val="24"/>
+          <w:lang w:val="en"/>
+        </w:rPr>
+      </w:pPr>
+      <w:r>
+        <w:rPr>
+          <w:rFonts w:ascii="Calibri" w:hAnsi="Calibri" w:cs="Calibri"/>
+          <w:sz w:val="24"/>
+          <w:szCs w:val="24"/>
+          <w:lang w:val="en"/>
+        </w:rPr>
+        <w:tab/>
+      </w:r>
+      <w:r>
+        <w:rPr>
+          <w:rFonts w:ascii="Calibri" w:hAnsi="Calibri" w:cs="Calibri"/>
+          <w:sz w:val="24"/>
+          <w:szCs w:val="24"/>
+          <w:lang w:val="en"/>
+        </w:rPr>
+        <w:tab/>
+        <w:t>Validarea datelor</w:t>
+      </w:r>
+    </w:p>
+    <w:p>
+      <w:pPr>
+        <w:jc w:val="both"/>
+        <w:rPr>
+          <w:b/>
+          <w:sz w:val="24"/>
+          <w:szCs w:val="24"/>
+          <w:lang w:val="ro-RO"/>
+        </w:rPr>
+      </w:pPr>
+      <w:r>
+        <w:rPr>
+          <w:rFonts w:ascii="Calibri" w:hAnsi="Calibri" w:cs="Calibri"/>
+          <w:b/>
+          <w:bCs/>
+          <w:sz w:val="24"/>
+          <w:szCs w:val="24"/>
+          <w:lang w:val="en"/>
+        </w:rPr>
+        <w:tab/>
+      </w:r>
+      <w:r>
+        <w:rPr>
+          <w:rFonts w:ascii="Calibri" w:hAnsi="Calibri" w:cs="Calibri"/>
+          <w:b/>
+          <w:bCs/>
+          <w:sz w:val="24"/>
+          <w:szCs w:val="24"/>
+          <w:lang w:val="en"/>
+        </w:rPr>
+        <w:tab/>
+      </w:r>
+    </w:p>
+    <w:p>
+      <w:pPr>
+        <w:jc w:val="both"/>
+        <w:rPr>
+          <w:b/>
+          <w:sz w:val="24"/>
+          <w:szCs w:val="24"/>
+          <w:lang w:val="ro-RO"/>
+        </w:rPr>
+      </w:pPr>
+    </w:p>
     <w:p>
       <w:pPr>
         <w:jc w:val="both"/>
@@ -78,7 +1163,15 @@
         <w:rPr>
           <w:lang w:val="ro-RO"/>
         </w:rPr>
-        <w:t>Donatorul apasa butonul „Completare formular” din partea dreapa a ferest</w:t>
+        <w:t>Donatorul apasa butonul „Completare form</w:t>
+      </w:r>
+      <w:bookmarkStart w:id="0" w:name="_GoBack"/>
+      <w:bookmarkEnd w:id="0"/>
+      <w:r>
+        <w:rPr>
+          <w:lang w:val="ro-RO"/>
+        </w:rPr>
+        <w:t>ular” din partea dreapa a ferest</w:t>
       </w:r>
       <w:r>
         <w:rPr>
@@ -434,6 +1527,7 @@
         <w:rPr>
           <w:lang w:val="ro-RO"/>
         </w:rPr>
+        <w:lastRenderedPageBreak/>
         <w:t>Se paraseste fereastra prin apasarea butonului „Inchide”.</w:t>
       </w:r>
     </w:p>
@@ -584,7 +1678,6 @@
         <w:rPr>
           <w:lang w:val="ro-RO"/>
         </w:rPr>
-        <w:lastRenderedPageBreak/>
         <w:t>Se deschide un formular a caror campuri trebuie completate.</w:t>
       </w:r>
     </w:p>
@@ -938,6 +2031,7 @@
         <w:rPr>
           <w:lang w:val="ro-RO"/>
         </w:rPr>
+        <w:lastRenderedPageBreak/>
         <w:tab/>
         <w:t>Re</w:t>
       </w:r>
@@ -1127,8 +2221,6 @@
         </w:rPr>
         <w:t>Prec:</w:t>
       </w:r>
-      <w:bookmarkStart w:id="0" w:name="_GoBack"/>
-      <w:bookmarkEnd w:id="0"/>
     </w:p>
     <w:p>
       <w:pPr>
@@ -1142,7 +2234,6 @@
         <w:rPr>
           <w:lang w:val="ro-RO"/>
         </w:rPr>
-        <w:lastRenderedPageBreak/>
         <w:tab/>
       </w:r>
       <w:r>
@@ -1494,6 +2585,7 @@
         <w:rPr>
           <w:lang w:val="ro-RO"/>
         </w:rPr>
+        <w:lastRenderedPageBreak/>
         <w:t>Postc:</w:t>
       </w:r>
     </w:p>
@@ -1629,7 +2721,6 @@
         <w:rPr>
           <w:lang w:val="ro-RO"/>
         </w:rPr>
-        <w:lastRenderedPageBreak/>
         <w:t xml:space="preserve">In cazul in care nu mai este nevoie de sange, </w:t>
       </w:r>
       <w:r>
@@ -1900,8 +2991,8 @@
 </file>
 
 <file path=word/numbering.xml><?xml version="1.0" encoding="utf-8"?>
-<w:numbering xmlns:wpc="http://schemas.microsoft.com/office/word/2010/wordprocessingCanvas" xmlns:cx="http://schemas.microsoft.com/office/drawing/2014/chartex" xmlns:cx1="http://schemas.microsoft.com/office/drawing/2015/9/8/chartex" xmlns:cx2="http://schemas.microsoft.com/office/drawing/2015/10/21/chartex" xmlns:cx3="http://schemas.microsoft.com/office/drawing/2016/5/9/chartex" xmlns:cx4="http://schemas.microsoft.com/office/drawing/2016/5/10/chartex" xmlns:cx5="http://schemas.microsoft.com/office/drawing/2016/5/11/chartex" xmlns:cx6="http://schemas.microsoft.com/office/drawing/2016/5/12/chartex" xmlns:cx7="http://schemas.microsoft.com/office/drawing/2016/5/13/chartex" xmlns:cx8="http://schemas.microsoft.com/office/drawing/2016/5/14/chartex" xmlns:mc="http://schemas.openxmlformats.org/markup-compatibility/2006" xmlns:aink="http://schemas.microsoft.com/office/drawing/2016/ink" xmlns:am3d="http://schemas.microsoft.com/office/drawing/2017/model3d" xmlns:o="urn:schemas-microsoft-com:office:office" xmlns:r="http://schemas.openxmlformats.org/officeDocument/2006/relationships" xmlns:m="http://schemas.openxmlformats.org/officeDocument/2006/math" xmlns:v="urn:schemas-microsoft-com:vml" xmlns:wp14="http://schemas.microsoft.com/office/word/2010/wordprocessingDrawing" xmlns:wp="http://schemas.openxmlformats.org/drawingml/2006/wordprocessingDrawing" xmlns:w10="urn:schemas-microsoft-com:office:word" xmlns:w="http://schemas.openxmlformats.org/wordprocessingml/2006/main" xmlns:w14="http://schemas.microsoft.com/office/word/2010/wordml" xmlns:w15="http://schemas.microsoft.com/office/word/2012/wordml" xmlns:w16cid="http://schemas.microsoft.com/office/word/2016/wordml/cid" xmlns:w16se="http://schemas.microsoft.com/office/word/2015/wordml/symex" xmlns:wpg="http://schemas.microsoft.com/office/word/2010/wordprocessingGroup" xmlns:wpi="http://schemas.microsoft.com/office/word/2010/wordprocessingInk" xmlns:wne="http://schemas.microsoft.com/office/word/2006/wordml" xmlns:wps="http://schemas.microsoft.com/office/word/2010/wordprocessingShape" mc:Ignorable="w14 w15 w16se w16cid wp14">
-  <w:abstractNum w:abstractNumId="0" w15:restartNumberingAfterBreak="0">
+<w:numbering xmlns:wpc="http://schemas.microsoft.com/office/word/2010/wordprocessingCanvas" xmlns:mc="http://schemas.openxmlformats.org/markup-compatibility/2006" xmlns:o="urn:schemas-microsoft-com:office:office" xmlns:r="http://schemas.openxmlformats.org/officeDocument/2006/relationships" xmlns:m="http://schemas.openxmlformats.org/officeDocument/2006/math" xmlns:v="urn:schemas-microsoft-com:vml" xmlns:wp14="http://schemas.microsoft.com/office/word/2010/wordprocessingDrawing" xmlns:wp="http://schemas.openxmlformats.org/drawingml/2006/wordprocessingDrawing" xmlns:w10="urn:schemas-microsoft-com:office:word" xmlns:w="http://schemas.openxmlformats.org/wordprocessingml/2006/main" xmlns:w14="http://schemas.microsoft.com/office/word/2010/wordml" xmlns:wpg="http://schemas.microsoft.com/office/word/2010/wordprocessingGroup" xmlns:wpi="http://schemas.microsoft.com/office/word/2010/wordprocessingInk" xmlns:wne="http://schemas.microsoft.com/office/word/2006/wordml" xmlns:wps="http://schemas.microsoft.com/office/word/2010/wordprocessingShape" mc:Ignorable="w14 wp14">
+  <w:abstractNum w:abstractNumId="0">
     <w:nsid w:val="0C82150C"/>
     <w:multiLevelType w:val="hybridMultilevel"/>
     <w:tmpl w:val="3208A898"/>
@@ -1987,7 +3078,7 @@
       </w:pPr>
     </w:lvl>
   </w:abstractNum>
-  <w:abstractNum w:abstractNumId="1" w15:restartNumberingAfterBreak="0">
+  <w:abstractNum w:abstractNumId="1">
     <w:nsid w:val="141B1006"/>
     <w:multiLevelType w:val="hybridMultilevel"/>
     <w:tmpl w:val="DB72369A"/>
@@ -2073,7 +3164,7 @@
       </w:pPr>
     </w:lvl>
   </w:abstractNum>
-  <w:abstractNum w:abstractNumId="2" w15:restartNumberingAfterBreak="0">
+  <w:abstractNum w:abstractNumId="2">
     <w:nsid w:val="27812A77"/>
     <w:multiLevelType w:val="hybridMultilevel"/>
     <w:tmpl w:val="576AD5F2"/>
@@ -2159,7 +3250,7 @@
       </w:pPr>
     </w:lvl>
   </w:abstractNum>
-  <w:abstractNum w:abstractNumId="3" w15:restartNumberingAfterBreak="0">
+  <w:abstractNum w:abstractNumId="3">
     <w:nsid w:val="37D4117C"/>
     <w:multiLevelType w:val="hybridMultilevel"/>
     <w:tmpl w:val="5DF4B546"/>
@@ -2245,7 +3336,7 @@
       </w:pPr>
     </w:lvl>
   </w:abstractNum>
-  <w:abstractNum w:abstractNumId="4" w15:restartNumberingAfterBreak="0">
+  <w:abstractNum w:abstractNumId="4">
     <w:nsid w:val="4ABD086C"/>
     <w:multiLevelType w:val="hybridMultilevel"/>
     <w:tmpl w:val="576AD5F2"/>
@@ -2331,7 +3422,7 @@
       </w:pPr>
     </w:lvl>
   </w:abstractNum>
-  <w:abstractNum w:abstractNumId="5" w15:restartNumberingAfterBreak="0">
+  <w:abstractNum w:abstractNumId="5">
     <w:nsid w:val="52D45162"/>
     <w:multiLevelType w:val="hybridMultilevel"/>
     <w:tmpl w:val="CBF4033C"/>
@@ -2417,7 +3508,7 @@
       </w:pPr>
     </w:lvl>
   </w:abstractNum>
-  <w:abstractNum w:abstractNumId="6" w15:restartNumberingAfterBreak="0">
+  <w:abstractNum w:abstractNumId="6">
     <w:nsid w:val="59A2713F"/>
     <w:multiLevelType w:val="hybridMultilevel"/>
     <w:tmpl w:val="AA087D00"/>
@@ -2503,7 +3594,7 @@
       </w:pPr>
     </w:lvl>
   </w:abstractNum>
-  <w:abstractNum w:abstractNumId="7" w15:restartNumberingAfterBreak="0">
+  <w:abstractNum w:abstractNumId="7">
     <w:nsid w:val="5AFF41AA"/>
     <w:multiLevelType w:val="hybridMultilevel"/>
     <w:tmpl w:val="B4A0D92C"/>
@@ -2616,7 +3707,7 @@
       </w:rPr>
     </w:lvl>
   </w:abstractNum>
-  <w:abstractNum w:abstractNumId="8" w15:restartNumberingAfterBreak="0">
+  <w:abstractNum w:abstractNumId="8">
     <w:nsid w:val="5BB20562"/>
     <w:multiLevelType w:val="hybridMultilevel"/>
     <w:tmpl w:val="0DE8D66A"/>
@@ -2702,7 +3793,7 @@
       </w:pPr>
     </w:lvl>
   </w:abstractNum>
-  <w:abstractNum w:abstractNumId="9" w15:restartNumberingAfterBreak="0">
+  <w:abstractNum w:abstractNumId="9">
     <w:nsid w:val="5F503CEC"/>
     <w:multiLevelType w:val="hybridMultilevel"/>
     <w:tmpl w:val="CF98A714"/>
@@ -2788,7 +3879,7 @@
       </w:pPr>
     </w:lvl>
   </w:abstractNum>
-  <w:abstractNum w:abstractNumId="10" w15:restartNumberingAfterBreak="0">
+  <w:abstractNum w:abstractNumId="10">
     <w:nsid w:val="60AB411F"/>
     <w:multiLevelType w:val="hybridMultilevel"/>
     <w:tmpl w:val="0DE8D66A"/>
@@ -2874,7 +3965,22 @@
       </w:pPr>
     </w:lvl>
   </w:abstractNum>
-  <w:abstractNum w:abstractNumId="11" w15:restartNumberingAfterBreak="0">
+  <w:abstractNum w:abstractNumId="11">
+    <w:nsid w:val="64FE3269"/>
+    <w:multiLevelType w:val="singleLevel"/>
+    <w:tmpl w:val="5714018A"/>
+    <w:lvl w:ilvl="0">
+      <w:start w:val="1"/>
+      <w:numFmt w:val="decimal"/>
+      <w:lvlText w:val="%1."/>
+      <w:legacy w:legacy="1" w:legacySpace="0" w:legacyIndent="360"/>
+      <w:lvlJc w:val="left"/>
+      <w:rPr>
+        <w:rFonts w:ascii="Calibri" w:hAnsi="Calibri" w:cs="Calibri" w:hint="default"/>
+      </w:rPr>
+    </w:lvl>
+  </w:abstractNum>
+  <w:abstractNum w:abstractNumId="12">
     <w:nsid w:val="79DA723F"/>
     <w:multiLevelType w:val="hybridMultilevel"/>
     <w:tmpl w:val="521C7932"/>
@@ -2960,7 +4066,7 @@
       </w:pPr>
     </w:lvl>
   </w:abstractNum>
-  <w:abstractNum w:abstractNumId="12" w15:restartNumberingAfterBreak="0">
+  <w:abstractNum w:abstractNumId="13">
     <w:nsid w:val="79E0626B"/>
     <w:multiLevelType w:val="hybridMultilevel"/>
     <w:tmpl w:val="E6EA3C98"/>
@@ -3046,7 +4152,7 @@
       </w:pPr>
     </w:lvl>
   </w:abstractNum>
-  <w:abstractNum w:abstractNumId="13" w15:restartNumberingAfterBreak="0">
+  <w:abstractNum w:abstractNumId="14">
     <w:nsid w:val="7B122624"/>
     <w:multiLevelType w:val="hybridMultilevel"/>
     <w:tmpl w:val="DB72369A"/>
@@ -3136,7 +4242,7 @@
     <w:abstractNumId w:val="3"/>
   </w:num>
   <w:num w:numId="2">
-    <w:abstractNumId w:val="13"/>
+    <w:abstractNumId w:val="14"/>
   </w:num>
   <w:num w:numId="3">
     <w:abstractNumId w:val="1"/>
@@ -3160,13 +4266,13 @@
     <w:abstractNumId w:val="10"/>
   </w:num>
   <w:num w:numId="10">
-    <w:abstractNumId w:val="11"/>
+    <w:abstractNumId w:val="12"/>
   </w:num>
   <w:num w:numId="11">
     <w:abstractNumId w:val="0"/>
   </w:num>
   <w:num w:numId="12">
-    <w:abstractNumId w:val="12"/>
+    <w:abstractNumId w:val="13"/>
   </w:num>
   <w:num w:numId="13">
     <w:abstractNumId w:val="9"/>
@@ -3174,11 +4280,14 @@
   <w:num w:numId="14">
     <w:abstractNumId w:val="6"/>
   </w:num>
+  <w:num w:numId="15">
+    <w:abstractNumId w:val="11"/>
+  </w:num>
 </w:numbering>
 </file>
 
 <file path=word/styles.xml><?xml version="1.0" encoding="utf-8"?>
-<w:styles xmlns:mc="http://schemas.openxmlformats.org/markup-compatibility/2006" xmlns:r="http://schemas.openxmlformats.org/officeDocument/2006/relationships" xmlns:w="http://schemas.openxmlformats.org/wordprocessingml/2006/main" xmlns:w14="http://schemas.microsoft.com/office/word/2010/wordml" xmlns:w15="http://schemas.microsoft.com/office/word/2012/wordml" xmlns:w16cid="http://schemas.microsoft.com/office/word/2016/wordml/cid" xmlns:w16se="http://schemas.microsoft.com/office/word/2015/wordml/symex" mc:Ignorable="w14 w15 w16se w16cid">
+<w:styles xmlns:mc="http://schemas.openxmlformats.org/markup-compatibility/2006" xmlns:r="http://schemas.openxmlformats.org/officeDocument/2006/relationships" xmlns:w="http://schemas.openxmlformats.org/wordprocessingml/2006/main" xmlns:w14="http://schemas.microsoft.com/office/word/2010/wordml" mc:Ignorable="w14">
   <w:docDefaults>
     <w:rPrDefault>
       <w:rPr>
@@ -3194,382 +4303,345 @@
       </w:pPr>
     </w:pPrDefault>
   </w:docDefaults>
-  <w:latentStyles w:defLockedState="0" w:defUIPriority="99" w:defSemiHidden="0" w:defUnhideWhenUsed="0" w:defQFormat="0" w:count="375">
-    <w:lsdException w:name="Normal" w:uiPriority="0" w:qFormat="1"/>
-    <w:lsdException w:name="heading 1" w:uiPriority="9" w:qFormat="1"/>
-    <w:lsdException w:name="heading 2" w:semiHidden="1" w:uiPriority="9" w:unhideWhenUsed="1" w:qFormat="1"/>
-    <w:lsdException w:name="heading 3" w:semiHidden="1" w:uiPriority="9" w:unhideWhenUsed="1" w:qFormat="1"/>
-    <w:lsdException w:name="heading 4" w:semiHidden="1" w:uiPriority="9" w:unhideWhenUsed="1" w:qFormat="1"/>
-    <w:lsdException w:name="heading 5" w:semiHidden="1" w:uiPriority="9" w:unhideWhenUsed="1" w:qFormat="1"/>
-    <w:lsdException w:name="heading 6" w:semiHidden="1" w:uiPriority="9" w:unhideWhenUsed="1" w:qFormat="1"/>
-    <w:lsdException w:name="heading 7" w:semiHidden="1" w:uiPriority="9" w:unhideWhenUsed="1" w:qFormat="1"/>
-    <w:lsdException w:name="heading 8" w:semiHidden="1" w:uiPriority="9" w:unhideWhenUsed="1" w:qFormat="1"/>
-    <w:lsdException w:name="heading 9" w:semiHidden="1" w:uiPriority="9" w:unhideWhenUsed="1" w:qFormat="1"/>
-    <w:lsdException w:name="index 1" w:semiHidden="1" w:unhideWhenUsed="1"/>
-    <w:lsdException w:name="index 2" w:semiHidden="1" w:unhideWhenUsed="1"/>
-    <w:lsdException w:name="index 3" w:semiHidden="1" w:unhideWhenUsed="1"/>
-    <w:lsdException w:name="index 4" w:semiHidden="1" w:unhideWhenUsed="1"/>
-    <w:lsdException w:name="index 5" w:semiHidden="1" w:unhideWhenUsed="1"/>
-    <w:lsdException w:name="index 6" w:semiHidden="1" w:unhideWhenUsed="1"/>
-    <w:lsdException w:name="index 7" w:semiHidden="1" w:unhideWhenUsed="1"/>
-    <w:lsdException w:name="index 8" w:semiHidden="1" w:unhideWhenUsed="1"/>
-    <w:lsdException w:name="index 9" w:semiHidden="1" w:unhideWhenUsed="1"/>
-    <w:lsdException w:name="toc 1" w:semiHidden="1" w:uiPriority="39" w:unhideWhenUsed="1"/>
-    <w:lsdException w:name="toc 2" w:semiHidden="1" w:uiPriority="39" w:unhideWhenUsed="1"/>
-    <w:lsdException w:name="toc 3" w:semiHidden="1" w:uiPriority="39" w:unhideWhenUsed="1"/>
-    <w:lsdException w:name="toc 4" w:semiHidden="1" w:uiPriority="39" w:unhideWhenUsed="1"/>
-    <w:lsdException w:name="toc 5" w:semiHidden="1" w:uiPriority="39" w:unhideWhenUsed="1"/>
-    <w:lsdException w:name="toc 6" w:semiHidden="1" w:uiPriority="39" w:unhideWhenUsed="1"/>
-    <w:lsdException w:name="toc 7" w:semiHidden="1" w:uiPriority="39" w:unhideWhenUsed="1"/>
-    <w:lsdException w:name="toc 8" w:semiHidden="1" w:uiPriority="39" w:unhideWhenUsed="1"/>
-    <w:lsdException w:name="toc 9" w:semiHidden="1" w:uiPriority="39" w:unhideWhenUsed="1"/>
-    <w:lsdException w:name="Normal Indent" w:semiHidden="1" w:unhideWhenUsed="1"/>
-    <w:lsdException w:name="footnote text" w:semiHidden="1" w:unhideWhenUsed="1"/>
-    <w:lsdException w:name="annotation text" w:semiHidden="1" w:unhideWhenUsed="1"/>
-    <w:lsdException w:name="header" w:semiHidden="1" w:unhideWhenUsed="1"/>
-    <w:lsdException w:name="footer" w:semiHidden="1" w:unhideWhenUsed="1"/>
-    <w:lsdException w:name="index heading" w:semiHidden="1" w:unhideWhenUsed="1"/>
-    <w:lsdException w:name="caption" w:semiHidden="1" w:uiPriority="35" w:unhideWhenUsed="1" w:qFormat="1"/>
-    <w:lsdException w:name="table of figures" w:semiHidden="1" w:unhideWhenUsed="1"/>
-    <w:lsdException w:name="envelope address" w:semiHidden="1" w:unhideWhenUsed="1"/>
-    <w:lsdException w:name="envelope return" w:semiHidden="1" w:unhideWhenUsed="1"/>
-    <w:lsdException w:name="footnote reference" w:semiHidden="1" w:unhideWhenUsed="1"/>
-    <w:lsdException w:name="annotation reference" w:semiHidden="1" w:unhideWhenUsed="1"/>
-    <w:lsdException w:name="line number" w:semiHidden="1" w:unhideWhenUsed="1"/>
-    <w:lsdException w:name="page number" w:semiHidden="1" w:unhideWhenUsed="1"/>
-    <w:lsdException w:name="endnote reference" w:semiHidden="1" w:unhideWhenUsed="1"/>
-    <w:lsdException w:name="endnote text" w:semiHidden="1" w:unhideWhenUsed="1"/>
-    <w:lsdException w:name="table of authorities" w:semiHidden="1" w:unhideWhenUsed="1"/>
-    <w:lsdException w:name="macro" w:semiHidden="1" w:unhideWhenUsed="1"/>
-    <w:lsdException w:name="toa heading" w:semiHidden="1" w:unhideWhenUsed="1"/>
-    <w:lsdException w:name="List" w:semiHidden="1" w:unhideWhenUsed="1"/>
-    <w:lsdException w:name="List Bullet" w:semiHidden="1" w:unhideWhenUsed="1"/>
-    <w:lsdException w:name="List Number" w:semiHidden="1" w:unhideWhenUsed="1"/>
-    <w:lsdException w:name="List 2" w:semiHidden="1" w:unhideWhenUsed="1"/>
-    <w:lsdException w:name="List 3" w:semiHidden="1" w:unhideWhenUsed="1"/>
-    <w:lsdException w:name="List 4" w:semiHidden="1" w:unhideWhenUsed="1"/>
-    <w:lsdException w:name="List 5" w:semiHidden="1" w:unhideWhenUsed="1"/>
-    <w:lsdException w:name="List Bullet 2" w:semiHidden="1" w:unhideWhenUsed="1"/>
-    <w:lsdException w:name="List Bullet 3" w:semiHidden="1" w:unhideWhenUsed="1"/>
-    <w:lsdException w:name="List Bullet 4" w:semiHidden="1" w:unhideWhenUsed="1"/>
-    <w:lsdException w:name="List Bullet 5" w:semiHidden="1" w:unhideWhenUsed="1"/>
-    <w:lsdException w:name="List Number 2" w:semiHidden="1" w:unhideWhenUsed="1"/>
-    <w:lsdException w:name="List Number 3" w:semiHidden="1" w:unhideWhenUsed="1"/>
-    <w:lsdException w:name="List Number 4" w:semiHidden="1" w:unhideWhenUsed="1"/>
-    <w:lsdException w:name="List Number 5" w:semiHidden="1" w:unhideWhenUsed="1"/>
-    <w:lsdException w:name="Title" w:uiPriority="10" w:qFormat="1"/>
-    <w:lsdException w:name="Closing" w:semiHidden="1" w:unhideWhenUsed="1"/>
-    <w:lsdException w:name="Signature" w:semiHidden="1" w:unhideWhenUsed="1"/>
-    <w:lsdException w:name="Default Paragraph Font" w:semiHidden="1" w:uiPriority="1" w:unhideWhenUsed="1"/>
-    <w:lsdException w:name="Body Text" w:semiHidden="1" w:unhideWhenUsed="1"/>
-    <w:lsdException w:name="Body Text Indent" w:semiHidden="1" w:unhideWhenUsed="1"/>
-    <w:lsdException w:name="List Continue" w:semiHidden="1" w:unhideWhenUsed="1"/>
-    <w:lsdException w:name="List Continue 2" w:semiHidden="1" w:unhideWhenUsed="1"/>
-    <w:lsdException w:name="List Continue 3" w:semiHidden="1" w:unhideWhenUsed="1"/>
-    <w:lsdException w:name="List Continue 4" w:semiHidden="1" w:unhideWhenUsed="1"/>
-    <w:lsdException w:name="List Continue 5" w:semiHidden="1" w:unhideWhenUsed="1"/>
-    <w:lsdException w:name="Message Header" w:semiHidden="1" w:unhideWhenUsed="1"/>
-    <w:lsdException w:name="Subtitle" w:uiPriority="11" w:qFormat="1"/>
-    <w:lsdException w:name="Salutation" w:semiHidden="1" w:unhideWhenUsed="1"/>
-    <w:lsdException w:name="Date" w:semiHidden="1" w:unhideWhenUsed="1"/>
-    <w:lsdException w:name="Body Text First Indent" w:semiHidden="1" w:unhideWhenUsed="1"/>
-    <w:lsdException w:name="Body Text First Indent 2" w:semiHidden="1" w:unhideWhenUsed="1"/>
-    <w:lsdException w:name="Note Heading" w:semiHidden="1" w:unhideWhenUsed="1"/>
-    <w:lsdException w:name="Body Text 2" w:semiHidden="1" w:unhideWhenUsed="1"/>
-    <w:lsdException w:name="Body Text 3" w:semiHidden="1" w:unhideWhenUsed="1"/>
-    <w:lsdException w:name="Body Text Indent 2" w:semiHidden="1" w:unhideWhenUsed="1"/>
-    <w:lsdException w:name="Body Text Indent 3" w:semiHidden="1" w:unhideWhenUsed="1"/>
-    <w:lsdException w:name="Block Text" w:semiHidden="1" w:unhideWhenUsed="1"/>
-    <w:lsdException w:name="Hyperlink" w:semiHidden="1" w:unhideWhenUsed="1"/>
-    <w:lsdException w:name="FollowedHyperlink" w:semiHidden="1" w:unhideWhenUsed="1"/>
-    <w:lsdException w:name="Strong" w:uiPriority="22" w:qFormat="1"/>
-    <w:lsdException w:name="Emphasis" w:uiPriority="20" w:qFormat="1"/>
-    <w:lsdException w:name="Document Map" w:semiHidden="1" w:unhideWhenUsed="1"/>
-    <w:lsdException w:name="Plain Text" w:semiHidden="1" w:unhideWhenUsed="1"/>
-    <w:lsdException w:name="E-mail Signature" w:semiHidden="1" w:unhideWhenUsed="1"/>
-    <w:lsdException w:name="HTML Top of Form" w:semiHidden="1" w:unhideWhenUsed="1"/>
-    <w:lsdException w:name="HTML Bottom of Form" w:semiHidden="1" w:unhideWhenUsed="1"/>
-    <w:lsdException w:name="Normal (Web)" w:semiHidden="1" w:unhideWhenUsed="1"/>
-    <w:lsdException w:name="HTML Acronym" w:semiHidden="1" w:unhideWhenUsed="1"/>
-    <w:lsdException w:name="HTML Address" w:semiHidden="1" w:unhideWhenUsed="1"/>
-    <w:lsdException w:name="HTML Cite" w:semiHidden="1" w:unhideWhenUsed="1"/>
-    <w:lsdException w:name="HTML Code" w:semiHidden="1" w:unhideWhenUsed="1"/>
-    <w:lsdException w:name="HTML Definition" w:semiHidden="1" w:unhideWhenUsed="1"/>
-    <w:lsdException w:name="HTML Keyboard" w:semiHidden="1" w:unhideWhenUsed="1"/>
-    <w:lsdException w:name="HTML Preformatted" w:semiHidden="1" w:unhideWhenUsed="1"/>
-    <w:lsdException w:name="HTML Sample" w:semiHidden="1" w:unhideWhenUsed="1"/>
-    <w:lsdException w:name="HTML Typewriter" w:semiHidden="1" w:unhideWhenUsed="1"/>
-    <w:lsdException w:name="HTML Variable" w:semiHidden="1" w:unhideWhenUsed="1"/>
-    <w:lsdException w:name="Normal Table" w:semiHidden="1" w:unhideWhenUsed="1"/>
-    <w:lsdException w:name="annotation subject" w:semiHidden="1" w:unhideWhenUsed="1"/>
-    <w:lsdException w:name="No List" w:semiHidden="1" w:unhideWhenUsed="1"/>
-    <w:lsdException w:name="Outline List 1" w:semiHidden="1" w:unhideWhenUsed="1"/>
-    <w:lsdException w:name="Outline List 2" w:semiHidden="1" w:unhideWhenUsed="1"/>
-    <w:lsdException w:name="Outline List 3" w:semiHidden="1" w:unhideWhenUsed="1"/>
-    <w:lsdException w:name="Table Simple 1" w:semiHidden="1" w:unhideWhenUsed="1"/>
-    <w:lsdException w:name="Table Simple 2" w:semiHidden="1" w:unhideWhenUsed="1"/>
-    <w:lsdException w:name="Table Simple 3" w:semiHidden="1" w:unhideWhenUsed="1"/>
-    <w:lsdException w:name="Table Classic 1" w:semiHidden="1" w:unhideWhenUsed="1"/>
-    <w:lsdException w:name="Table Classic 2" w:semiHidden="1" w:unhideWhenUsed="1"/>
-    <w:lsdException w:name="Table Classic 3" w:semiHidden="1" w:unhideWhenUsed="1"/>
-    <w:lsdException w:name="Table Classic 4" w:semiHidden="1" w:unhideWhenUsed="1"/>
-    <w:lsdException w:name="Table Colorful 1" w:semiHidden="1" w:unhideWhenUsed="1"/>
-    <w:lsdException w:name="Table Colorful 2" w:semiHidden="1" w:unhideWhenUsed="1"/>
-    <w:lsdException w:name="Table Colorful 3" w:semiHidden="1" w:unhideWhenUsed="1"/>
-    <w:lsdException w:name="Table Columns 1" w:semiHidden="1" w:unhideWhenUsed="1"/>
-    <w:lsdException w:name="Table Columns 2" w:semiHidden="1" w:unhideWhenUsed="1"/>
-    <w:lsdException w:name="Table Columns 3" w:semiHidden="1" w:unhideWhenUsed="1"/>
-    <w:lsdException w:name="Table Columns 4" w:semiHidden="1" w:unhideWhenUsed="1"/>
-    <w:lsdException w:name="Table Columns 5" w:semiHidden="1" w:unhideWhenUsed="1"/>
-    <w:lsdException w:name="Table Grid 1" w:semiHidden="1" w:unhideWhenUsed="1"/>
-    <w:lsdException w:name="Table Grid 2" w:semiHidden="1" w:unhideWhenUsed="1"/>
-    <w:lsdException w:name="Table Grid 3" w:semiHidden="1" w:unhideWhenUsed="1"/>
-    <w:lsdException w:name="Table Grid 4" w:semiHidden="1" w:unhideWhenUsed="1"/>
-    <w:lsdException w:name="Table Grid 5" w:semiHidden="1" w:unhideWhenUsed="1"/>
-    <w:lsdException w:name="Table Grid 6" w:semiHidden="1" w:unhideWhenUsed="1"/>
-    <w:lsdException w:name="Table Grid 7" w:semiHidden="1" w:unhideWhenUsed="1"/>
-    <w:lsdException w:name="Table Grid 8" w:semiHidden="1" w:unhideWhenUsed="1"/>
-    <w:lsdException w:name="Table List 1" w:semiHidden="1" w:unhideWhenUsed="1"/>
-    <w:lsdException w:name="Table List 2" w:semiHidden="1" w:unhideWhenUsed="1"/>
-    <w:lsdException w:name="Table List 3" w:semiHidden="1" w:unhideWhenUsed="1"/>
-    <w:lsdException w:name="Table List 4" w:semiHidden="1" w:unhideWhenUsed="1"/>
-    <w:lsdException w:name="Table List 5" w:semiHidden="1" w:unhideWhenUsed="1"/>
-    <w:lsdException w:name="Table List 6" w:semiHidden="1" w:unhideWhenUsed="1"/>
-    <w:lsdException w:name="Table List 7" w:semiHidden="1" w:unhideWhenUsed="1"/>
-    <w:lsdException w:name="Table List 8" w:semiHidden="1" w:unhideWhenUsed="1"/>
-    <w:lsdException w:name="Table 3D effects 1" w:semiHidden="1" w:unhideWhenUsed="1"/>
-    <w:lsdException w:name="Table 3D effects 2" w:semiHidden="1" w:unhideWhenUsed="1"/>
-    <w:lsdException w:name="Table 3D effects 3" w:semiHidden="1" w:unhideWhenUsed="1"/>
-    <w:lsdException w:name="Table Contemporary" w:semiHidden="1" w:unhideWhenUsed="1"/>
-    <w:lsdException w:name="Table Elegant" w:semiHidden="1" w:unhideWhenUsed="1"/>
-    <w:lsdException w:name="Table Professional" w:semiHidden="1" w:unhideWhenUsed="1"/>
-    <w:lsdException w:name="Table Subtle 1" w:semiHidden="1" w:unhideWhenUsed="1"/>
-    <w:lsdException w:name="Table Subtle 2" w:semiHidden="1" w:unhideWhenUsed="1"/>
-    <w:lsdException w:name="Table Web 1" w:semiHidden="1" w:unhideWhenUsed="1"/>
-    <w:lsdException w:name="Table Web 2" w:semiHidden="1" w:unhideWhenUsed="1"/>
-    <w:lsdException w:name="Table Web 3" w:semiHidden="1" w:unhideWhenUsed="1"/>
-    <w:lsdException w:name="Balloon Text" w:semiHidden="1" w:unhideWhenUsed="1"/>
-    <w:lsdException w:name="Table Grid" w:semiHidden="1" w:uiPriority="39" w:unhideWhenUsed="1"/>
-    <w:lsdException w:name="Table Theme" w:semiHidden="1" w:unhideWhenUsed="1"/>
-    <w:lsdException w:name="Placeholder Text" w:semiHidden="1"/>
-    <w:lsdException w:name="No Spacing" w:uiPriority="1" w:qFormat="1"/>
-    <w:lsdException w:name="Light Shading" w:uiPriority="60"/>
-    <w:lsdException w:name="Light List" w:uiPriority="61"/>
-    <w:lsdException w:name="Light Grid" w:uiPriority="62"/>
-    <w:lsdException w:name="Medium Shading 1" w:uiPriority="63"/>
-    <w:lsdException w:name="Medium Shading 2" w:uiPriority="64"/>
-    <w:lsdException w:name="Medium List 1" w:uiPriority="65"/>
-    <w:lsdException w:name="Medium List 2" w:uiPriority="66"/>
-    <w:lsdException w:name="Medium Grid 1" w:uiPriority="67"/>
-    <w:lsdException w:name="Medium Grid 2" w:uiPriority="68"/>
-    <w:lsdException w:name="Medium Grid 3" w:uiPriority="69"/>
-    <w:lsdException w:name="Dark List" w:uiPriority="70"/>
-    <w:lsdException w:name="Colorful Shading" w:uiPriority="71"/>
-    <w:lsdException w:name="Colorful List" w:uiPriority="72"/>
-    <w:lsdException w:name="Colorful Grid" w:uiPriority="73"/>
-    <w:lsdException w:name="Light Shading Accent 1" w:uiPriority="60"/>
-    <w:lsdException w:name="Light List Accent 1" w:uiPriority="61"/>
-    <w:lsdException w:name="Light Grid Accent 1" w:uiPriority="62"/>
-    <w:lsdException w:name="Medium Shading 1 Accent 1" w:uiPriority="63"/>
-    <w:lsdException w:name="Medium Shading 2 Accent 1" w:uiPriority="64"/>
-    <w:lsdException w:name="Medium List 1 Accent 1" w:uiPriority="65"/>
-    <w:lsdException w:name="Revision" w:semiHidden="1"/>
-    <w:lsdException w:name="List Paragraph" w:uiPriority="34" w:qFormat="1"/>
-    <w:lsdException w:name="Quote" w:uiPriority="29" w:qFormat="1"/>
-    <w:lsdException w:name="Intense Quote" w:uiPriority="30" w:qFormat="1"/>
-    <w:lsdException w:name="Medium List 2 Accent 1" w:uiPriority="66"/>
-    <w:lsdException w:name="Medium Grid 1 Accent 1" w:uiPriority="67"/>
-    <w:lsdException w:name="Medium Grid 2 Accent 1" w:uiPriority="68"/>
-    <w:lsdException w:name="Medium Grid 3 Accent 1" w:uiPriority="69"/>
-    <w:lsdException w:name="Dark List Accent 1" w:uiPriority="70"/>
-    <w:lsdException w:name="Colorful Shading Accent 1" w:uiPriority="71"/>
-    <w:lsdException w:name="Colorful List Accent 1" w:uiPriority="72"/>
-    <w:lsdException w:name="Colorful Grid Accent 1" w:uiPriority="73"/>
-    <w:lsdException w:name="Light Shading Accent 2" w:uiPriority="60"/>
-    <w:lsdException w:name="Light List Accent 2" w:uiPriority="61"/>
-    <w:lsdException w:name="Light Grid Accent 2" w:uiPriority="62"/>
-    <w:lsdException w:name="Medium Shading 1 Accent 2" w:uiPriority="63"/>
-    <w:lsdException w:name="Medium Shading 2 Accent 2" w:uiPriority="64"/>
-    <w:lsdException w:name="Medium List 1 Accent 2" w:uiPriority="65"/>
-    <w:lsdException w:name="Medium List 2 Accent 2" w:uiPriority="66"/>
-    <w:lsdException w:name="Medium Grid 1 Accent 2" w:uiPriority="67"/>
-    <w:lsdException w:name="Medium Grid 2 Accent 2" w:uiPriority="68"/>
-    <w:lsdException w:name="Medium Grid 3 Accent 2" w:uiPriority="69"/>
-    <w:lsdException w:name="Dark List Accent 2" w:uiPriority="70"/>
-    <w:lsdException w:name="Colorful Shading Accent 2" w:uiPriority="71"/>
-    <w:lsdException w:name="Colorful List Accent 2" w:uiPriority="72"/>
-    <w:lsdException w:name="Colorful Grid Accent 2" w:uiPriority="73"/>
-    <w:lsdException w:name="Light Shading Accent 3" w:uiPriority="60"/>
-    <w:lsdException w:name="Light List Accent 3" w:uiPriority="61"/>
-    <w:lsdException w:name="Light Grid Accent 3" w:uiPriority="62"/>
-    <w:lsdException w:name="Medium Shading 1 Accent 3" w:uiPriority="63"/>
-    <w:lsdException w:name="Medium Shading 2 Accent 3" w:uiPriority="64"/>
-    <w:lsdException w:name="Medium List 1 Accent 3" w:uiPriority="65"/>
-    <w:lsdException w:name="Medium List 2 Accent 3" w:uiPriority="66"/>
-    <w:lsdException w:name="Medium Grid 1 Accent 3" w:uiPriority="67"/>
-    <w:lsdException w:name="Medium Grid 2 Accent 3" w:uiPriority="68"/>
-    <w:lsdException w:name="Medium Grid 3 Accent 3" w:uiPriority="69"/>
-    <w:lsdException w:name="Dark List Accent 3" w:uiPriority="70"/>
-    <w:lsdException w:name="Colorful Shading Accent 3" w:uiPriority="71"/>
-    <w:lsdException w:name="Colorful List Accent 3" w:uiPriority="72"/>
-    <w:lsdException w:name="Colorful Grid Accent 3" w:uiPriority="73"/>
-    <w:lsdException w:name="Light Shading Accent 4" w:uiPriority="60"/>
-    <w:lsdException w:name="Light List Accent 4" w:uiPriority="61"/>
-    <w:lsdException w:name="Light Grid Accent 4" w:uiPriority="62"/>
-    <w:lsdException w:name="Medium Shading 1 Accent 4" w:uiPriority="63"/>
-    <w:lsdException w:name="Medium Shading 2 Accent 4" w:uiPriority="64"/>
-    <w:lsdException w:name="Medium List 1 Accent 4" w:uiPriority="65"/>
-    <w:lsdException w:name="Medium List 2 Accent 4" w:uiPriority="66"/>
-    <w:lsdException w:name="Medium Grid 1 Accent 4" w:uiPriority="67"/>
-    <w:lsdException w:name="Medium Grid 2 Accent 4" w:uiPriority="68"/>
-    <w:lsdException w:name="Medium Grid 3 Accent 4" w:uiPriority="69"/>
-    <w:lsdException w:name="Dark List Accent 4" w:uiPriority="70"/>
-    <w:lsdException w:name="Colorful Shading Accent 4" w:uiPriority="71"/>
-    <w:lsdException w:name="Colorful List Accent 4" w:uiPriority="72"/>
-    <w:lsdException w:name="Colorful Grid Accent 4" w:uiPriority="73"/>
-    <w:lsdException w:name="Light Shading Accent 5" w:uiPriority="60"/>
-    <w:lsdException w:name="Light List Accent 5" w:uiPriority="61"/>
-    <w:lsdException w:name="Light Grid Accent 5" w:uiPriority="62"/>
-    <w:lsdException w:name="Medium Shading 1 Accent 5" w:uiPriority="63"/>
-    <w:lsdException w:name="Medium Shading 2 Accent 5" w:uiPriority="64"/>
-    <w:lsdException w:name="Medium List 1 Accent 5" w:uiPriority="65"/>
-    <w:lsdException w:name="Medium List 2 Accent 5" w:uiPriority="66"/>
-    <w:lsdException w:name="Medium Grid 1 Accent 5" w:uiPriority="67"/>
-    <w:lsdException w:name="Medium Grid 2 Accent 5" w:uiPriority="68"/>
-    <w:lsdException w:name="Medium Grid 3 Accent 5" w:uiPriority="69"/>
-    <w:lsdException w:name="Dark List Accent 5" w:uiPriority="70"/>
-    <w:lsdException w:name="Colorful Shading Accent 5" w:uiPriority="71"/>
-    <w:lsdException w:name="Colorful List Accent 5" w:uiPriority="72"/>
-    <w:lsdException w:name="Colorful Grid Accent 5" w:uiPriority="73"/>
-    <w:lsdException w:name="Light Shading Accent 6" w:uiPriority="60"/>
-    <w:lsdException w:name="Light List Accent 6" w:uiPriority="61"/>
-    <w:lsdException w:name="Light Grid Accent 6" w:uiPriority="62"/>
-    <w:lsdException w:name="Medium Shading 1 Accent 6" w:uiPriority="63"/>
-    <w:lsdException w:name="Medium Shading 2 Accent 6" w:uiPriority="64"/>
-    <w:lsdException w:name="Medium List 1 Accent 6" w:uiPriority="65"/>
-    <w:lsdException w:name="Medium List 2 Accent 6" w:uiPriority="66"/>
-    <w:lsdException w:name="Medium Grid 1 Accent 6" w:uiPriority="67"/>
-    <w:lsdException w:name="Medium Grid 2 Accent 6" w:uiPriority="68"/>
-    <w:lsdException w:name="Medium Grid 3 Accent 6" w:uiPriority="69"/>
-    <w:lsdException w:name="Dark List Accent 6" w:uiPriority="70"/>
-    <w:lsdException w:name="Colorful Shading Accent 6" w:uiPriority="71"/>
-    <w:lsdException w:name="Colorful List Accent 6" w:uiPriority="72"/>
-    <w:lsdException w:name="Colorful Grid Accent 6" w:uiPriority="73"/>
-    <w:lsdException w:name="Subtle Emphasis" w:uiPriority="19" w:qFormat="1"/>
-    <w:lsdException w:name="Intense Emphasis" w:uiPriority="21" w:qFormat="1"/>
-    <w:lsdException w:name="Subtle Reference" w:uiPriority="31" w:qFormat="1"/>
-    <w:lsdException w:name="Intense Reference" w:uiPriority="32" w:qFormat="1"/>
-    <w:lsdException w:name="Book Title" w:uiPriority="33" w:qFormat="1"/>
-    <w:lsdException w:name="Bibliography" w:semiHidden="1" w:uiPriority="37" w:unhideWhenUsed="1"/>
-    <w:lsdException w:name="TOC Heading" w:semiHidden="1" w:uiPriority="39" w:unhideWhenUsed="1" w:qFormat="1"/>
-    <w:lsdException w:name="Plain Table 1" w:uiPriority="41"/>
-    <w:lsdException w:name="Plain Table 2" w:uiPriority="42"/>
-    <w:lsdException w:name="Plain Table 3" w:uiPriority="43"/>
-    <w:lsdException w:name="Plain Table 4" w:uiPriority="44"/>
-    <w:lsdException w:name="Plain Table 5" w:uiPriority="45"/>
-    <w:lsdException w:name="Grid Table Light" w:uiPriority="40"/>
-    <w:lsdException w:name="Grid Table 1 Light" w:uiPriority="46"/>
-    <w:lsdException w:name="Grid Table 2" w:uiPriority="47"/>
-    <w:lsdException w:name="Grid Table 3" w:uiPriority="48"/>
-    <w:lsdException w:name="Grid Table 4" w:uiPriority="49"/>
-    <w:lsdException w:name="Grid Table 5 Dark" w:uiPriority="50"/>
-    <w:lsdException w:name="Grid Table 6 Colorful" w:uiPriority="51"/>
-    <w:lsdException w:name="Grid Table 7 Colorful" w:uiPriority="52"/>
-    <w:lsdException w:name="Grid Table 1 Light Accent 1" w:uiPriority="46"/>
-    <w:lsdException w:name="Grid Table 2 Accent 1" w:uiPriority="47"/>
-    <w:lsdException w:name="Grid Table 3 Accent 1" w:uiPriority="48"/>
-    <w:lsdException w:name="Grid Table 4 Accent 1" w:uiPriority="49"/>
-    <w:lsdException w:name="Grid Table 5 Dark Accent 1" w:uiPriority="50"/>
-    <w:lsdException w:name="Grid Table 6 Colorful Accent 1" w:uiPriority="51"/>
-    <w:lsdException w:name="Grid Table 7 Colorful Accent 1" w:uiPriority="52"/>
-    <w:lsdException w:name="Grid Table 1 Light Accent 2" w:uiPriority="46"/>
-    <w:lsdException w:name="Grid Table 2 Accent 2" w:uiPriority="47"/>
-    <w:lsdException w:name="Grid Table 3 Accent 2" w:uiPriority="48"/>
-    <w:lsdException w:name="Grid Table 4 Accent 2" w:uiPriority="49"/>
-    <w:lsdException w:name="Grid Table 5 Dark Accent 2" w:uiPriority="50"/>
-    <w:lsdException w:name="Grid Table 6 Colorful Accent 2" w:uiPriority="51"/>
-    <w:lsdException w:name="Grid Table 7 Colorful Accent 2" w:uiPriority="52"/>
-    <w:lsdException w:name="Grid Table 1 Light Accent 3" w:uiPriority="46"/>
-    <w:lsdException w:name="Grid Table 2 Accent 3" w:uiPriority="47"/>
-    <w:lsdException w:name="Grid Table 3 Accent 3" w:uiPriority="48"/>
-    <w:lsdException w:name="Grid Table 4 Accent 3" w:uiPriority="49"/>
-    <w:lsdException w:name="Grid Table 5 Dark Accent 3" w:uiPriority="50"/>
-    <w:lsdException w:name="Grid Table 6 Colorful Accent 3" w:uiPriority="51"/>
-    <w:lsdException w:name="Grid Table 7 Colorful Accent 3" w:uiPriority="52"/>
-    <w:lsdException w:name="Grid Table 1 Light Accent 4" w:uiPriority="46"/>
-    <w:lsdException w:name="Grid Table 2 Accent 4" w:uiPriority="47"/>
-    <w:lsdException w:name="Grid Table 3 Accent 4" w:uiPriority="48"/>
-    <w:lsdException w:name="Grid Table 4 Accent 4" w:uiPriority="49"/>
-    <w:lsdException w:name="Grid Table 5 Dark Accent 4" w:uiPriority="50"/>
-    <w:lsdException w:name="Grid Table 6 Colorful Accent 4" w:uiPriority="51"/>
-    <w:lsdException w:name="Grid Table 7 Colorful Accent 4" w:uiPriority="52"/>
-    <w:lsdException w:name="Grid Table 1 Light Accent 5" w:uiPriority="46"/>
-    <w:lsdException w:name="Grid Table 2 Accent 5" w:uiPriority="47"/>
-    <w:lsdException w:name="Grid Table 3 Accent 5" w:uiPriority="48"/>
-    <w:lsdException w:name="Grid Table 4 Accent 5" w:uiPriority="49"/>
-    <w:lsdException w:name="Grid Table 5 Dark Accent 5" w:uiPriority="50"/>
-    <w:lsdException w:name="Grid Table 6 Colorful Accent 5" w:uiPriority="51"/>
-    <w:lsdException w:name="Grid Table 7 Colorful Accent 5" w:uiPriority="52"/>
-    <w:lsdException w:name="Grid Table 1 Light Accent 6" w:uiPriority="46"/>
-    <w:lsdException w:name="Grid Table 2 Accent 6" w:uiPriority="47"/>
-    <w:lsdException w:name="Grid Table 3 Accent 6" w:uiPriority="48"/>
-    <w:lsdException w:name="Grid Table 4 Accent 6" w:uiPriority="49"/>
-    <w:lsdException w:name="Grid Table 5 Dark Accent 6" w:uiPriority="50"/>
-    <w:lsdException w:name="Grid Table 6 Colorful Accent 6" w:uiPriority="51"/>
-    <w:lsdException w:name="Grid Table 7 Colorful Accent 6" w:uiPriority="52"/>
-    <w:lsdException w:name="List Table 1 Light" w:uiPriority="46"/>
-    <w:lsdException w:name="List Table 2" w:uiPriority="47"/>
-    <w:lsdException w:name="List Table 3" w:uiPriority="48"/>
-    <w:lsdException w:name="List Table 4" w:uiPriority="49"/>
-    <w:lsdException w:name="List Table 5 Dark" w:uiPriority="50"/>
-    <w:lsdException w:name="List Table 6 Colorful" w:uiPriority="51"/>
-    <w:lsdException w:name="List Table 7 Colorful" w:uiPriority="52"/>
-    <w:lsdException w:name="List Table 1 Light Accent 1" w:uiPriority="46"/>
-    <w:lsdException w:name="List Table 2 Accent 1" w:uiPriority="47"/>
-    <w:lsdException w:name="List Table 3 Accent 1" w:uiPriority="48"/>
-    <w:lsdException w:name="List Table 4 Accent 1" w:uiPriority="49"/>
-    <w:lsdException w:name="List Table 5 Dark Accent 1" w:uiPriority="50"/>
-    <w:lsdException w:name="List Table 6 Colorful Accent 1" w:uiPriority="51"/>
-    <w:lsdException w:name="List Table 7 Colorful Accent 1" w:uiPriority="52"/>
-    <w:lsdException w:name="List Table 1 Light Accent 2" w:uiPriority="46"/>
-    <w:lsdException w:name="List Table 2 Accent 2" w:uiPriority="47"/>
-    <w:lsdException w:name="List Table 3 Accent 2" w:uiPriority="48"/>
-    <w:lsdException w:name="List Table 4 Accent 2" w:uiPriority="49"/>
-    <w:lsdException w:name="List Table 5 Dark Accent 2" w:uiPriority="50"/>
-    <w:lsdException w:name="List Table 6 Colorful Accent 2" w:uiPriority="51"/>
-    <w:lsdException w:name="List Table 7 Colorful Accent 2" w:uiPriority="52"/>
-    <w:lsdException w:name="List Table 1 Light Accent 3" w:uiPriority="46"/>
-    <w:lsdException w:name="List Table 2 Accent 3" w:uiPriority="47"/>
-    <w:lsdException w:name="List Table 3 Accent 3" w:uiPriority="48"/>
-    <w:lsdException w:name="List Table 4 Accent 3" w:uiPriority="49"/>
-    <w:lsdException w:name="List Table 5 Dark Accent 3" w:uiPriority="50"/>
-    <w:lsdException w:name="List Table 6 Colorful Accent 3" w:uiPriority="51"/>
-    <w:lsdException w:name="List Table 7 Colorful Accent 3" w:uiPriority="52"/>
-    <w:lsdException w:name="List Table 1 Light Accent 4" w:uiPriority="46"/>
-    <w:lsdException w:name="List Table 2 Accent 4" w:uiPriority="47"/>
-    <w:lsdException w:name="List Table 3 Accent 4" w:uiPriority="48"/>
-    <w:lsdException w:name="List Table 4 Accent 4" w:uiPriority="49"/>
-    <w:lsdException w:name="List Table 5 Dark Accent 4" w:uiPriority="50"/>
-    <w:lsdException w:name="List Table 6 Colorful Accent 4" w:uiPriority="51"/>
-    <w:lsdException w:name="List Table 7 Colorful Accent 4" w:uiPriority="52"/>
-    <w:lsdException w:name="List Table 1 Light Accent 5" w:uiPriority="46"/>
-    <w:lsdException w:name="List Table 2 Accent 5" w:uiPriority="47"/>
-    <w:lsdException w:name="List Table 3 Accent 5" w:uiPriority="48"/>
-    <w:lsdException w:name="List Table 4 Accent 5" w:uiPriority="49"/>
-    <w:lsdException w:name="List Table 5 Dark Accent 5" w:uiPriority="50"/>
-    <w:lsdException w:name="List Table 6 Colorful Accent 5" w:uiPriority="51"/>
-    <w:lsdException w:name="List Table 7 Colorful Accent 5" w:uiPriority="52"/>
-    <w:lsdException w:name="List Table 1 Light Accent 6" w:uiPriority="46"/>
-    <w:lsdException w:name="List Table 2 Accent 6" w:uiPriority="47"/>
-    <w:lsdException w:name="List Table 3 Accent 6" w:uiPriority="48"/>
-    <w:lsdException w:name="List Table 4 Accent 6" w:uiPriority="49"/>
-    <w:lsdException w:name="List Table 5 Dark Accent 6" w:uiPriority="50"/>
-    <w:lsdException w:name="List Table 6 Colorful Accent 6" w:uiPriority="51"/>
-    <w:lsdException w:name="List Table 7 Colorful Accent 6" w:uiPriority="52"/>
-    <w:lsdException w:name="Mention" w:semiHidden="1" w:unhideWhenUsed="1"/>
-    <w:lsdException w:name="Smart Hyperlink" w:semiHidden="1" w:unhideWhenUsed="1"/>
-    <w:lsdException w:name="Hashtag" w:semiHidden="1" w:unhideWhenUsed="1"/>
-    <w:lsdException w:name="Unresolved Mention" w:semiHidden="1" w:unhideWhenUsed="1"/>
+  <w:latentStyles w:defLockedState="0" w:defUIPriority="99" w:defSemiHidden="1" w:defUnhideWhenUsed="1" w:defQFormat="0" w:count="267">
+    <w:lsdException w:name="Normal" w:semiHidden="0" w:uiPriority="0" w:unhideWhenUsed="0" w:qFormat="1"/>
+    <w:lsdException w:name="heading 1" w:semiHidden="0" w:uiPriority="9" w:unhideWhenUsed="0" w:qFormat="1"/>
+    <w:lsdException w:name="heading 2" w:uiPriority="9" w:qFormat="1"/>
+    <w:lsdException w:name="heading 3" w:uiPriority="9" w:qFormat="1"/>
+    <w:lsdException w:name="heading 4" w:uiPriority="9" w:qFormat="1"/>
+    <w:lsdException w:name="heading 5" w:uiPriority="9" w:qFormat="1"/>
+    <w:lsdException w:name="heading 6" w:uiPriority="9" w:qFormat="1"/>
+    <w:lsdException w:name="heading 7" w:uiPriority="9" w:qFormat="1"/>
+    <w:lsdException w:name="heading 8" w:uiPriority="9" w:qFormat="1"/>
+    <w:lsdException w:name="heading 9" w:uiPriority="9" w:qFormat="1"/>
+    <w:lsdException w:name="toc 1" w:uiPriority="39"/>
+    <w:lsdException w:name="toc 2" w:uiPriority="39"/>
+    <w:lsdException w:name="toc 3" w:uiPriority="39"/>
+    <w:lsdException w:name="toc 4" w:uiPriority="39"/>
+    <w:lsdException w:name="toc 5" w:uiPriority="39"/>
+    <w:lsdException w:name="toc 6" w:uiPriority="39"/>
+    <w:lsdException w:name="toc 7" w:uiPriority="39"/>
+    <w:lsdException w:name="toc 8" w:uiPriority="39"/>
+    <w:lsdException w:name="toc 9" w:uiPriority="39"/>
+    <w:lsdException w:name="caption" w:uiPriority="35" w:qFormat="1"/>
+    <w:lsdException w:name="Title" w:semiHidden="0" w:uiPriority="10" w:unhideWhenUsed="0" w:qFormat="1"/>
+    <w:lsdException w:name="Default Paragraph Font" w:uiPriority="1"/>
+    <w:lsdException w:name="Subtitle" w:semiHidden="0" w:uiPriority="11" w:unhideWhenUsed="0" w:qFormat="1"/>
+    <w:lsdException w:name="Strong" w:semiHidden="0" w:uiPriority="22" w:unhideWhenUsed="0" w:qFormat="1"/>
+    <w:lsdException w:name="Emphasis" w:semiHidden="0" w:uiPriority="20" w:unhideWhenUsed="0" w:qFormat="1"/>
+    <w:lsdException w:name="Table Grid" w:uiPriority="39"/>
+    <w:lsdException w:name="Placeholder Text" w:unhideWhenUsed="0"/>
+    <w:lsdException w:name="No Spacing" w:semiHidden="0" w:uiPriority="1" w:unhideWhenUsed="0" w:qFormat="1"/>
+    <w:lsdException w:name="Light Shading" w:semiHidden="0" w:uiPriority="60" w:unhideWhenUsed="0"/>
+    <w:lsdException w:name="Light List" w:semiHidden="0" w:uiPriority="61" w:unhideWhenUsed="0"/>
+    <w:lsdException w:name="Light Grid" w:semiHidden="0" w:uiPriority="62" w:unhideWhenUsed="0"/>
+    <w:lsdException w:name="Medium Shading 1" w:semiHidden="0" w:uiPriority="63" w:unhideWhenUsed="0"/>
+    <w:lsdException w:name="Medium Shading 2" w:semiHidden="0" w:uiPriority="64" w:unhideWhenUsed="0"/>
+    <w:lsdException w:name="Medium List 1" w:semiHidden="0" w:uiPriority="65" w:unhideWhenUsed="0"/>
+    <w:lsdException w:name="Medium List 2" w:semiHidden="0" w:uiPriority="66" w:unhideWhenUsed="0"/>
+    <w:lsdException w:name="Medium Grid 1" w:semiHidden="0" w:uiPriority="67" w:unhideWhenUsed="0"/>
+    <w:lsdException w:name="Medium Grid 2" w:semiHidden="0" w:uiPriority="68" w:unhideWhenUsed="0"/>
+    <w:lsdException w:name="Medium Grid 3" w:semiHidden="0" w:uiPriority="69" w:unhideWhenUsed="0"/>
+    <w:lsdException w:name="Dark List" w:semiHidden="0" w:uiPriority="70" w:unhideWhenUsed="0"/>
+    <w:lsdException w:name="Colorful Shading" w:semiHidden="0" w:uiPriority="71" w:unhideWhenUsed="0"/>
+    <w:lsdException w:name="Colorful List" w:semiHidden="0" w:uiPriority="72" w:unhideWhenUsed="0"/>
+    <w:lsdException w:name="Colorful Grid" w:semiHidden="0" w:uiPriority="73" w:unhideWhenUsed="0"/>
+    <w:lsdException w:name="Light Shading Accent 1" w:semiHidden="0" w:uiPriority="60" w:unhideWhenUsed="0"/>
+    <w:lsdException w:name="Light List Accent 1" w:semiHidden="0" w:uiPriority="61" w:unhideWhenUsed="0"/>
+    <w:lsdException w:name="Light Grid Accent 1" w:semiHidden="0" w:uiPriority="62" w:unhideWhenUsed="0"/>
+    <w:lsdException w:name="Medium Shading 1 Accent 1" w:semiHidden="0" w:uiPriority="63" w:unhideWhenUsed="0"/>
+    <w:lsdException w:name="Medium Shading 2 Accent 1" w:semiHidden="0" w:uiPriority="64" w:unhideWhenUsed="0"/>
+    <w:lsdException w:name="Medium List 1 Accent 1" w:semiHidden="0" w:uiPriority="65" w:unhideWhenUsed="0"/>
+    <w:lsdException w:name="Revision" w:unhideWhenUsed="0"/>
+    <w:lsdException w:name="List Paragraph" w:semiHidden="0" w:uiPriority="34" w:unhideWhenUsed="0" w:qFormat="1"/>
+    <w:lsdException w:name="Quote" w:semiHidden="0" w:uiPriority="29" w:unhideWhenUsed="0" w:qFormat="1"/>
+    <w:lsdException w:name="Intense Quote" w:semiHidden="0" w:uiPriority="30" w:unhideWhenUsed="0" w:qFormat="1"/>
+    <w:lsdException w:name="Medium List 2 Accent 1" w:semiHidden="0" w:uiPriority="66" w:unhideWhenUsed="0"/>
+    <w:lsdException w:name="Medium Grid 1 Accent 1" w:semiHidden="0" w:uiPriority="67" w:unhideWhenUsed="0"/>
+    <w:lsdException w:name="Medium Grid 2 Accent 1" w:semiHidden="0" w:uiPriority="68" w:unhideWhenUsed="0"/>
+    <w:lsdException w:name="Medium Grid 3 Accent 1" w:semiHidden="0" w:uiPriority="69" w:unhideWhenUsed="0"/>
+    <w:lsdException w:name="Dark List Accent 1" w:semiHidden="0" w:uiPriority="70" w:unhideWhenUsed="0"/>
+    <w:lsdException w:name="Colorful Shading Accent 1" w:semiHidden="0" w:uiPriority="71" w:unhideWhenUsed="0"/>
+    <w:lsdException w:name="Colorful List Accent 1" w:semiHidden="0" w:uiPriority="72" w:unhideWhenUsed="0"/>
+    <w:lsdException w:name="Colorful Grid Accent 1" w:semiHidden="0" w:uiPriority="73" w:unhideWhenUsed="0"/>
+    <w:lsdException w:name="Light Shading Accent 2" w:semiHidden="0" w:uiPriority="60" w:unhideWhenUsed="0"/>
+    <w:lsdException w:name="Light List Accent 2" w:semiHidden="0" w:uiPriority="61" w:unhideWhenUsed="0"/>
+    <w:lsdException w:name="Light Grid Accent 2" w:semiHidden="0" w:uiPriority="62" w:unhideWhenUsed="0"/>
+    <w:lsdException w:name="Medium Shading 1 Accent 2" w:semiHidden="0" w:uiPriority="63" w:unhideWhenUsed="0"/>
+    <w:lsdException w:name="Medium Shading 2 Accent 2" w:semiHidden="0" w:uiPriority="64" w:unhideWhenUsed="0"/>
+    <w:lsdException w:name="Medium List 1 Accent 2" w:semiHidden="0" w:uiPriority="65" w:unhideWhenUsed="0"/>
+    <w:lsdException w:name="Medium List 2 Accent 2" w:semiHidden="0" w:uiPriority="66" w:unhideWhenUsed="0"/>
+    <w:lsdException w:name="Medium Grid 1 Accent 2" w:semiHidden="0" w:uiPriority="67" w:unhideWhenUsed="0"/>
+    <w:lsdException w:name="Medium Grid 2 Accent 2" w:semiHidden="0" w:uiPriority="68" w:unhideWhenUsed="0"/>
+    <w:lsdException w:name="Medium Grid 3 Accent 2" w:semiHidden="0" w:uiPriority="69" w:unhideWhenUsed="0"/>
+    <w:lsdException w:name="Dark List Accent 2" w:semiHidden="0" w:uiPriority="70" w:unhideWhenUsed="0"/>
+    <w:lsdException w:name="Colorful Shading Accent 2" w:semiHidden="0" w:uiPriority="71" w:unhideWhenUsed="0"/>
+    <w:lsdException w:name="Colorful List Accent 2" w:semiHidden="0" w:uiPriority="72" w:unhideWhenUsed="0"/>
+    <w:lsdException w:name="Colorful Grid Accent 2" w:semiHidden="0" w:uiPriority="73" w:unhideWhenUsed="0"/>
+    <w:lsdException w:name="Light Shading Accent 3" w:semiHidden="0" w:uiPriority="60" w:unhideWhenUsed="0"/>
+    <w:lsdException w:name="Light List Accent 3" w:semiHidden="0" w:uiPriority="61" w:unhideWhenUsed="0"/>
+    <w:lsdException w:name="Light Grid Accent 3" w:semiHidden="0" w:uiPriority="62" w:unhideWhenUsed="0"/>
+    <w:lsdException w:name="Medium Shading 1 Accent 3" w:semiHidden="0" w:uiPriority="63" w:unhideWhenUsed="0"/>
+    <w:lsdException w:name="Medium Shading 2 Accent 3" w:semiHidden="0" w:uiPriority="64" w:unhideWhenUsed="0"/>
+    <w:lsdException w:name="Medium List 1 Accent 3" w:semiHidden="0" w:uiPriority="65" w:unhideWhenUsed="0"/>
+    <w:lsdException w:name="Medium List 2 Accent 3" w:semiHidden="0" w:uiPriority="66" w:unhideWhenUsed="0"/>
+    <w:lsdException w:name="Medium Grid 1 Accent 3" w:semiHidden="0" w:uiPriority="67" w:unhideWhenUsed="0"/>
+    <w:lsdException w:name="Medium Grid 2 Accent 3" w:semiHidden="0" w:uiPriority="68" w:unhideWhenUsed="0"/>
+    <w:lsdException w:name="Medium Grid 3 Accent 3" w:semiHidden="0" w:uiPriority="69" w:unhideWhenUsed="0"/>
+    <w:lsdException w:name="Dark List Accent 3" w:semiHidden="0" w:uiPriority="70" w:unhideWhenUsed="0"/>
+    <w:lsdException w:name="Colorful Shading Accent 3" w:semiHidden="0" w:uiPriority="71" w:unhideWhenUsed="0"/>
+    <w:lsdException w:name="Colorful List Accent 3" w:semiHidden="0" w:uiPriority="72" w:unhideWhenUsed="0"/>
+    <w:lsdException w:name="Colorful Grid Accent 3" w:semiHidden="0" w:uiPriority="73" w:unhideWhenUsed="0"/>
+    <w:lsdException w:name="Light Shading Accent 4" w:semiHidden="0" w:uiPriority="60" w:unhideWhenUsed="0"/>
+    <w:lsdException w:name="Light List Accent 4" w:semiHidden="0" w:uiPriority="61" w:unhideWhenUsed="0"/>
+    <w:lsdException w:name="Light Grid Accent 4" w:semiHidden="0" w:uiPriority="62" w:unhideWhenUsed="0"/>
+    <w:lsdException w:name="Medium Shading 1 Accent 4" w:semiHidden="0" w:uiPriority="63" w:unhideWhenUsed="0"/>
+    <w:lsdException w:name="Medium Shading 2 Accent 4" w:semiHidden="0" w:uiPriority="64" w:unhideWhenUsed="0"/>
+    <w:lsdException w:name="Medium List 1 Accent 4" w:semiHidden="0" w:uiPriority="65" w:unhideWhenUsed="0"/>
+    <w:lsdException w:name="Medium List 2 Accent 4" w:semiHidden="0" w:uiPriority="66" w:unhideWhenUsed="0"/>
+    <w:lsdException w:name="Medium Grid 1 Accent 4" w:semiHidden="0" w:uiPriority="67" w:unhideWhenUsed="0"/>
+    <w:lsdException w:name="Medium Grid 2 Accent 4" w:semiHidden="0" w:uiPriority="68" w:unhideWhenUsed="0"/>
+    <w:lsdException w:name="Medium Grid 3 Accent 4" w:semiHidden="0" w:uiPriority="69" w:unhideWhenUsed="0"/>
+    <w:lsdException w:name="Dark List Accent 4" w:semiHidden="0" w:uiPriority="70" w:unhideWhenUsed="0"/>
+    <w:lsdException w:name="Colorful Shading Accent 4" w:semiHidden="0" w:uiPriority="71" w:unhideWhenUsed="0"/>
+    <w:lsdException w:name="Colorful List Accent 4" w:semiHidden="0" w:uiPriority="72" w:unhideWhenUsed="0"/>
+    <w:lsdException w:name="Colorful Grid Accent 4" w:semiHidden="0" w:uiPriority="73" w:unhideWhenUsed="0"/>
+    <w:lsdException w:name="Light Shading Accent 5" w:semiHidden="0" w:uiPriority="60" w:unhideWhenUsed="0"/>
+    <w:lsdException w:name="Light List Accent 5" w:semiHidden="0" w:uiPriority="61" w:unhideWhenUsed="0"/>
+    <w:lsdException w:name="Light Grid Accent 5" w:semiHidden="0" w:uiPriority="62" w:unhideWhenUsed="0"/>
+    <w:lsdException w:name="Medium Shading 1 Accent 5" w:semiHidden="0" w:uiPriority="63" w:unhideWhenUsed="0"/>
+    <w:lsdException w:name="Medium Shading 2 Accent 5" w:semiHidden="0" w:uiPriority="64" w:unhideWhenUsed="0"/>
+    <w:lsdException w:name="Medium List 1 Accent 5" w:semiHidden="0" w:uiPriority="65" w:unhideWhenUsed="0"/>
+    <w:lsdException w:name="Medium List 2 Accent 5" w:semiHidden="0" w:uiPriority="66" w:unhideWhenUsed="0"/>
+    <w:lsdException w:name="Medium Grid 1 Accent 5" w:semiHidden="0" w:uiPriority="67" w:unhideWhenUsed="0"/>
+    <w:lsdException w:name="Medium Grid 2 Accent 5" w:semiHidden="0" w:uiPriority="68" w:unhideWhenUsed="0"/>
+    <w:lsdException w:name="Medium Grid 3 Accent 5" w:semiHidden="0" w:uiPriority="69" w:unhideWhenUsed="0"/>
+    <w:lsdException w:name="Dark List Accent 5" w:semiHidden="0" w:uiPriority="70" w:unhideWhenUsed="0"/>
+    <w:lsdException w:name="Colorful Shading Accent 5" w:semiHidden="0" w:uiPriority="71" w:unhideWhenUsed="0"/>
+    <w:lsdException w:name="Colorful List Accent 5" w:semiHidden="0" w:uiPriority="72" w:unhideWhenUsed="0"/>
+    <w:lsdException w:name="Colorful Grid Accent 5" w:semiHidden="0" w:uiPriority="73" w:unhideWhenUsed="0"/>
+    <w:lsdException w:name="Light Shading Accent 6" w:semiHidden="0" w:uiPriority="60" w:unhideWhenUsed="0"/>
+    <w:lsdException w:name="Light List Accent 6" w:semiHidden="0" w:uiPriority="61" w:unhideWhenUsed="0"/>
+    <w:lsdException w:name="Light Grid Accent 6" w:semiHidden="0" w:uiPriority="62" w:unhideWhenUsed="0"/>
+    <w:lsdException w:name="Medium Shading 1 Accent 6" w:semiHidden="0" w:uiPriority="63" w:unhideWhenUsed="0"/>
+    <w:lsdException w:name="Medium Shading 2 Accent 6" w:semiHidden="0" w:uiPriority="64" w:unhideWhenUsed="0"/>
+    <w:lsdException w:name="Medium List 1 Accent 6" w:semiHidden="0" w:uiPriority="65" w:unhideWhenUsed="0"/>
+    <w:lsdException w:name="Medium List 2 Accent 6" w:semiHidden="0" w:uiPriority="66" w:unhideWhenUsed="0"/>
+    <w:lsdException w:name="Medium Grid 1 Accent 6" w:semiHidden="0" w:uiPriority="67" w:unhideWhenUsed="0"/>
+    <w:lsdException w:name="Medium Grid 2 Accent 6" w:semiHidden="0" w:uiPriority="68" w:unhideWhenUsed="0"/>
+    <w:lsdException w:name="Medium Grid 3 Accent 6" w:semiHidden="0" w:uiPriority="69" w:unhideWhenUsed="0"/>
+    <w:lsdException w:name="Dark List Accent 6" w:semiHidden="0" w:uiPriority="70" w:unhideWhenUsed="0"/>
+    <w:lsdException w:name="Colorful Shading Accent 6" w:semiHidden="0" w:uiPriority="71" w:unhideWhenUsed="0"/>
+    <w:lsdException w:name="Colorful List Accent 6" w:semiHidden="0" w:uiPriority="72" w:unhideWhenUsed="0"/>
+    <w:lsdException w:name="Colorful Grid Accent 6" w:semiHidden="0" w:uiPriority="73" w:unhideWhenUsed="0"/>
+    <w:lsdException w:name="Subtle Emphasis" w:semiHidden="0" w:uiPriority="19" w:unhideWhenUsed="0" w:qFormat="1"/>
+    <w:lsdException w:name="Intense Emphasis" w:semiHidden="0" w:uiPriority="21" w:unhideWhenUsed="0" w:qFormat="1"/>
+    <w:lsdException w:name="Subtle Reference" w:semiHidden="0" w:uiPriority="31" w:unhideWhenUsed="0" w:qFormat="1"/>
+    <w:lsdException w:name="Intense Reference" w:semiHidden="0" w:uiPriority="32" w:unhideWhenUsed="0" w:qFormat="1"/>
+    <w:lsdException w:name="Book Title" w:semiHidden="0" w:uiPriority="33" w:unhideWhenUsed="0" w:qFormat="1"/>
+    <w:lsdException w:name="Bibliography" w:uiPriority="37"/>
+    <w:lsdException w:name="TOC Heading" w:uiPriority="39" w:qFormat="1"/>
+  </w:latentStyles>
+  <w:style w:type="paragraph" w:default="1" w:styleId="Normal">
+    <w:name w:val="Normal"/>
+    <w:qFormat/>
+  </w:style>
+  <w:style w:type="character" w:default="1" w:styleId="DefaultParagraphFont">
+    <w:name w:val="Default Paragraph Font"/>
+    <w:uiPriority w:val="1"/>
+    <w:semiHidden/>
+    <w:unhideWhenUsed/>
+  </w:style>
+  <w:style w:type="table" w:default="1" w:styleId="TableNormal">
+    <w:name w:val="Normal Table"/>
+    <w:uiPriority w:val="99"/>
+    <w:semiHidden/>
+    <w:unhideWhenUsed/>
+    <w:tblPr>
+      <w:tblInd w:w="0" w:type="dxa"/>
+      <w:tblCellMar>
+        <w:top w:w="0" w:type="dxa"/>
+        <w:left w:w="108" w:type="dxa"/>
+        <w:bottom w:w="0" w:type="dxa"/>
+        <w:right w:w="108" w:type="dxa"/>
+      </w:tblCellMar>
+    </w:tblPr>
+  </w:style>
+  <w:style w:type="numbering" w:default="1" w:styleId="NoList">
+    <w:name w:val="No List"/>
+    <w:uiPriority w:val="99"/>
+    <w:semiHidden/>
+    <w:unhideWhenUsed/>
+  </w:style>
+  <w:style w:type="paragraph" w:styleId="ListParagraph">
+    <w:name w:val="List Paragraph"/>
+    <w:basedOn w:val="Normal"/>
+    <w:uiPriority w:val="34"/>
+    <w:qFormat/>
+    <w:rsid w:val="009A59B3"/>
+    <w:pPr>
+      <w:ind w:left="720"/>
+      <w:contextualSpacing/>
+    </w:pPr>
+  </w:style>
+</w:styles>
+</file>
+
+<file path=word/stylesWithEffects.xml><?xml version="1.0" encoding="utf-8"?>
+<w:styles xmlns:wpc="http://schemas.microsoft.com/office/word/2010/wordprocessingCanvas" xmlns:mc="http://schemas.openxmlformats.org/markup-compatibility/2006" xmlns:o="urn:schemas-microsoft-com:office:office" xmlns:r="http://schemas.openxmlformats.org/officeDocument/2006/relationships" xmlns:m="http://schemas.openxmlformats.org/officeDocument/2006/math" xmlns:v="urn:schemas-microsoft-com:vml" xmlns:wp14="http://schemas.microsoft.com/office/word/2010/wordprocessingDrawing" xmlns:wp="http://schemas.openxmlformats.org/drawingml/2006/wordprocessingDrawing" xmlns:w10="urn:schemas-microsoft-com:office:word" xmlns:w="http://schemas.openxmlformats.org/wordprocessingml/2006/main" xmlns:w14="http://schemas.microsoft.com/office/word/2010/wordml" xmlns:wpg="http://schemas.microsoft.com/office/word/2010/wordprocessingGroup" xmlns:wpi="http://schemas.microsoft.com/office/word/2010/wordprocessingInk" xmlns:wne="http://schemas.microsoft.com/office/word/2006/wordml" xmlns:wps="http://schemas.microsoft.com/office/word/2010/wordprocessingShape" mc:Ignorable="w14 wp14">
+  <w:docDefaults>
+    <w:rPrDefault>
+      <w:rPr>
+        <w:rFonts w:asciiTheme="minorHAnsi" w:eastAsiaTheme="minorHAnsi" w:hAnsiTheme="minorHAnsi" w:cstheme="minorBidi"/>
+        <w:sz w:val="22"/>
+        <w:szCs w:val="22"/>
+        <w:lang w:val="en-US" w:eastAsia="en-US" w:bidi="ar-SA"/>
+      </w:rPr>
+    </w:rPrDefault>
+    <w:pPrDefault>
+      <w:pPr>
+        <w:spacing w:after="160" w:line="259" w:lineRule="auto"/>
+      </w:pPr>
+    </w:pPrDefault>
+  </w:docDefaults>
+  <w:latentStyles w:defLockedState="0" w:defUIPriority="99" w:defSemiHidden="1" w:defUnhideWhenUsed="1" w:defQFormat="0" w:count="267">
+    <w:lsdException w:name="Normal" w:semiHidden="0" w:uiPriority="0" w:unhideWhenUsed="0" w:qFormat="1"/>
+    <w:lsdException w:name="heading 1" w:semiHidden="0" w:uiPriority="9" w:unhideWhenUsed="0" w:qFormat="1"/>
+    <w:lsdException w:name="heading 2" w:uiPriority="9" w:qFormat="1"/>
+    <w:lsdException w:name="heading 3" w:uiPriority="9" w:qFormat="1"/>
+    <w:lsdException w:name="heading 4" w:uiPriority="9" w:qFormat="1"/>
+    <w:lsdException w:name="heading 5" w:uiPriority="9" w:qFormat="1"/>
+    <w:lsdException w:name="heading 6" w:uiPriority="9" w:qFormat="1"/>
+    <w:lsdException w:name="heading 7" w:uiPriority="9" w:qFormat="1"/>
+    <w:lsdException w:name="heading 8" w:uiPriority="9" w:qFormat="1"/>
+    <w:lsdException w:name="heading 9" w:uiPriority="9" w:qFormat="1"/>
+    <w:lsdException w:name="toc 1" w:uiPriority="39"/>
+    <w:lsdException w:name="toc 2" w:uiPriority="39"/>
+    <w:lsdException w:name="toc 3" w:uiPriority="39"/>
+    <w:lsdException w:name="toc 4" w:uiPriority="39"/>
+    <w:lsdException w:name="toc 5" w:uiPriority="39"/>
+    <w:lsdException w:name="toc 6" w:uiPriority="39"/>
+    <w:lsdException w:name="toc 7" w:uiPriority="39"/>
+    <w:lsdException w:name="toc 8" w:uiPriority="39"/>
+    <w:lsdException w:name="toc 9" w:uiPriority="39"/>
+    <w:lsdException w:name="caption" w:uiPriority="35" w:qFormat="1"/>
+    <w:lsdException w:name="Title" w:semiHidden="0" w:uiPriority="10" w:unhideWhenUsed="0" w:qFormat="1"/>
+    <w:lsdException w:name="Default Paragraph Font" w:uiPriority="1"/>
+    <w:lsdException w:name="Subtitle" w:semiHidden="0" w:uiPriority="11" w:unhideWhenUsed="0" w:qFormat="1"/>
+    <w:lsdException w:name="Strong" w:semiHidden="0" w:uiPriority="22" w:unhideWhenUsed="0" w:qFormat="1"/>
+    <w:lsdException w:name="Emphasis" w:semiHidden="0" w:uiPriority="20" w:unhideWhenUsed="0" w:qFormat="1"/>
+    <w:lsdException w:name="Table Grid" w:uiPriority="39"/>
+    <w:lsdException w:name="Placeholder Text" w:unhideWhenUsed="0"/>
+    <w:lsdException w:name="No Spacing" w:semiHidden="0" w:uiPriority="1" w:unhideWhenUsed="0" w:qFormat="1"/>
+    <w:lsdException w:name="Light Shading" w:semiHidden="0" w:uiPriority="60" w:unhideWhenUsed="0"/>
+    <w:lsdException w:name="Light List" w:semiHidden="0" w:uiPriority="61" w:unhideWhenUsed="0"/>
+    <w:lsdException w:name="Light Grid" w:semiHidden="0" w:uiPriority="62" w:unhideWhenUsed="0"/>
+    <w:lsdException w:name="Medium Shading 1" w:semiHidden="0" w:uiPriority="63" w:unhideWhenUsed="0"/>
+    <w:lsdException w:name="Medium Shading 2" w:semiHidden="0" w:uiPriority="64" w:unhideWhenUsed="0"/>
+    <w:lsdException w:name="Medium List 1" w:semiHidden="0" w:uiPriority="65" w:unhideWhenUsed="0"/>
+    <w:lsdException w:name="Medium List 2" w:semiHidden="0" w:uiPriority="66" w:unhideWhenUsed="0"/>
+    <w:lsdException w:name="Medium Grid 1" w:semiHidden="0" w:uiPriority="67" w:unhideWhenUsed="0"/>
+    <w:lsdException w:name="Medium Grid 2" w:semiHidden="0" w:uiPriority="68" w:unhideWhenUsed="0"/>
+    <w:lsdException w:name="Medium Grid 3" w:semiHidden="0" w:uiPriority="69" w:unhideWhenUsed="0"/>
+    <w:lsdException w:name="Dark List" w:semiHidden="0" w:uiPriority="70" w:unhideWhenUsed="0"/>
+    <w:lsdException w:name="Colorful Shading" w:semiHidden="0" w:uiPriority="71" w:unhideWhenUsed="0"/>
+    <w:lsdException w:name="Colorful List" w:semiHidden="0" w:uiPriority="72" w:unhideWhenUsed="0"/>
+    <w:lsdException w:name="Colorful Grid" w:semiHidden="0" w:uiPriority="73" w:unhideWhenUsed="0"/>
+    <w:lsdException w:name="Light Shading Accent 1" w:semiHidden="0" w:uiPriority="60" w:unhideWhenUsed="0"/>
+    <w:lsdException w:name="Light List Accent 1" w:semiHidden="0" w:uiPriority="61" w:unhideWhenUsed="0"/>
+    <w:lsdException w:name="Light Grid Accent 1" w:semiHidden="0" w:uiPriority="62" w:unhideWhenUsed="0"/>
+    <w:lsdException w:name="Medium Shading 1 Accent 1" w:semiHidden="0" w:uiPriority="63" w:unhideWhenUsed="0"/>
+    <w:lsdException w:name="Medium Shading 2 Accent 1" w:semiHidden="0" w:uiPriority="64" w:unhideWhenUsed="0"/>
+    <w:lsdException w:name="Medium List 1 Accent 1" w:semiHidden="0" w:uiPriority="65" w:unhideWhenUsed="0"/>
+    <w:lsdException w:name="Revision" w:unhideWhenUsed="0"/>
+    <w:lsdException w:name="List Paragraph" w:semiHidden="0" w:uiPriority="34" w:unhideWhenUsed="0" w:qFormat="1"/>
+    <w:lsdException w:name="Quote" w:semiHidden="0" w:uiPriority="29" w:unhideWhenUsed="0" w:qFormat="1"/>
+    <w:lsdException w:name="Intense Quote" w:semiHidden="0" w:uiPriority="30" w:unhideWhenUsed="0" w:qFormat="1"/>
+    <w:lsdException w:name="Medium List 2 Accent 1" w:semiHidden="0" w:uiPriority="66" w:unhideWhenUsed="0"/>
+    <w:lsdException w:name="Medium Grid 1 Accent 1" w:semiHidden="0" w:uiPriority="67" w:unhideWhenUsed="0"/>
+    <w:lsdException w:name="Medium Grid 2 Accent 1" w:semiHidden="0" w:uiPriority="68" w:unhideWhenUsed="0"/>
+    <w:lsdException w:name="Medium Grid 3 Accent 1" w:semiHidden="0" w:uiPriority="69" w:unhideWhenUsed="0"/>
+    <w:lsdException w:name="Dark List Accent 1" w:semiHidden="0" w:uiPriority="70" w:unhideWhenUsed="0"/>
+    <w:lsdException w:name="Colorful Shading Accent 1" w:semiHidden="0" w:uiPriority="71" w:unhideWhenUsed="0"/>
+    <w:lsdException w:name="Colorful List Accent 1" w:semiHidden="0" w:uiPriority="72" w:unhideWhenUsed="0"/>
+    <w:lsdException w:name="Colorful Grid Accent 1" w:semiHidden="0" w:uiPriority="73" w:unhideWhenUsed="0"/>
+    <w:lsdException w:name="Light Shading Accent 2" w:semiHidden="0" w:uiPriority="60" w:unhideWhenUsed="0"/>
+    <w:lsdException w:name="Light List Accent 2" w:semiHidden="0" w:uiPriority="61" w:unhideWhenUsed="0"/>
+    <w:lsdException w:name="Light Grid Accent 2" w:semiHidden="0" w:uiPriority="62" w:unhideWhenUsed="0"/>
+    <w:lsdException w:name="Medium Shading 1 Accent 2" w:semiHidden="0" w:uiPriority="63" w:unhideWhenUsed="0"/>
+    <w:lsdException w:name="Medium Shading 2 Accent 2" w:semiHidden="0" w:uiPriority="64" w:unhideWhenUsed="0"/>
+    <w:lsdException w:name="Medium List 1 Accent 2" w:semiHidden="0" w:uiPriority="65" w:unhideWhenUsed="0"/>
+    <w:lsdException w:name="Medium List 2 Accent 2" w:semiHidden="0" w:uiPriority="66" w:unhideWhenUsed="0"/>
+    <w:lsdException w:name="Medium Grid 1 Accent 2" w:semiHidden="0" w:uiPriority="67" w:unhideWhenUsed="0"/>
+    <w:lsdException w:name="Medium Grid 2 Accent 2" w:semiHidden="0" w:uiPriority="68" w:unhideWhenUsed="0"/>
+    <w:lsdException w:name="Medium Grid 3 Accent 2" w:semiHidden="0" w:uiPriority="69" w:unhideWhenUsed="0"/>
+    <w:lsdException w:name="Dark List Accent 2" w:semiHidden="0" w:uiPriority="70" w:unhideWhenUsed="0"/>
+    <w:lsdException w:name="Colorful Shading Accent 2" w:semiHidden="0" w:uiPriority="71" w:unhideWhenUsed="0"/>
+    <w:lsdException w:name="Colorful List Accent 2" w:semiHidden="0" w:uiPriority="72" w:unhideWhenUsed="0"/>
+    <w:lsdException w:name="Colorful Grid Accent 2" w:semiHidden="0" w:uiPriority="73" w:unhideWhenUsed="0"/>
+    <w:lsdException w:name="Light Shading Accent 3" w:semiHidden="0" w:uiPriority="60" w:unhideWhenUsed="0"/>
+    <w:lsdException w:name="Light List Accent 3" w:semiHidden="0" w:uiPriority="61" w:unhideWhenUsed="0"/>
+    <w:lsdException w:name="Light Grid Accent 3" w:semiHidden="0" w:uiPriority="62" w:unhideWhenUsed="0"/>
+    <w:lsdException w:name="Medium Shading 1 Accent 3" w:semiHidden="0" w:uiPriority="63" w:unhideWhenUsed="0"/>
+    <w:lsdException w:name="Medium Shading 2 Accent 3" w:semiHidden="0" w:uiPriority="64" w:unhideWhenUsed="0"/>
+    <w:lsdException w:name="Medium List 1 Accent 3" w:semiHidden="0" w:uiPriority="65" w:unhideWhenUsed="0"/>
+    <w:lsdException w:name="Medium List 2 Accent 3" w:semiHidden="0" w:uiPriority="66" w:unhideWhenUsed="0"/>
+    <w:lsdException w:name="Medium Grid 1 Accent 3" w:semiHidden="0" w:uiPriority="67" w:unhideWhenUsed="0"/>
+    <w:lsdException w:name="Medium Grid 2 Accent 3" w:semiHidden="0" w:uiPriority="68" w:unhideWhenUsed="0"/>
+    <w:lsdException w:name="Medium Grid 3 Accent 3" w:semiHidden="0" w:uiPriority="69" w:unhideWhenUsed="0"/>
+    <w:lsdException w:name="Dark List Accent 3" w:semiHidden="0" w:uiPriority="70" w:unhideWhenUsed="0"/>
+    <w:lsdException w:name="Colorful Shading Accent 3" w:semiHidden="0" w:uiPriority="71" w:unhideWhenUsed="0"/>
+    <w:lsdException w:name="Colorful List Accent 3" w:semiHidden="0" w:uiPriority="72" w:unhideWhenUsed="0"/>
+    <w:lsdException w:name="Colorful Grid Accent 3" w:semiHidden="0" w:uiPriority="73" w:unhideWhenUsed="0"/>
+    <w:lsdException w:name="Light Shading Accent 4" w:semiHidden="0" w:uiPriority="60" w:unhideWhenUsed="0"/>
+    <w:lsdException w:name="Light List Accent 4" w:semiHidden="0" w:uiPriority="61" w:unhideWhenUsed="0"/>
+    <w:lsdException w:name="Light Grid Accent 4" w:semiHidden="0" w:uiPriority="62" w:unhideWhenUsed="0"/>
+    <w:lsdException w:name="Medium Shading 1 Accent 4" w:semiHidden="0" w:uiPriority="63" w:unhideWhenUsed="0"/>
+    <w:lsdException w:name="Medium Shading 2 Accent 4" w:semiHidden="0" w:uiPriority="64" w:unhideWhenUsed="0"/>
+    <w:lsdException w:name="Medium List 1 Accent 4" w:semiHidden="0" w:uiPriority="65" w:unhideWhenUsed="0"/>
+    <w:lsdException w:name="Medium List 2 Accent 4" w:semiHidden="0" w:uiPriority="66" w:unhideWhenUsed="0"/>
+    <w:lsdException w:name="Medium Grid 1 Accent 4" w:semiHidden="0" w:uiPriority="67" w:unhideWhenUsed="0"/>
+    <w:lsdException w:name="Medium Grid 2 Accent 4" w:semiHidden="0" w:uiPriority="68" w:unhideWhenUsed="0"/>
+    <w:lsdException w:name="Medium Grid 3 Accent 4" w:semiHidden="0" w:uiPriority="69" w:unhideWhenUsed="0"/>
+    <w:lsdException w:name="Dark List Accent 4" w:semiHidden="0" w:uiPriority="70" w:unhideWhenUsed="0"/>
+    <w:lsdException w:name="Colorful Shading Accent 4" w:semiHidden="0" w:uiPriority="71" w:unhideWhenUsed="0"/>
+    <w:lsdException w:name="Colorful List Accent 4" w:semiHidden="0" w:uiPriority="72" w:unhideWhenUsed="0"/>
+    <w:lsdException w:name="Colorful Grid Accent 4" w:semiHidden="0" w:uiPriority="73" w:unhideWhenUsed="0"/>
+    <w:lsdException w:name="Light Shading Accent 5" w:semiHidden="0" w:uiPriority="60" w:unhideWhenUsed="0"/>
+    <w:lsdException w:name="Light List Accent 5" w:semiHidden="0" w:uiPriority="61" w:unhideWhenUsed="0"/>
+    <w:lsdException w:name="Light Grid Accent 5" w:semiHidden="0" w:uiPriority="62" w:unhideWhenUsed="0"/>
+    <w:lsdException w:name="Medium Shading 1 Accent 5" w:semiHidden="0" w:uiPriority="63" w:unhideWhenUsed="0"/>
+    <w:lsdException w:name="Medium Shading 2 Accent 5" w:semiHidden="0" w:uiPriority="64" w:unhideWhenUsed="0"/>
+    <w:lsdException w:name="Medium List 1 Accent 5" w:semiHidden="0" w:uiPriority="65" w:unhideWhenUsed="0"/>
+    <w:lsdException w:name="Medium List 2 Accent 5" w:semiHidden="0" w:uiPriority="66" w:unhideWhenUsed="0"/>
+    <w:lsdException w:name="Medium Grid 1 Accent 5" w:semiHidden="0" w:uiPriority="67" w:unhideWhenUsed="0"/>
+    <w:lsdException w:name="Medium Grid 2 Accent 5" w:semiHidden="0" w:uiPriority="68" w:unhideWhenUsed="0"/>
+    <w:lsdException w:name="Medium Grid 3 Accent 5" w:semiHidden="0" w:uiPriority="69" w:unhideWhenUsed="0"/>
+    <w:lsdException w:name="Dark List Accent 5" w:semiHidden="0" w:uiPriority="70" w:unhideWhenUsed="0"/>
+    <w:lsdException w:name="Colorful Shading Accent 5" w:semiHidden="0" w:uiPriority="71" w:unhideWhenUsed="0"/>
+    <w:lsdException w:name="Colorful List Accent 5" w:semiHidden="0" w:uiPriority="72" w:unhideWhenUsed="0"/>
+    <w:lsdException w:name="Colorful Grid Accent 5" w:semiHidden="0" w:uiPriority="73" w:unhideWhenUsed="0"/>
+    <w:lsdException w:name="Light Shading Accent 6" w:semiHidden="0" w:uiPriority="60" w:unhideWhenUsed="0"/>
+    <w:lsdException w:name="Light List Accent 6" w:semiHidden="0" w:uiPriority="61" w:unhideWhenUsed="0"/>
+    <w:lsdException w:name="Light Grid Accent 6" w:semiHidden="0" w:uiPriority="62" w:unhideWhenUsed="0"/>
+    <w:lsdException w:name="Medium Shading 1 Accent 6" w:semiHidden="0" w:uiPriority="63" w:unhideWhenUsed="0"/>
+    <w:lsdException w:name="Medium Shading 2 Accent 6" w:semiHidden="0" w:uiPriority="64" w:unhideWhenUsed="0"/>
+    <w:lsdException w:name="Medium List 1 Accent 6" w:semiHidden="0" w:uiPriority="65" w:unhideWhenUsed="0"/>
+    <w:lsdException w:name="Medium List 2 Accent 6" w:semiHidden="0" w:uiPriority="66" w:unhideWhenUsed="0"/>
+    <w:lsdException w:name="Medium Grid 1 Accent 6" w:semiHidden="0" w:uiPriority="67" w:unhideWhenUsed="0"/>
+    <w:lsdException w:name="Medium Grid 2 Accent 6" w:semiHidden="0" w:uiPriority="68" w:unhideWhenUsed="0"/>
+    <w:lsdException w:name="Medium Grid 3 Accent 6" w:semiHidden="0" w:uiPriority="69" w:unhideWhenUsed="0"/>
+    <w:lsdException w:name="Dark List Accent 6" w:semiHidden="0" w:uiPriority="70" w:unhideWhenUsed="0"/>
+    <w:lsdException w:name="Colorful Shading Accent 6" w:semiHidden="0" w:uiPriority="71" w:unhideWhenUsed="0"/>
+    <w:lsdException w:name="Colorful List Accent 6" w:semiHidden="0" w:uiPriority="72" w:unhideWhenUsed="0"/>
+    <w:lsdException w:name="Colorful Grid Accent 6" w:semiHidden="0" w:uiPriority="73" w:unhideWhenUsed="0"/>
+    <w:lsdException w:name="Subtle Emphasis" w:semiHidden="0" w:uiPriority="19" w:unhideWhenUsed="0" w:qFormat="1"/>
+    <w:lsdException w:name="Intense Emphasis" w:semiHidden="0" w:uiPriority="21" w:unhideWhenUsed="0" w:qFormat="1"/>
+    <w:lsdException w:name="Subtle Reference" w:semiHidden="0" w:uiPriority="31" w:unhideWhenUsed="0" w:qFormat="1"/>
+    <w:lsdException w:name="Intense Reference" w:semiHidden="0" w:uiPriority="32" w:unhideWhenUsed="0" w:qFormat="1"/>
+    <w:lsdException w:name="Book Title" w:semiHidden="0" w:uiPriority="33" w:unhideWhenUsed="0" w:qFormat="1"/>
+    <w:lsdException w:name="Bibliography" w:uiPriority="37"/>
+    <w:lsdException w:name="TOC Heading" w:uiPriority="39" w:qFormat="1"/>
   </w:latentStyles>
   <w:style w:type="paragraph" w:default="1" w:styleId="Normal">
     <w:name w:val="Normal"/>
@@ -3905,7 +4977,7 @@
   <a:extraClrSchemeLst/>
   <a:extLst>
     <a:ext uri="{05A4C25C-085E-4340-85A3-A5531E510DB2}">
-      <thm15:themeFamily xmlns:thm15="http://schemas.microsoft.com/office/thememl/2012/main" name="Office Theme" id="{62F939B6-93AF-4DB8-9C6B-D6C7DFDC589F}" vid="{4A3C46E8-61CC-4603-A589-7422A47A8E4A}"/>
+      <thm15:themeFamily xmlns:thm15="http://schemas.microsoft.com/office/thememl/2012/main" xmlns="" name="Office Theme" id="{62F939B6-93AF-4DB8-9C6B-D6C7DFDC589F}" vid="{4A3C46E8-61CC-4603-A589-7422A47A8E4A}"/>
     </a:ext>
   </a:extLst>
 </a:theme>

</xml_diff>